<commit_message>
Penambahan komentar pada kelas
</commit_message>
<xml_diff>
--- a/doc/Dokumentasi Tugas Besar.docx
+++ b/doc/Dokumentasi Tugas Besar.docx
@@ -1,6 +1,6 @@
 
 <file path=word/document.xml><?xml version="1.0" encoding="utf-8"?>
-<w:document xmlns:wpc="http://schemas.microsoft.com/office/word/2010/wordprocessingCanvas" xmlns:mc="http://schemas.openxmlformats.org/markup-compatibility/2006" xmlns:o="urn:schemas-microsoft-com:office:office" xmlns:r="http://schemas.openxmlformats.org/officeDocument/2006/relationships" xmlns:m="http://schemas.openxmlformats.org/officeDocument/2006/math" xmlns:v="urn:schemas-microsoft-com:vml" xmlns:wp14="http://schemas.microsoft.com/office/word/2010/wordprocessingDrawing" xmlns:wp="http://schemas.openxmlformats.org/drawingml/2006/wordprocessingDrawing" xmlns:w10="urn:schemas-microsoft-com:office:word" xmlns:w="http://schemas.openxmlformats.org/wordprocessingml/2006/main" xmlns:w14="http://schemas.microsoft.com/office/word/2010/wordml" xmlns:wpg="http://schemas.microsoft.com/office/word/2010/wordprocessingGroup" xmlns:wpi="http://schemas.microsoft.com/office/word/2010/wordprocessingInk" xmlns:wne="http://schemas.microsoft.com/office/word/2006/wordml" xmlns:wps="http://schemas.microsoft.com/office/word/2010/wordprocessingShape" mc:Ignorable="w14 wp14">
+<w:document xmlns:ve="http://schemas.openxmlformats.org/markup-compatibility/2006" xmlns:o="urn:schemas-microsoft-com:office:office" xmlns:r="http://schemas.openxmlformats.org/officeDocument/2006/relationships" xmlns:m="http://schemas.openxmlformats.org/officeDocument/2006/math" xmlns:v="urn:schemas-microsoft-com:vml" xmlns:wp="http://schemas.openxmlformats.org/drawingml/2006/wordprocessingDrawing" xmlns:w10="urn:schemas-microsoft-com:office:word" xmlns:w="http://schemas.openxmlformats.org/wordprocessingml/2006/main" xmlns:wne="http://schemas.microsoft.com/office/word/2006/wordml">
   <w:body>
     <w:p>
       <w:pPr>
@@ -430,30 +430,7 @@
           <w:szCs w:val="24"/>
         </w:rPr>
         <w:tab/>
-      </w:r>
-      <w:r>
-        <w:rPr>
-          <w:rFonts w:ascii="Times New Roman" w:hAnsi="Times New Roman" w:cs="Times New Roman"/>
-          <w:sz w:val="24"/>
-          <w:szCs w:val="24"/>
-        </w:rPr>
-        <w:t>Dalam tugas besar Pemrograman Berorientasi Objek kali ini, kami membuat sebuah program untuk menggambar sebuah bidang dalam suatu lata</w:t>
-      </w:r>
-      <w:r>
-        <w:rPr>
-          <w:rFonts w:ascii="Times New Roman" w:hAnsi="Times New Roman" w:cs="Times New Roman"/>
-          <w:sz w:val="24"/>
-          <w:szCs w:val="24"/>
-        </w:rPr>
-        <w:t xml:space="preserve">r dengan menggunakan bahasa C++. Dengan program ini, dapat digambarkan bermacam-macam jenis bidang seperti segitiga, segiempat, maupun segi banyak. </w:t>
-      </w:r>
-      <w:r>
-        <w:rPr>
-          <w:rFonts w:ascii="Times New Roman" w:hAnsi="Times New Roman" w:cs="Times New Roman"/>
-          <w:sz w:val="24"/>
-          <w:szCs w:val="24"/>
-        </w:rPr>
-        <w:t>Spesifikasi lengkap program ini akan dibahas pada bagian selanjutnya.</w:t>
+        <w:t>Dalam tugas besar Pemrograman Berorientasi Objek kali ini, kami membuat sebuah program untuk menggambar sebuah bidang dalam suatu latar dengan menggunakan bahasa C++. Dengan program ini, dapat digambarkan bermacam-macam jenis bidang seperti segitiga, segiempat, maupun segi banyak. Spesifikasi lengkap program ini akan dibahas pada bagian selanjutnya.</w:t>
       </w:r>
     </w:p>
     <w:p>
@@ -496,1379 +473,1034 @@
           <w:sz w:val="28"/>
           <w:szCs w:val="28"/>
         </w:rPr>
-        <w:t xml:space="preserve">B. </w:t>
-      </w:r>
-      <w:r>
+        <w:t>B. Spesifikasi Program</w:t>
+      </w:r>
+    </w:p>
+    <w:p>
+      <w:pPr>
+        <w:spacing w:after="0" w:line="240" w:lineRule="auto"/>
+        <w:jc w:val="both"/>
+        <w:rPr>
+          <w:rFonts w:ascii="Times New Roman" w:hAnsi="Times New Roman" w:cs="Times New Roman"/>
+          <w:sz w:val="24"/>
+          <w:szCs w:val="24"/>
+        </w:rPr>
+      </w:pPr>
+    </w:p>
+    <w:p>
+      <w:pPr>
+        <w:spacing w:after="0" w:line="240" w:lineRule="auto"/>
+        <w:jc w:val="both"/>
+        <w:rPr>
+          <w:rFonts w:ascii="Times New Roman" w:hAnsi="Times New Roman" w:cs="Times New Roman"/>
+          <w:sz w:val="24"/>
+          <w:szCs w:val="24"/>
+        </w:rPr>
+      </w:pPr>
+      <w:r>
+        <w:rPr>
+          <w:rFonts w:ascii="Times New Roman" w:hAnsi="Times New Roman" w:cs="Times New Roman"/>
+          <w:sz w:val="24"/>
+          <w:szCs w:val="24"/>
+        </w:rPr>
+        <w:tab/>
+        <w:t>Pada program yang kami buat kali ini, kami menggunakan 5 buah kelas. Kelas-kelas tersebut adalah seperti berikut.</w:t>
+      </w:r>
+    </w:p>
+    <w:p>
+      <w:pPr>
+        <w:spacing w:after="0" w:line="240" w:lineRule="auto"/>
+        <w:jc w:val="both"/>
+        <w:rPr>
+          <w:rFonts w:ascii="Times New Roman" w:hAnsi="Times New Roman" w:cs="Times New Roman"/>
+          <w:sz w:val="24"/>
+          <w:szCs w:val="24"/>
+        </w:rPr>
+      </w:pPr>
+    </w:p>
+    <w:p>
+      <w:pPr>
+        <w:spacing w:after="0" w:line="240" w:lineRule="auto"/>
+        <w:ind w:firstLine="360"/>
+        <w:jc w:val="both"/>
+        <w:rPr>
+          <w:rFonts w:ascii="Times New Roman" w:hAnsi="Times New Roman" w:cs="Times New Roman"/>
+          <w:sz w:val="24"/>
+          <w:szCs w:val="24"/>
+        </w:rPr>
+      </w:pPr>
+      <w:r>
+        <w:rPr>
+          <w:rFonts w:ascii="Times New Roman" w:hAnsi="Times New Roman" w:cs="Times New Roman"/>
+          <w:sz w:val="24"/>
+          <w:szCs w:val="24"/>
+        </w:rPr>
+        <w:t>1. Kelas Point</w:t>
+      </w:r>
+    </w:p>
+    <w:p>
+      <w:pPr>
+        <w:spacing w:after="0" w:line="240" w:lineRule="auto"/>
+        <w:ind w:left="360"/>
+        <w:jc w:val="both"/>
+        <w:rPr>
+          <w:rFonts w:ascii="Times New Roman" w:hAnsi="Times New Roman" w:cs="Times New Roman"/>
+          <w:sz w:val="24"/>
+          <w:szCs w:val="24"/>
+        </w:rPr>
+      </w:pPr>
+      <w:r>
+        <w:rPr>
+          <w:rFonts w:ascii="Times New Roman" w:hAnsi="Times New Roman" w:cs="Times New Roman"/>
+          <w:sz w:val="24"/>
+          <w:szCs w:val="24"/>
+        </w:rPr>
+        <w:tab/>
+        <w:t>Kelas ini memiliki atribut</w:t>
+      </w:r>
+      <w:r>
+        <w:rPr>
+          <w:rFonts w:ascii="Times New Roman" w:hAnsi="Times New Roman" w:cs="Times New Roman"/>
+          <w:b/>
+          <w:sz w:val="24"/>
+          <w:szCs w:val="24"/>
+        </w:rPr>
+        <w:t xml:space="preserve"> x</w:t>
+      </w:r>
+      <w:r>
+        <w:rPr>
+          <w:rFonts w:ascii="Times New Roman" w:hAnsi="Times New Roman" w:cs="Times New Roman"/>
+          <w:sz w:val="24"/>
+          <w:szCs w:val="24"/>
+        </w:rPr>
+        <w:t xml:space="preserve"> dan </w:t>
+      </w:r>
+      <w:r>
+        <w:rPr>
+          <w:rFonts w:ascii="Times New Roman" w:hAnsi="Times New Roman" w:cs="Times New Roman"/>
+          <w:b/>
+          <w:sz w:val="24"/>
+          <w:szCs w:val="24"/>
+        </w:rPr>
+        <w:t>y</w:t>
+      </w:r>
+      <w:r>
+        <w:rPr>
+          <w:rFonts w:ascii="Times New Roman" w:hAnsi="Times New Roman" w:cs="Times New Roman"/>
+          <w:sz w:val="24"/>
+          <w:szCs w:val="24"/>
+        </w:rPr>
+        <w:t xml:space="preserve">bertipe integerdimana </w:t>
+      </w:r>
+      <w:r>
+        <w:rPr>
+          <w:rFonts w:ascii="Times New Roman" w:hAnsi="Times New Roman" w:cs="Times New Roman"/>
+          <w:b/>
+          <w:sz w:val="24"/>
+          <w:szCs w:val="24"/>
+        </w:rPr>
+        <w:t>x</w:t>
+      </w:r>
+      <w:r>
+        <w:rPr>
+          <w:rFonts w:ascii="Times New Roman" w:hAnsi="Times New Roman" w:cs="Times New Roman"/>
+          <w:sz w:val="24"/>
+          <w:szCs w:val="24"/>
+        </w:rPr>
+        <w:t xml:space="preserve"> adalah absis dan </w:t>
+      </w:r>
+      <w:r>
+        <w:rPr>
+          <w:rFonts w:ascii="Times New Roman" w:hAnsi="Times New Roman" w:cs="Times New Roman"/>
+          <w:b/>
+          <w:sz w:val="24"/>
+          <w:szCs w:val="24"/>
+        </w:rPr>
+        <w:t>y</w:t>
+      </w:r>
+      <w:r>
+        <w:rPr>
+          <w:rFonts w:ascii="Times New Roman" w:hAnsi="Times New Roman" w:cs="Times New Roman"/>
+          <w:sz w:val="24"/>
+          <w:szCs w:val="24"/>
+        </w:rPr>
+        <w:t xml:space="preserve"> adalah ordinat dari sebuah titik. Lalu, kelas point memiliki beberapa</w:t>
+      </w:r>
+      <w:r>
+        <w:rPr>
+          <w:rFonts w:ascii="Times New Roman" w:hAnsi="Times New Roman" w:cs="Times New Roman"/>
+          <w:i/>
+          <w:sz w:val="24"/>
+          <w:szCs w:val="24"/>
+        </w:rPr>
+        <w:t>method</w:t>
+      </w:r>
+      <w:r>
+        <w:rPr>
+          <w:rFonts w:ascii="Times New Roman" w:hAnsi="Times New Roman" w:cs="Times New Roman"/>
+          <w:sz w:val="24"/>
+          <w:szCs w:val="24"/>
+        </w:rPr>
+        <w:t xml:space="preserve">yaitu </w:t>
+      </w:r>
+      <w:r>
+        <w:rPr>
+          <w:rFonts w:ascii="Times New Roman" w:hAnsi="Times New Roman" w:cs="Times New Roman"/>
+          <w:b/>
+          <w:sz w:val="24"/>
+          <w:szCs w:val="24"/>
+        </w:rPr>
+        <w:t>move</w:t>
+      </w:r>
+      <w:r>
+        <w:rPr>
+          <w:rFonts w:ascii="Times New Roman" w:hAnsi="Times New Roman" w:cs="Times New Roman"/>
+          <w:sz w:val="24"/>
+          <w:szCs w:val="24"/>
+        </w:rPr>
+        <w:t xml:space="preserve"> untuk menggeser point,</w:t>
+      </w:r>
+      <w:r>
+        <w:rPr>
+          <w:rFonts w:ascii="Times New Roman" w:hAnsi="Times New Roman" w:cs="Times New Roman"/>
+          <w:b/>
+          <w:sz w:val="24"/>
+          <w:szCs w:val="24"/>
+        </w:rPr>
+        <w:t>rotate</w:t>
+      </w:r>
+      <w:r>
+        <w:rPr>
+          <w:rFonts w:ascii="Times New Roman" w:hAnsi="Times New Roman" w:cs="Times New Roman"/>
+          <w:sz w:val="24"/>
+          <w:szCs w:val="24"/>
+        </w:rPr>
+        <w:t xml:space="preserve"> untuk memutar point terhadap suatu point lain, </w:t>
+      </w:r>
+      <w:r>
+        <w:rPr>
+          <w:rFonts w:ascii="Times New Roman" w:hAnsi="Times New Roman" w:cs="Times New Roman"/>
+          <w:b/>
+          <w:sz w:val="24"/>
+          <w:szCs w:val="24"/>
+        </w:rPr>
+        <w:t>kuadran</w:t>
+      </w:r>
+      <w:r>
+        <w:rPr>
+          <w:rFonts w:ascii="Times New Roman" w:hAnsi="Times New Roman" w:cs="Times New Roman"/>
+          <w:sz w:val="24"/>
+          <w:szCs w:val="24"/>
+        </w:rPr>
+        <w:t xml:space="preserve"> yang mengembalikan kuadran dari suatu point, dan </w:t>
+      </w:r>
+      <w:r>
+        <w:rPr>
+          <w:rFonts w:ascii="Times New Roman" w:hAnsi="Times New Roman" w:cs="Times New Roman"/>
+          <w:b/>
+          <w:sz w:val="24"/>
+          <w:szCs w:val="24"/>
+        </w:rPr>
+        <w:t>side</w:t>
+      </w:r>
+      <w:r>
+        <w:rPr>
+          <w:rFonts w:ascii="Times New Roman" w:hAnsi="Times New Roman" w:cs="Times New Roman"/>
+          <w:sz w:val="24"/>
+          <w:szCs w:val="24"/>
+        </w:rPr>
+        <w:t xml:space="preserve"> yang </w:t>
+      </w:r>
+      <w:r>
+        <w:rPr>
+          <w:rFonts w:ascii="Times New Roman" w:hAnsi="Times New Roman" w:cs="Times New Roman"/>
+          <w:sz w:val="24"/>
+          <w:szCs w:val="24"/>
+          <w:lang w:val="id-ID"/>
+        </w:rPr>
+        <w:t>menentukan sebuah point berada pada sebelah mana suatu garis</w:t>
+      </w:r>
+      <w:r>
+        <w:rPr>
+          <w:rFonts w:ascii="Times New Roman" w:hAnsi="Times New Roman" w:cs="Times New Roman"/>
+          <w:sz w:val="24"/>
+          <w:szCs w:val="24"/>
+        </w:rPr>
+        <w:t>.</w:t>
+      </w:r>
+    </w:p>
+    <w:p>
+      <w:pPr>
+        <w:spacing w:after="0" w:line="240" w:lineRule="auto"/>
+        <w:ind w:left="360"/>
+        <w:jc w:val="both"/>
+        <w:rPr>
+          <w:rFonts w:ascii="Times New Roman" w:hAnsi="Times New Roman" w:cs="Times New Roman"/>
+          <w:sz w:val="24"/>
+          <w:szCs w:val="24"/>
+        </w:rPr>
+      </w:pPr>
+    </w:p>
+    <w:p>
+      <w:pPr>
+        <w:spacing w:after="0" w:line="240" w:lineRule="auto"/>
+        <w:ind w:left="360"/>
+        <w:jc w:val="both"/>
+        <w:rPr>
+          <w:rFonts w:ascii="Times New Roman" w:hAnsi="Times New Roman" w:cs="Times New Roman"/>
+          <w:sz w:val="24"/>
+          <w:szCs w:val="24"/>
+        </w:rPr>
+      </w:pPr>
+      <w:r>
+        <w:rPr>
+          <w:rFonts w:ascii="Times New Roman" w:hAnsi="Times New Roman" w:cs="Times New Roman"/>
+          <w:sz w:val="24"/>
+          <w:szCs w:val="24"/>
+        </w:rPr>
+        <w:t>2. Kelas Sel</w:t>
+      </w:r>
+    </w:p>
+    <w:p>
+      <w:pPr>
+        <w:spacing w:after="0" w:line="240" w:lineRule="auto"/>
+        <w:ind w:left="360"/>
+        <w:jc w:val="both"/>
+        <w:rPr>
+          <w:rFonts w:ascii="Times New Roman" w:hAnsi="Times New Roman" w:cs="Times New Roman"/>
+          <w:sz w:val="24"/>
+          <w:szCs w:val="24"/>
+        </w:rPr>
+      </w:pPr>
+      <w:r>
+        <w:rPr>
+          <w:rFonts w:ascii="Times New Roman" w:hAnsi="Times New Roman" w:cs="Times New Roman"/>
+          <w:sz w:val="24"/>
+          <w:szCs w:val="24"/>
+        </w:rPr>
+        <w:tab/>
+        <w:t xml:space="preserve">Kelas ini merupakan kelas generik dan juga merupakan </w:t>
+      </w:r>
+      <w:r>
+        <w:rPr>
+          <w:rFonts w:ascii="Times New Roman" w:hAnsi="Times New Roman" w:cs="Times New Roman"/>
+          <w:i/>
+          <w:sz w:val="24"/>
+          <w:szCs w:val="24"/>
+        </w:rPr>
+        <w:t>inheritance</w:t>
+      </w:r>
+      <w:r>
+        <w:rPr>
+          <w:rFonts w:ascii="Times New Roman" w:hAnsi="Times New Roman" w:cs="Times New Roman"/>
+          <w:sz w:val="24"/>
+          <w:szCs w:val="24"/>
+        </w:rPr>
+        <w:t xml:space="preserve"> dari kelas Point. Pada kelas ini terdapat atribut </w:t>
+      </w:r>
+      <w:r>
+        <w:rPr>
+          <w:rFonts w:ascii="Times New Roman" w:hAnsi="Times New Roman" w:cs="Times New Roman"/>
+          <w:b/>
+          <w:sz w:val="24"/>
+          <w:szCs w:val="24"/>
+        </w:rPr>
+        <w:t>t</w:t>
+      </w:r>
+      <w:r>
+        <w:rPr>
+          <w:rFonts w:ascii="Times New Roman" w:hAnsi="Times New Roman" w:cs="Times New Roman"/>
+          <w:sz w:val="24"/>
+          <w:szCs w:val="24"/>
+        </w:rPr>
+        <w:t xml:space="preserve"> yang bertipe </w:t>
+      </w:r>
+      <w:r>
+        <w:rPr>
+          <w:rFonts w:ascii="Times New Roman" w:hAnsi="Times New Roman" w:cs="Times New Roman"/>
+          <w:b/>
+          <w:sz w:val="24"/>
+          <w:szCs w:val="24"/>
+        </w:rPr>
+        <w:t>tes</w:t>
+      </w:r>
+      <w:r>
+        <w:rPr>
+          <w:rFonts w:ascii="Times New Roman" w:hAnsi="Times New Roman" w:cs="Times New Roman"/>
+          <w:sz w:val="24"/>
+          <w:szCs w:val="24"/>
+        </w:rPr>
+        <w:t xml:space="preserve">, dimana </w:t>
+      </w:r>
+      <w:r>
+        <w:rPr>
+          <w:rFonts w:ascii="Times New Roman" w:hAnsi="Times New Roman" w:cs="Times New Roman"/>
+          <w:b/>
+          <w:sz w:val="24"/>
+          <w:szCs w:val="24"/>
+        </w:rPr>
+        <w:t>tes</w:t>
+      </w:r>
+      <w:r>
+        <w:rPr>
+          <w:rFonts w:ascii="Times New Roman" w:hAnsi="Times New Roman" w:cs="Times New Roman"/>
+          <w:sz w:val="24"/>
+          <w:szCs w:val="24"/>
+        </w:rPr>
+        <w:t xml:space="preserve"> adalah tipe generik yang merupakan isi dari Sel. Secara singkat, kelas Sel dapat disebut sebagai kelas Point yang memiliki isi, yaitu t.</w:t>
+      </w:r>
+    </w:p>
+    <w:p>
+      <w:pPr>
+        <w:spacing w:after="0" w:line="240" w:lineRule="auto"/>
+        <w:ind w:left="360"/>
+        <w:jc w:val="both"/>
+        <w:rPr>
+          <w:rFonts w:ascii="Times New Roman" w:hAnsi="Times New Roman" w:cs="Times New Roman"/>
+          <w:sz w:val="24"/>
+          <w:szCs w:val="24"/>
+        </w:rPr>
+      </w:pPr>
+    </w:p>
+    <w:p>
+      <w:pPr>
+        <w:spacing w:after="0" w:line="240" w:lineRule="auto"/>
+        <w:ind w:left="360"/>
+        <w:jc w:val="both"/>
+        <w:rPr>
+          <w:rFonts w:ascii="Times New Roman" w:hAnsi="Times New Roman" w:cs="Times New Roman"/>
+          <w:sz w:val="24"/>
+          <w:szCs w:val="24"/>
+        </w:rPr>
+      </w:pPr>
+      <w:r>
+        <w:rPr>
+          <w:rFonts w:ascii="Times New Roman" w:hAnsi="Times New Roman" w:cs="Times New Roman"/>
+          <w:sz w:val="24"/>
+          <w:szCs w:val="24"/>
+        </w:rPr>
+        <w:t>3. Kelas Matrix</w:t>
+      </w:r>
+    </w:p>
+    <w:p>
+      <w:pPr>
+        <w:spacing w:after="0" w:line="240" w:lineRule="auto"/>
+        <w:ind w:left="360"/>
+        <w:jc w:val="both"/>
+        <w:rPr>
+          <w:rFonts w:ascii="Times New Roman" w:hAnsi="Times New Roman" w:cs="Times New Roman"/>
+          <w:sz w:val="24"/>
+          <w:szCs w:val="24"/>
+          <w:lang w:val="id-ID"/>
+        </w:rPr>
+      </w:pPr>
+      <w:r>
+        <w:rPr>
+          <w:rFonts w:ascii="Times New Roman" w:hAnsi="Times New Roman" w:cs="Times New Roman"/>
+          <w:sz w:val="24"/>
+          <w:szCs w:val="24"/>
+        </w:rPr>
+        <w:tab/>
+        <w:t>Kelas ini adalah sebuah kelas tambahan untuk merupakan perantara untuk kelas bidang dan kelas latar. Kelas ini memiliki atribut array</w:t>
+      </w:r>
+      <w:r>
+        <w:rPr>
+          <w:rFonts w:ascii="Times New Roman" w:hAnsi="Times New Roman" w:cs="Times New Roman"/>
+          <w:b/>
+          <w:sz w:val="24"/>
+          <w:szCs w:val="24"/>
+        </w:rPr>
+        <w:t>isi</w:t>
+      </w:r>
+      <w:r>
+        <w:rPr>
+          <w:rFonts w:ascii="Times New Roman" w:hAnsi="Times New Roman" w:cs="Times New Roman"/>
+          <w:sz w:val="24"/>
+          <w:szCs w:val="24"/>
+        </w:rPr>
+        <w:t xml:space="preserve"> yang merupakan isi dari tipe generik </w:t>
+      </w:r>
+      <w:r>
+        <w:rPr>
+          <w:rFonts w:ascii="Times New Roman" w:hAnsi="Times New Roman" w:cs="Times New Roman"/>
+          <w:b/>
+          <w:sz w:val="24"/>
+          <w:szCs w:val="24"/>
+        </w:rPr>
+        <w:t>atype</w:t>
+      </w:r>
+      <w:r>
+        <w:rPr>
+          <w:rFonts w:ascii="Times New Roman" w:hAnsi="Times New Roman" w:cs="Times New Roman"/>
+          <w:sz w:val="24"/>
+          <w:szCs w:val="24"/>
+        </w:rPr>
+        <w:t xml:space="preserve">, dan juga atribut </w:t>
+      </w:r>
+      <w:r>
+        <w:rPr>
+          <w:rFonts w:ascii="Times New Roman" w:hAnsi="Times New Roman" w:cs="Times New Roman"/>
+          <w:b/>
+          <w:sz w:val="24"/>
+          <w:szCs w:val="24"/>
+        </w:rPr>
+        <w:t>M</w:t>
+      </w:r>
+      <w:r>
+        <w:rPr>
+          <w:rFonts w:ascii="Times New Roman" w:hAnsi="Times New Roman" w:cs="Times New Roman"/>
+          <w:sz w:val="24"/>
+          <w:szCs w:val="24"/>
+        </w:rPr>
+        <w:t xml:space="preserve"> dan </w:t>
+      </w:r>
+      <w:r>
+        <w:rPr>
+          <w:rFonts w:ascii="Times New Roman" w:hAnsi="Times New Roman" w:cs="Times New Roman"/>
+          <w:b/>
+          <w:sz w:val="24"/>
+          <w:szCs w:val="24"/>
+        </w:rPr>
+        <w:t>N</w:t>
+      </w:r>
+      <w:r>
+        <w:rPr>
+          <w:rFonts w:ascii="Times New Roman" w:hAnsi="Times New Roman" w:cs="Times New Roman"/>
+          <w:sz w:val="24"/>
+          <w:szCs w:val="24"/>
+        </w:rPr>
+        <w:t xml:space="preserve"> berupa konstanta bertipe integer yang merupakan ukuran Matrix.</w:t>
+      </w:r>
+    </w:p>
+    <w:p>
+      <w:pPr>
+        <w:spacing w:after="0" w:line="240" w:lineRule="auto"/>
+        <w:ind w:left="360"/>
+        <w:jc w:val="both"/>
+        <w:rPr>
+          <w:rFonts w:ascii="Times New Roman" w:hAnsi="Times New Roman" w:cs="Times New Roman"/>
+          <w:sz w:val="24"/>
+          <w:szCs w:val="24"/>
+        </w:rPr>
+      </w:pPr>
+    </w:p>
+    <w:p>
+      <w:pPr>
+        <w:spacing w:after="0" w:line="240" w:lineRule="auto"/>
+        <w:ind w:left="360"/>
+        <w:jc w:val="both"/>
+        <w:rPr>
+          <w:rFonts w:ascii="Times New Roman" w:hAnsi="Times New Roman" w:cs="Times New Roman"/>
+          <w:sz w:val="24"/>
+          <w:szCs w:val="24"/>
+        </w:rPr>
+      </w:pPr>
+      <w:r>
+        <w:rPr>
+          <w:rFonts w:ascii="Times New Roman" w:hAnsi="Times New Roman" w:cs="Times New Roman"/>
+          <w:sz w:val="24"/>
+          <w:szCs w:val="24"/>
+        </w:rPr>
+        <w:t>4. Kelas Latar</w:t>
+      </w:r>
+    </w:p>
+    <w:p>
+      <w:pPr>
+        <w:spacing w:after="0" w:line="240" w:lineRule="auto"/>
+        <w:ind w:left="360"/>
+        <w:jc w:val="both"/>
+        <w:rPr>
+          <w:rFonts w:ascii="Times New Roman" w:hAnsi="Times New Roman" w:cs="Times New Roman"/>
+          <w:sz w:val="24"/>
+          <w:szCs w:val="24"/>
+        </w:rPr>
+      </w:pPr>
+      <w:r>
+        <w:rPr>
+          <w:rFonts w:ascii="Times New Roman" w:hAnsi="Times New Roman" w:cs="Times New Roman"/>
+          <w:sz w:val="24"/>
+          <w:szCs w:val="24"/>
+        </w:rPr>
+        <w:tab/>
+        <w:t xml:space="preserve">Kelas ini menggunakan kelas Sel dan Matrix. Pada kelas ini terdapat atribut </w:t>
+      </w:r>
+      <w:r>
+        <w:rPr>
+          <w:rFonts w:ascii="Times New Roman" w:hAnsi="Times New Roman" w:cs="Times New Roman"/>
+          <w:b/>
+          <w:sz w:val="24"/>
+          <w:szCs w:val="24"/>
+        </w:rPr>
+        <w:t>M</w:t>
+      </w:r>
+      <w:r>
+        <w:rPr>
+          <w:rFonts w:ascii="Times New Roman" w:hAnsi="Times New Roman" w:cs="Times New Roman"/>
+          <w:sz w:val="24"/>
+          <w:szCs w:val="24"/>
+        </w:rPr>
+        <w:t xml:space="preserve"> dan </w:t>
+      </w:r>
+      <w:r>
+        <w:rPr>
+          <w:rFonts w:ascii="Times New Roman" w:hAnsi="Times New Roman" w:cs="Times New Roman"/>
+          <w:b/>
+          <w:sz w:val="24"/>
+          <w:szCs w:val="24"/>
+        </w:rPr>
+        <w:t>N</w:t>
+      </w:r>
+      <w:r>
+        <w:rPr>
+          <w:rFonts w:ascii="Times New Roman" w:hAnsi="Times New Roman" w:cs="Times New Roman"/>
+          <w:sz w:val="24"/>
+          <w:szCs w:val="24"/>
+        </w:rPr>
+        <w:t xml:space="preserve"> bertipe integer yang merupakan ukuran Latar, dan atribut </w:t>
+      </w:r>
+      <w:r>
+        <w:rPr>
+          <w:rFonts w:ascii="Times New Roman" w:hAnsi="Times New Roman" w:cs="Times New Roman"/>
+          <w:b/>
+          <w:sz w:val="24"/>
+          <w:szCs w:val="24"/>
+        </w:rPr>
+        <w:t>isi</w:t>
+      </w:r>
+      <w:r>
+        <w:rPr>
+          <w:rFonts w:ascii="Times New Roman" w:hAnsi="Times New Roman" w:cs="Times New Roman"/>
+          <w:sz w:val="24"/>
+          <w:szCs w:val="24"/>
+        </w:rPr>
+        <w:t xml:space="preserve"> bertipe pointer array dari Sel. Pada kelas latar terdapat </w:t>
+      </w:r>
+      <w:r>
+        <w:rPr>
+          <w:rFonts w:ascii="Times New Roman" w:hAnsi="Times New Roman" w:cs="Times New Roman"/>
+          <w:i/>
+          <w:sz w:val="24"/>
+          <w:szCs w:val="24"/>
+        </w:rPr>
+        <w:t>method</w:t>
+      </w:r>
+      <w:r>
+        <w:rPr>
+          <w:rFonts w:ascii="Times New Roman" w:hAnsi="Times New Roman" w:cs="Times New Roman"/>
+          <w:b/>
+          <w:sz w:val="24"/>
+          <w:szCs w:val="24"/>
+        </w:rPr>
+        <w:t>filllatar</w:t>
+      </w:r>
+      <w:r>
+        <w:rPr>
+          <w:rFonts w:ascii="Times New Roman" w:hAnsi="Times New Roman" w:cs="Times New Roman"/>
+          <w:sz w:val="24"/>
+          <w:szCs w:val="24"/>
+        </w:rPr>
+        <w:t xml:space="preserve"> untuk mengisi latar dengan isi bertipe </w:t>
+      </w:r>
+      <w:r>
+        <w:rPr>
+          <w:rFonts w:ascii="Times New Roman" w:hAnsi="Times New Roman" w:cs="Times New Roman"/>
+          <w:b/>
+          <w:sz w:val="24"/>
+          <w:szCs w:val="24"/>
+        </w:rPr>
+        <w:t>atype</w:t>
+      </w:r>
+      <w:r>
+        <w:rPr>
+          <w:rFonts w:ascii="Times New Roman" w:hAnsi="Times New Roman" w:cs="Times New Roman"/>
+          <w:sz w:val="24"/>
+          <w:szCs w:val="24"/>
+        </w:rPr>
+        <w:t xml:space="preserve"> yang merupakan tipe generik yang digunakan.</w:t>
+      </w:r>
+    </w:p>
+    <w:p>
+      <w:pPr>
+        <w:spacing w:after="0" w:line="240" w:lineRule="auto"/>
+        <w:ind w:left="360"/>
+        <w:jc w:val="both"/>
+        <w:rPr>
+          <w:rFonts w:ascii="Times New Roman" w:hAnsi="Times New Roman" w:cs="Times New Roman"/>
+          <w:sz w:val="24"/>
+          <w:szCs w:val="24"/>
+          <w:lang w:val="id-ID"/>
+        </w:rPr>
+      </w:pPr>
+    </w:p>
+    <w:p>
+      <w:pPr>
+        <w:spacing w:after="0" w:line="240" w:lineRule="auto"/>
+        <w:ind w:left="360"/>
+        <w:jc w:val="both"/>
+        <w:rPr>
+          <w:rFonts w:ascii="Times New Roman" w:hAnsi="Times New Roman" w:cs="Times New Roman"/>
+          <w:sz w:val="24"/>
+          <w:szCs w:val="24"/>
+        </w:rPr>
+      </w:pPr>
+      <w:r>
+        <w:rPr>
+          <w:rFonts w:ascii="Times New Roman" w:hAnsi="Times New Roman" w:cs="Times New Roman"/>
+          <w:sz w:val="24"/>
+          <w:szCs w:val="24"/>
+        </w:rPr>
+        <w:t>5. Kelas Bidang</w:t>
+      </w:r>
+    </w:p>
+    <w:p>
+      <w:pPr>
+        <w:spacing w:after="0" w:line="240" w:lineRule="auto"/>
+        <w:ind w:left="360"/>
+        <w:jc w:val="both"/>
+        <w:rPr>
+          <w:rFonts w:ascii="Times New Roman" w:hAnsi="Times New Roman" w:cs="Times New Roman"/>
+          <w:sz w:val="24"/>
+          <w:szCs w:val="24"/>
+        </w:rPr>
+      </w:pPr>
+      <w:r>
+        <w:rPr>
+          <w:rFonts w:ascii="Times New Roman" w:hAnsi="Times New Roman" w:cs="Times New Roman"/>
+          <w:sz w:val="24"/>
+          <w:szCs w:val="24"/>
+        </w:rPr>
+        <w:tab/>
+        <w:t xml:space="preserve">Kelas ini menggunakan kelas Sel, Point, dan Matrix. Terdapat beberapa atribut pada kelas ini yaitu </w:t>
+      </w:r>
+      <w:r>
+        <w:rPr>
+          <w:rFonts w:ascii="Times New Roman" w:hAnsi="Times New Roman" w:cs="Times New Roman"/>
+          <w:b/>
+          <w:sz w:val="24"/>
+          <w:szCs w:val="24"/>
+        </w:rPr>
+        <w:t>segi</w:t>
+      </w:r>
+      <w:r>
+        <w:rPr>
+          <w:rFonts w:ascii="Times New Roman" w:hAnsi="Times New Roman" w:cs="Times New Roman"/>
+          <w:sz w:val="24"/>
+          <w:szCs w:val="24"/>
+        </w:rPr>
+        <w:t xml:space="preserve"> bertipe integer yang merupakan informasi jumlah segi bidang tersebut, </w:t>
+      </w:r>
+      <w:r>
+        <w:rPr>
+          <w:rFonts w:ascii="Times New Roman" w:hAnsi="Times New Roman" w:cs="Times New Roman"/>
+          <w:b/>
+          <w:sz w:val="24"/>
+          <w:szCs w:val="24"/>
+        </w:rPr>
+        <w:t>jumlah</w:t>
+      </w:r>
+      <w:r>
+        <w:rPr>
+          <w:rFonts w:ascii="Times New Roman" w:hAnsi="Times New Roman" w:cs="Times New Roman"/>
+          <w:sz w:val="24"/>
+          <w:szCs w:val="24"/>
+        </w:rPr>
+        <w:t xml:space="preserve"> bertipe integer yang merupakan jumlah point pada bidang tersebut, konstanta </w:t>
+      </w:r>
+      <w:r>
+        <w:rPr>
+          <w:rFonts w:ascii="Times New Roman" w:hAnsi="Times New Roman" w:cs="Times New Roman"/>
+          <w:b/>
+          <w:sz w:val="24"/>
+          <w:szCs w:val="24"/>
+        </w:rPr>
+        <w:t>M</w:t>
+      </w:r>
+      <w:r>
+        <w:rPr>
+          <w:rFonts w:ascii="Times New Roman" w:hAnsi="Times New Roman" w:cs="Times New Roman"/>
+          <w:sz w:val="24"/>
+          <w:szCs w:val="24"/>
+        </w:rPr>
+        <w:t xml:space="preserve"> dan </w:t>
+      </w:r>
+      <w:r>
+        <w:rPr>
+          <w:rFonts w:ascii="Times New Roman" w:hAnsi="Times New Roman" w:cs="Times New Roman"/>
+          <w:b/>
+          <w:sz w:val="24"/>
+          <w:szCs w:val="24"/>
+        </w:rPr>
+        <w:t>N</w:t>
+      </w:r>
+      <w:r>
+        <w:rPr>
+          <w:rFonts w:ascii="Times New Roman" w:hAnsi="Times New Roman" w:cs="Times New Roman"/>
+          <w:sz w:val="24"/>
+          <w:szCs w:val="24"/>
+        </w:rPr>
+        <w:t xml:space="preserve"> bertipe integer yang merupakan ukuran bidang tersebut, </w:t>
+      </w:r>
+      <w:r>
+        <w:rPr>
+          <w:rFonts w:ascii="Times New Roman" w:hAnsi="Times New Roman" w:cs="Times New Roman"/>
+          <w:b/>
+          <w:sz w:val="24"/>
+          <w:szCs w:val="24"/>
+        </w:rPr>
+        <w:t>batas</w:t>
+      </w:r>
+      <w:r>
+        <w:rPr>
+          <w:rFonts w:ascii="Times New Roman" w:hAnsi="Times New Roman" w:cs="Times New Roman"/>
+          <w:sz w:val="24"/>
+          <w:szCs w:val="24"/>
+        </w:rPr>
+        <w:t xml:space="preserve"> bertipe array of sel</w:t>
+      </w:r>
+      <w:r>
+        <w:rPr>
+          <w:rFonts w:ascii="Times New Roman" w:hAnsi="Times New Roman" w:cs="Times New Roman"/>
+          <w:sz w:val="24"/>
+          <w:szCs w:val="24"/>
+          <w:lang w:val="id-ID"/>
+        </w:rPr>
+        <w:t xml:space="preserve"> yang berisi sel-sel titik sudut dari bidang</w:t>
+      </w:r>
+      <w:r>
+        <w:rPr>
+          <w:rFonts w:ascii="Times New Roman" w:hAnsi="Times New Roman" w:cs="Times New Roman"/>
+          <w:sz w:val="24"/>
+          <w:szCs w:val="24"/>
+        </w:rPr>
+        <w:t xml:space="preserve">, dan </w:t>
+      </w:r>
+      <w:r>
+        <w:rPr>
+          <w:rFonts w:ascii="Times New Roman" w:hAnsi="Times New Roman" w:cs="Times New Roman"/>
+          <w:b/>
+          <w:sz w:val="24"/>
+          <w:szCs w:val="24"/>
+        </w:rPr>
+        <w:t>isi</w:t>
+      </w:r>
+      <w:r>
+        <w:rPr>
+          <w:rFonts w:ascii="Times New Roman" w:hAnsi="Times New Roman" w:cs="Times New Roman"/>
+          <w:sz w:val="24"/>
+          <w:szCs w:val="24"/>
+        </w:rPr>
+        <w:t xml:space="preserve"> bertipe </w:t>
+      </w:r>
+      <w:r>
+        <w:rPr>
+          <w:rFonts w:ascii="Times New Roman" w:hAnsi="Times New Roman" w:cs="Times New Roman"/>
+          <w:sz w:val="24"/>
+          <w:szCs w:val="24"/>
+          <w:lang w:val="id-ID"/>
+        </w:rPr>
+        <w:t>arrayof</w:t>
+      </w:r>
+      <w:r>
+        <w:rPr>
+          <w:rFonts w:ascii="Times New Roman" w:hAnsi="Times New Roman" w:cs="Times New Roman"/>
+          <w:sz w:val="24"/>
+          <w:szCs w:val="24"/>
+        </w:rPr>
+        <w:t xml:space="preserve"> sel</w:t>
+      </w:r>
+      <w:r>
+        <w:rPr>
+          <w:rFonts w:ascii="Times New Roman" w:hAnsi="Times New Roman" w:cs="Times New Roman"/>
+          <w:sz w:val="24"/>
+          <w:szCs w:val="24"/>
+          <w:lang w:val="id-ID"/>
+        </w:rPr>
+        <w:t>yang berisi sel-sel isi bidang dan garis sisi bidang</w:t>
+      </w:r>
+      <w:r>
+        <w:rPr>
+          <w:rFonts w:ascii="Times New Roman" w:hAnsi="Times New Roman" w:cs="Times New Roman"/>
+          <w:sz w:val="24"/>
+          <w:szCs w:val="24"/>
+        </w:rPr>
+        <w:t xml:space="preserve">. Beberapa </w:t>
+      </w:r>
+      <w:r>
+        <w:rPr>
+          <w:rFonts w:ascii="Times New Roman" w:hAnsi="Times New Roman" w:cs="Times New Roman"/>
+          <w:i/>
+          <w:sz w:val="24"/>
+          <w:szCs w:val="24"/>
+        </w:rPr>
+        <w:t>method</w:t>
+      </w:r>
+      <w:r>
+        <w:rPr>
+          <w:rFonts w:ascii="Times New Roman" w:hAnsi="Times New Roman" w:cs="Times New Roman"/>
+          <w:sz w:val="24"/>
+          <w:szCs w:val="24"/>
+        </w:rPr>
+        <w:t xml:space="preserve"> pada kelas Bidang mirip seperti pada Kelas Point, yaitu </w:t>
+      </w:r>
+      <w:r>
+        <w:rPr>
+          <w:rFonts w:ascii="Times New Roman" w:hAnsi="Times New Roman" w:cs="Times New Roman"/>
+          <w:b/>
+          <w:sz w:val="24"/>
+          <w:szCs w:val="24"/>
+        </w:rPr>
+        <w:t>move</w:t>
+      </w:r>
+      <w:r>
+        <w:rPr>
+          <w:rFonts w:ascii="Times New Roman" w:hAnsi="Times New Roman" w:cs="Times New Roman"/>
+          <w:sz w:val="24"/>
+          <w:szCs w:val="24"/>
+        </w:rPr>
+        <w:t xml:space="preserve">, dan </w:t>
+      </w:r>
+      <w:r>
+        <w:rPr>
+          <w:rFonts w:ascii="Times New Roman" w:hAnsi="Times New Roman" w:cs="Times New Roman"/>
+          <w:b/>
+          <w:sz w:val="24"/>
+          <w:szCs w:val="24"/>
+        </w:rPr>
+        <w:t>rotate</w:t>
+      </w:r>
+      <w:r>
+        <w:rPr>
+          <w:rFonts w:ascii="Times New Roman" w:hAnsi="Times New Roman" w:cs="Times New Roman"/>
+          <w:sz w:val="24"/>
+          <w:szCs w:val="24"/>
+        </w:rPr>
+        <w:t xml:space="preserve">, lalu ditambah </w:t>
+      </w:r>
+      <w:r>
+        <w:rPr>
+          <w:rFonts w:ascii="Times New Roman" w:hAnsi="Times New Roman" w:cs="Times New Roman"/>
+          <w:b/>
+          <w:sz w:val="24"/>
+          <w:szCs w:val="24"/>
+        </w:rPr>
+        <w:t>fillbidang</w:t>
+      </w:r>
+      <w:r>
+        <w:rPr>
+          <w:rFonts w:ascii="Times New Roman" w:hAnsi="Times New Roman" w:cs="Times New Roman"/>
+          <w:sz w:val="24"/>
+          <w:szCs w:val="24"/>
+        </w:rPr>
+        <w:t xml:space="preserve"> untuk mengisi bidang dengan suatu </w:t>
+      </w:r>
+      <w:r>
+        <w:rPr>
+          <w:rFonts w:ascii="Times New Roman" w:hAnsi="Times New Roman" w:cs="Times New Roman"/>
+          <w:sz w:val="24"/>
+          <w:szCs w:val="24"/>
+        </w:rPr>
+        <w:lastRenderedPageBreak/>
+        <w:t xml:space="preserve">karakter, </w:t>
+      </w:r>
+      <w:r>
+        <w:rPr>
+          <w:rFonts w:ascii="Times New Roman" w:hAnsi="Times New Roman" w:cs="Times New Roman"/>
+          <w:b/>
+          <w:sz w:val="24"/>
+          <w:szCs w:val="24"/>
+        </w:rPr>
+        <w:t>resize</w:t>
+      </w:r>
+      <w:r>
+        <w:rPr>
+          <w:rFonts w:ascii="Times New Roman" w:hAnsi="Times New Roman" w:cs="Times New Roman"/>
+          <w:sz w:val="24"/>
+          <w:szCs w:val="24"/>
+        </w:rPr>
+        <w:t xml:space="preserve"> untuk mengecilkan dan membesarkan bidang, </w:t>
+      </w:r>
+      <w:r>
+        <w:rPr>
+          <w:rFonts w:ascii="Times New Roman" w:hAnsi="Times New Roman" w:cs="Times New Roman"/>
+          <w:b/>
+          <w:sz w:val="24"/>
+          <w:szCs w:val="24"/>
+        </w:rPr>
+        <w:t>addpoint</w:t>
+      </w:r>
+      <w:r>
+        <w:rPr>
+          <w:rFonts w:ascii="Times New Roman" w:hAnsi="Times New Roman" w:cs="Times New Roman"/>
+          <w:sz w:val="24"/>
+          <w:szCs w:val="24"/>
+        </w:rPr>
+        <w:t xml:space="preserve"> untuk menambah Point pada bidang, </w:t>
+      </w:r>
+      <w:r>
+        <w:rPr>
+          <w:rFonts w:ascii="Times New Roman" w:hAnsi="Times New Roman" w:cs="Times New Roman"/>
+          <w:b/>
+          <w:sz w:val="24"/>
+          <w:szCs w:val="24"/>
+        </w:rPr>
+        <w:t>deletepoint</w:t>
+      </w:r>
+      <w:r>
+        <w:rPr>
+          <w:rFonts w:ascii="Times New Roman" w:hAnsi="Times New Roman" w:cs="Times New Roman"/>
+          <w:sz w:val="24"/>
+          <w:szCs w:val="24"/>
+        </w:rPr>
+        <w:t xml:space="preserve"> untuk menghapus sebuah Point yang ada pada bidang</w:t>
+      </w:r>
+      <w:r>
+        <w:rPr>
+          <w:rFonts w:ascii="Times New Roman" w:hAnsi="Times New Roman" w:cs="Times New Roman"/>
+          <w:sz w:val="24"/>
+          <w:szCs w:val="24"/>
+          <w:lang w:val="id-ID"/>
+        </w:rPr>
+        <w:t>, countluas untuk menghitung luas dari bidang. Dan countchar untuk menghitung jumlah suatu char yang ada pada bidang tersebut</w:t>
+      </w:r>
+      <w:r>
+        <w:rPr>
+          <w:rFonts w:ascii="Times New Roman" w:hAnsi="Times New Roman" w:cs="Times New Roman"/>
+          <w:sz w:val="24"/>
+          <w:szCs w:val="24"/>
+        </w:rPr>
+        <w:t>.</w:t>
+      </w:r>
+    </w:p>
+    <w:p>
+      <w:pPr>
+        <w:spacing w:after="0" w:line="240" w:lineRule="auto"/>
+        <w:ind w:left="360"/>
+        <w:jc w:val="both"/>
+        <w:rPr>
+          <w:rFonts w:ascii="Times New Roman" w:hAnsi="Times New Roman" w:cs="Times New Roman"/>
+          <w:sz w:val="24"/>
+          <w:szCs w:val="24"/>
+        </w:rPr>
+      </w:pPr>
+    </w:p>
+    <w:p>
+      <w:pPr>
+        <w:spacing w:after="0" w:line="240" w:lineRule="auto"/>
+        <w:jc w:val="both"/>
         <w:rPr>
           <w:rFonts w:ascii="Times New Roman" w:hAnsi="Times New Roman" w:cs="Times New Roman"/>
           <w:b/>
           <w:sz w:val="28"/>
           <w:szCs w:val="28"/>
         </w:rPr>
-        <w:t>Spesifikasi Program</w:t>
-      </w:r>
-    </w:p>
-    <w:p>
-      <w:pPr>
-        <w:spacing w:after="0" w:line="240" w:lineRule="auto"/>
-        <w:jc w:val="both"/>
-        <w:rPr>
-          <w:rFonts w:ascii="Times New Roman" w:hAnsi="Times New Roman" w:cs="Times New Roman"/>
-          <w:sz w:val="24"/>
-          <w:szCs w:val="24"/>
-        </w:rPr>
-      </w:pPr>
-    </w:p>
-    <w:p>
-      <w:pPr>
-        <w:spacing w:after="0" w:line="240" w:lineRule="auto"/>
-        <w:jc w:val="both"/>
-        <w:rPr>
-          <w:rFonts w:ascii="Times New Roman" w:hAnsi="Times New Roman" w:cs="Times New Roman"/>
-          <w:sz w:val="24"/>
-          <w:szCs w:val="24"/>
-        </w:rPr>
-      </w:pPr>
-      <w:r>
-        <w:rPr>
-          <w:rFonts w:ascii="Times New Roman" w:hAnsi="Times New Roman" w:cs="Times New Roman"/>
-          <w:sz w:val="24"/>
-          <w:szCs w:val="24"/>
-        </w:rPr>
-        <w:t xml:space="preserve"> </w:t>
-      </w:r>
-      <w:r>
-        <w:rPr>
-          <w:rFonts w:ascii="Times New Roman" w:hAnsi="Times New Roman" w:cs="Times New Roman"/>
-          <w:sz w:val="24"/>
-          <w:szCs w:val="24"/>
-        </w:rPr>
-        <w:tab/>
-      </w:r>
-      <w:r>
-        <w:rPr>
-          <w:rFonts w:ascii="Times New Roman" w:hAnsi="Times New Roman" w:cs="Times New Roman"/>
-          <w:sz w:val="24"/>
-          <w:szCs w:val="24"/>
-        </w:rPr>
-        <w:t>Pada program yang kami buat kali ini, kami menggunakan 5 buah kelas. Kelas-kelas tersebut adalah seperti berikut.</w:t>
-      </w:r>
-    </w:p>
-    <w:p>
-      <w:pPr>
-        <w:spacing w:after="0" w:line="240" w:lineRule="auto"/>
-        <w:jc w:val="both"/>
-        <w:rPr>
-          <w:rFonts w:ascii="Times New Roman" w:hAnsi="Times New Roman" w:cs="Times New Roman"/>
-          <w:sz w:val="24"/>
-          <w:szCs w:val="24"/>
-        </w:rPr>
-      </w:pPr>
-    </w:p>
-    <w:p>
-      <w:pPr>
-        <w:spacing w:after="0" w:line="240" w:lineRule="auto"/>
-        <w:ind w:firstLine="360"/>
-        <w:jc w:val="both"/>
-        <w:rPr>
-          <w:rFonts w:ascii="Times New Roman" w:hAnsi="Times New Roman" w:cs="Times New Roman"/>
-          <w:sz w:val="24"/>
-          <w:szCs w:val="24"/>
-        </w:rPr>
-      </w:pPr>
-      <w:r>
-        <w:rPr>
-          <w:rFonts w:ascii="Times New Roman" w:hAnsi="Times New Roman" w:cs="Times New Roman"/>
-          <w:sz w:val="24"/>
-          <w:szCs w:val="24"/>
-        </w:rPr>
-        <w:t>1. Kelas Point</w:t>
-      </w:r>
-    </w:p>
-    <w:p>
-      <w:pPr>
-        <w:spacing w:after="0" w:line="240" w:lineRule="auto"/>
-        <w:ind w:left="360"/>
-        <w:jc w:val="both"/>
-        <w:rPr>
-          <w:rFonts w:ascii="Times New Roman" w:hAnsi="Times New Roman" w:cs="Times New Roman"/>
-          <w:sz w:val="24"/>
-          <w:szCs w:val="24"/>
-        </w:rPr>
-      </w:pPr>
-      <w:r>
-        <w:rPr>
-          <w:rFonts w:ascii="Times New Roman" w:hAnsi="Times New Roman" w:cs="Times New Roman"/>
-          <w:sz w:val="24"/>
-          <w:szCs w:val="24"/>
-        </w:rPr>
-        <w:tab/>
-      </w:r>
-      <w:r>
-        <w:rPr>
-          <w:rFonts w:ascii="Times New Roman" w:hAnsi="Times New Roman" w:cs="Times New Roman"/>
-          <w:sz w:val="24"/>
-          <w:szCs w:val="24"/>
-        </w:rPr>
-        <w:t>Kelas ini memiliki atribut</w:t>
-      </w:r>
-      <w:r>
-        <w:rPr>
-          <w:rFonts w:ascii="Times New Roman" w:hAnsi="Times New Roman" w:cs="Times New Roman"/>
-          <w:b/>
-          <w:sz w:val="24"/>
-          <w:szCs w:val="24"/>
-        </w:rPr>
-        <w:t xml:space="preserve"> x</w:t>
-      </w:r>
-      <w:r>
-        <w:rPr>
-          <w:rFonts w:ascii="Times New Roman" w:hAnsi="Times New Roman" w:cs="Times New Roman"/>
-          <w:sz w:val="24"/>
-          <w:szCs w:val="24"/>
-        </w:rPr>
-        <w:t xml:space="preserve"> dan </w:t>
-      </w:r>
-      <w:r>
-        <w:rPr>
-          <w:rFonts w:ascii="Times New Roman" w:hAnsi="Times New Roman" w:cs="Times New Roman"/>
-          <w:b/>
-          <w:sz w:val="24"/>
-          <w:szCs w:val="24"/>
-        </w:rPr>
-        <w:t>y</w:t>
-      </w:r>
-      <w:r>
-        <w:rPr>
-          <w:rFonts w:ascii="Times New Roman" w:hAnsi="Times New Roman" w:cs="Times New Roman"/>
-          <w:b/>
-          <w:sz w:val="24"/>
-          <w:szCs w:val="24"/>
-        </w:rPr>
-        <w:t xml:space="preserve"> </w:t>
-      </w:r>
-      <w:r>
-        <w:rPr>
-          <w:rFonts w:ascii="Times New Roman" w:hAnsi="Times New Roman" w:cs="Times New Roman"/>
-          <w:sz w:val="24"/>
-          <w:szCs w:val="24"/>
-        </w:rPr>
-        <w:t>bertipe integer</w:t>
-      </w:r>
-      <w:r>
-        <w:rPr>
-          <w:rFonts w:ascii="Times New Roman" w:hAnsi="Times New Roman" w:cs="Times New Roman"/>
-          <w:b/>
-          <w:sz w:val="24"/>
-          <w:szCs w:val="24"/>
-        </w:rPr>
-        <w:t xml:space="preserve"> </w:t>
-      </w:r>
-      <w:r>
-        <w:rPr>
-          <w:rFonts w:ascii="Times New Roman" w:hAnsi="Times New Roman" w:cs="Times New Roman"/>
-          <w:sz w:val="24"/>
-          <w:szCs w:val="24"/>
-        </w:rPr>
-        <w:t xml:space="preserve">dimana </w:t>
-      </w:r>
-      <w:r>
-        <w:rPr>
-          <w:rFonts w:ascii="Times New Roman" w:hAnsi="Times New Roman" w:cs="Times New Roman"/>
-          <w:b/>
-          <w:sz w:val="24"/>
-          <w:szCs w:val="24"/>
-        </w:rPr>
-        <w:t>x</w:t>
-      </w:r>
-      <w:r>
-        <w:rPr>
-          <w:rFonts w:ascii="Times New Roman" w:hAnsi="Times New Roman" w:cs="Times New Roman"/>
-          <w:sz w:val="24"/>
-          <w:szCs w:val="24"/>
-        </w:rPr>
-        <w:t xml:space="preserve"> adalah absis dan </w:t>
-      </w:r>
-      <w:r>
-        <w:rPr>
-          <w:rFonts w:ascii="Times New Roman" w:hAnsi="Times New Roman" w:cs="Times New Roman"/>
-          <w:b/>
-          <w:sz w:val="24"/>
-          <w:szCs w:val="24"/>
-        </w:rPr>
-        <w:t>y</w:t>
-      </w:r>
-      <w:r>
-        <w:rPr>
-          <w:rFonts w:ascii="Times New Roman" w:hAnsi="Times New Roman" w:cs="Times New Roman"/>
-          <w:sz w:val="24"/>
-          <w:szCs w:val="24"/>
-        </w:rPr>
-        <w:t xml:space="preserve"> adalah ordinat dari sebuah titik. </w:t>
-      </w:r>
-      <w:r>
-        <w:rPr>
-          <w:rFonts w:ascii="Times New Roman" w:hAnsi="Times New Roman" w:cs="Times New Roman"/>
-          <w:sz w:val="24"/>
-          <w:szCs w:val="24"/>
-        </w:rPr>
-        <w:t>Lalu, kelas point memiliki</w:t>
-      </w:r>
-      <w:r>
-        <w:rPr>
-          <w:rFonts w:ascii="Times New Roman" w:hAnsi="Times New Roman" w:cs="Times New Roman"/>
-          <w:sz w:val="24"/>
-          <w:szCs w:val="24"/>
-        </w:rPr>
-        <w:t xml:space="preserve"> beberapa</w:t>
-      </w:r>
-      <w:r>
-        <w:rPr>
-          <w:rFonts w:ascii="Times New Roman" w:hAnsi="Times New Roman" w:cs="Times New Roman"/>
-          <w:sz w:val="24"/>
-          <w:szCs w:val="24"/>
-        </w:rPr>
-        <w:t xml:space="preserve"> </w:t>
-      </w:r>
-      <w:r>
-        <w:rPr>
-          <w:rFonts w:ascii="Times New Roman" w:hAnsi="Times New Roman" w:cs="Times New Roman"/>
-          <w:i/>
-          <w:sz w:val="24"/>
-          <w:szCs w:val="24"/>
-        </w:rPr>
-        <w:t>method</w:t>
-      </w:r>
-      <w:r>
-        <w:rPr>
-          <w:rFonts w:ascii="Times New Roman" w:hAnsi="Times New Roman" w:cs="Times New Roman"/>
-          <w:sz w:val="24"/>
-          <w:szCs w:val="24"/>
-        </w:rPr>
-        <w:t xml:space="preserve"> </w:t>
-      </w:r>
-      <w:r>
-        <w:rPr>
-          <w:rFonts w:ascii="Times New Roman" w:hAnsi="Times New Roman" w:cs="Times New Roman"/>
-          <w:sz w:val="24"/>
-          <w:szCs w:val="24"/>
-        </w:rPr>
-        <w:t xml:space="preserve">yaitu </w:t>
-      </w:r>
-      <w:r>
-        <w:rPr>
-          <w:rFonts w:ascii="Times New Roman" w:hAnsi="Times New Roman" w:cs="Times New Roman"/>
-          <w:b/>
-          <w:sz w:val="24"/>
-          <w:szCs w:val="24"/>
-        </w:rPr>
-        <w:t>move</w:t>
-      </w:r>
-      <w:r>
-        <w:rPr>
-          <w:rFonts w:ascii="Times New Roman" w:hAnsi="Times New Roman" w:cs="Times New Roman"/>
-          <w:sz w:val="24"/>
-          <w:szCs w:val="24"/>
-        </w:rPr>
-        <w:t xml:space="preserve"> untuk menggeser point,</w:t>
-      </w:r>
-      <w:r>
-        <w:rPr>
-          <w:rFonts w:ascii="Times New Roman" w:hAnsi="Times New Roman" w:cs="Times New Roman"/>
-          <w:sz w:val="24"/>
-          <w:szCs w:val="24"/>
-        </w:rPr>
-        <w:t xml:space="preserve"> </w:t>
-      </w:r>
-      <w:r>
-        <w:rPr>
-          <w:rFonts w:ascii="Times New Roman" w:hAnsi="Times New Roman" w:cs="Times New Roman"/>
-          <w:b/>
-          <w:sz w:val="24"/>
-          <w:szCs w:val="24"/>
-        </w:rPr>
-        <w:t>rotate</w:t>
-      </w:r>
-      <w:r>
-        <w:rPr>
-          <w:rFonts w:ascii="Times New Roman" w:hAnsi="Times New Roman" w:cs="Times New Roman"/>
-          <w:sz w:val="24"/>
-          <w:szCs w:val="24"/>
-        </w:rPr>
-        <w:t xml:space="preserve"> untuk memutar point terhadap suatu point lain, </w:t>
-      </w:r>
-      <w:r>
-        <w:rPr>
-          <w:rFonts w:ascii="Times New Roman" w:hAnsi="Times New Roman" w:cs="Times New Roman"/>
-          <w:b/>
-          <w:sz w:val="24"/>
-          <w:szCs w:val="24"/>
-        </w:rPr>
-        <w:t>kuadran</w:t>
-      </w:r>
-      <w:r>
-        <w:rPr>
-          <w:rFonts w:ascii="Times New Roman" w:hAnsi="Times New Roman" w:cs="Times New Roman"/>
-          <w:sz w:val="24"/>
-          <w:szCs w:val="24"/>
-        </w:rPr>
-        <w:t xml:space="preserve"> yang mengembalikan kuadran dari suatu point, dan </w:t>
-      </w:r>
-      <w:r>
-        <w:rPr>
-          <w:rFonts w:ascii="Times New Roman" w:hAnsi="Times New Roman" w:cs="Times New Roman"/>
-          <w:b/>
-          <w:sz w:val="24"/>
-          <w:szCs w:val="24"/>
-        </w:rPr>
-        <w:t>side</w:t>
-      </w:r>
-      <w:r>
-        <w:rPr>
-          <w:rFonts w:ascii="Times New Roman" w:hAnsi="Times New Roman" w:cs="Times New Roman"/>
-          <w:sz w:val="24"/>
-          <w:szCs w:val="24"/>
-        </w:rPr>
-        <w:t xml:space="preserve"> yan</w:t>
-      </w:r>
-      <w:r>
-        <w:rPr>
-          <w:rFonts w:ascii="Times New Roman" w:hAnsi="Times New Roman" w:cs="Times New Roman"/>
-          <w:sz w:val="24"/>
-          <w:szCs w:val="24"/>
-        </w:rPr>
-        <w:t xml:space="preserve">g </w:t>
-      </w:r>
-      <w:r>
-        <w:rPr>
-          <w:rFonts w:ascii="Times New Roman" w:hAnsi="Times New Roman" w:cs="Times New Roman"/>
-          <w:sz w:val="24"/>
-          <w:szCs w:val="24"/>
-          <w:lang w:val="id-ID"/>
-        </w:rPr>
-        <w:t>menentukan sebuah point berada pada sebelah mana suatu garis</w:t>
-      </w:r>
-      <w:r>
-        <w:rPr>
-          <w:rFonts w:ascii="Times New Roman" w:hAnsi="Times New Roman" w:cs="Times New Roman"/>
-          <w:sz w:val="24"/>
-          <w:szCs w:val="24"/>
-        </w:rPr>
-        <w:t>.</w:t>
-      </w:r>
-    </w:p>
-    <w:p>
-      <w:pPr>
-        <w:spacing w:after="0" w:line="240" w:lineRule="auto"/>
-        <w:ind w:left="360"/>
-        <w:jc w:val="both"/>
-        <w:rPr>
-          <w:rFonts w:ascii="Times New Roman" w:hAnsi="Times New Roman" w:cs="Times New Roman"/>
-          <w:sz w:val="24"/>
-          <w:szCs w:val="24"/>
-        </w:rPr>
-      </w:pPr>
-    </w:p>
-    <w:p>
-      <w:pPr>
-        <w:spacing w:after="0" w:line="240" w:lineRule="auto"/>
-        <w:ind w:left="360"/>
-        <w:jc w:val="both"/>
-        <w:rPr>
-          <w:rFonts w:ascii="Times New Roman" w:hAnsi="Times New Roman" w:cs="Times New Roman"/>
-          <w:sz w:val="24"/>
-          <w:szCs w:val="24"/>
-        </w:rPr>
-      </w:pPr>
-      <w:r>
-        <w:rPr>
-          <w:rFonts w:ascii="Times New Roman" w:hAnsi="Times New Roman" w:cs="Times New Roman"/>
-          <w:sz w:val="24"/>
-          <w:szCs w:val="24"/>
-        </w:rPr>
-        <w:t>2. Kelas Sel</w:t>
-      </w:r>
-    </w:p>
-    <w:p>
-      <w:pPr>
-        <w:spacing w:after="0" w:line="240" w:lineRule="auto"/>
-        <w:ind w:left="360"/>
-        <w:jc w:val="both"/>
-        <w:rPr>
-          <w:rFonts w:ascii="Times New Roman" w:hAnsi="Times New Roman" w:cs="Times New Roman"/>
-          <w:sz w:val="24"/>
-          <w:szCs w:val="24"/>
-        </w:rPr>
-      </w:pPr>
-      <w:r>
-        <w:rPr>
-          <w:rFonts w:ascii="Times New Roman" w:hAnsi="Times New Roman" w:cs="Times New Roman"/>
-          <w:sz w:val="24"/>
-          <w:szCs w:val="24"/>
-        </w:rPr>
-        <w:tab/>
-      </w:r>
-      <w:r>
-        <w:rPr>
-          <w:rFonts w:ascii="Times New Roman" w:hAnsi="Times New Roman" w:cs="Times New Roman"/>
-          <w:sz w:val="24"/>
-          <w:szCs w:val="24"/>
-        </w:rPr>
-        <w:t xml:space="preserve">Kelas ini merupakan kelas generik dan juga merupakan </w:t>
-      </w:r>
-      <w:r>
-        <w:rPr>
-          <w:rFonts w:ascii="Times New Roman" w:hAnsi="Times New Roman" w:cs="Times New Roman"/>
-          <w:i/>
-          <w:sz w:val="24"/>
-          <w:szCs w:val="24"/>
-        </w:rPr>
-        <w:t>inheritance</w:t>
-      </w:r>
-      <w:r>
-        <w:rPr>
-          <w:rFonts w:ascii="Times New Roman" w:hAnsi="Times New Roman" w:cs="Times New Roman"/>
-          <w:sz w:val="24"/>
-          <w:szCs w:val="24"/>
-        </w:rPr>
-        <w:t xml:space="preserve"> dari kelas Point. </w:t>
-      </w:r>
-      <w:r>
-        <w:rPr>
-          <w:rFonts w:ascii="Times New Roman" w:hAnsi="Times New Roman" w:cs="Times New Roman"/>
-          <w:sz w:val="24"/>
-          <w:szCs w:val="24"/>
-        </w:rPr>
-        <w:t>Pada kelas ini terdapat</w:t>
-      </w:r>
-      <w:r>
-        <w:rPr>
-          <w:rFonts w:ascii="Times New Roman" w:hAnsi="Times New Roman" w:cs="Times New Roman"/>
-          <w:sz w:val="24"/>
-          <w:szCs w:val="24"/>
-        </w:rPr>
-        <w:t xml:space="preserve"> atribut </w:t>
-      </w:r>
-      <w:r>
-        <w:rPr>
-          <w:rFonts w:ascii="Times New Roman" w:hAnsi="Times New Roman" w:cs="Times New Roman"/>
-          <w:b/>
-          <w:sz w:val="24"/>
-          <w:szCs w:val="24"/>
-        </w:rPr>
-        <w:t>t</w:t>
-      </w:r>
-      <w:r>
-        <w:rPr>
-          <w:rFonts w:ascii="Times New Roman" w:hAnsi="Times New Roman" w:cs="Times New Roman"/>
-          <w:sz w:val="24"/>
-          <w:szCs w:val="24"/>
-        </w:rPr>
-        <w:t xml:space="preserve"> yang bertipe </w:t>
-      </w:r>
-      <w:r>
-        <w:rPr>
-          <w:rFonts w:ascii="Times New Roman" w:hAnsi="Times New Roman" w:cs="Times New Roman"/>
-          <w:b/>
-          <w:sz w:val="24"/>
-          <w:szCs w:val="24"/>
-        </w:rPr>
-        <w:t>tes</w:t>
-      </w:r>
-      <w:r>
-        <w:rPr>
-          <w:rFonts w:ascii="Times New Roman" w:hAnsi="Times New Roman" w:cs="Times New Roman"/>
-          <w:sz w:val="24"/>
-          <w:szCs w:val="24"/>
-        </w:rPr>
-        <w:t xml:space="preserve">, dimana </w:t>
-      </w:r>
-      <w:r>
-        <w:rPr>
-          <w:rFonts w:ascii="Times New Roman" w:hAnsi="Times New Roman" w:cs="Times New Roman"/>
-          <w:b/>
-          <w:sz w:val="24"/>
-          <w:szCs w:val="24"/>
-        </w:rPr>
-        <w:t>tes</w:t>
-      </w:r>
-      <w:r>
-        <w:rPr>
-          <w:rFonts w:ascii="Times New Roman" w:hAnsi="Times New Roman" w:cs="Times New Roman"/>
-          <w:sz w:val="24"/>
-          <w:szCs w:val="24"/>
-        </w:rPr>
-        <w:t xml:space="preserve"> adalah tipe </w:t>
-      </w:r>
-      <w:r>
-        <w:rPr>
-          <w:rFonts w:ascii="Times New Roman" w:hAnsi="Times New Roman" w:cs="Times New Roman"/>
-          <w:sz w:val="24"/>
-          <w:szCs w:val="24"/>
-        </w:rPr>
-        <w:t>generik</w:t>
-      </w:r>
-      <w:r>
-        <w:rPr>
-          <w:rFonts w:ascii="Times New Roman" w:hAnsi="Times New Roman" w:cs="Times New Roman"/>
-          <w:sz w:val="24"/>
-          <w:szCs w:val="24"/>
-        </w:rPr>
-        <w:t xml:space="preserve"> yang merupakan isi dari Sel</w:t>
-      </w:r>
-      <w:r>
-        <w:rPr>
-          <w:rFonts w:ascii="Times New Roman" w:hAnsi="Times New Roman" w:cs="Times New Roman"/>
-          <w:sz w:val="24"/>
-          <w:szCs w:val="24"/>
-        </w:rPr>
-        <w:t xml:space="preserve">. </w:t>
-      </w:r>
-      <w:r>
-        <w:rPr>
-          <w:rFonts w:ascii="Times New Roman" w:hAnsi="Times New Roman" w:cs="Times New Roman"/>
-          <w:sz w:val="24"/>
-          <w:szCs w:val="24"/>
-        </w:rPr>
-        <w:t>Secara singkat, kelas Sel dapat disebut sebagai kelas Point yang memiliki isi</w:t>
-      </w:r>
-      <w:r>
-        <w:rPr>
-          <w:rFonts w:ascii="Times New Roman" w:hAnsi="Times New Roman" w:cs="Times New Roman"/>
-          <w:sz w:val="24"/>
-          <w:szCs w:val="24"/>
-        </w:rPr>
-        <w:t>, yaitu t</w:t>
-      </w:r>
-      <w:r>
-        <w:rPr>
-          <w:rFonts w:ascii="Times New Roman" w:hAnsi="Times New Roman" w:cs="Times New Roman"/>
-          <w:sz w:val="24"/>
-          <w:szCs w:val="24"/>
-        </w:rPr>
-        <w:t>.</w:t>
-      </w:r>
-    </w:p>
-    <w:p>
-      <w:pPr>
-        <w:spacing w:after="0" w:line="240" w:lineRule="auto"/>
-        <w:ind w:left="360"/>
-        <w:jc w:val="both"/>
-        <w:rPr>
-          <w:rFonts w:ascii="Times New Roman" w:hAnsi="Times New Roman" w:cs="Times New Roman"/>
-          <w:sz w:val="24"/>
-          <w:szCs w:val="24"/>
-        </w:rPr>
-      </w:pPr>
-    </w:p>
-    <w:p>
-      <w:pPr>
-        <w:spacing w:after="0" w:line="240" w:lineRule="auto"/>
-        <w:ind w:left="360"/>
-        <w:jc w:val="both"/>
-        <w:rPr>
-          <w:rFonts w:ascii="Times New Roman" w:hAnsi="Times New Roman" w:cs="Times New Roman"/>
-          <w:sz w:val="24"/>
-          <w:szCs w:val="24"/>
-        </w:rPr>
-      </w:pPr>
-      <w:r>
-        <w:rPr>
-          <w:rFonts w:ascii="Times New Roman" w:hAnsi="Times New Roman" w:cs="Times New Roman"/>
-          <w:sz w:val="24"/>
-          <w:szCs w:val="24"/>
-        </w:rPr>
-        <w:t xml:space="preserve">3. </w:t>
-      </w:r>
-      <w:r>
-        <w:rPr>
-          <w:rFonts w:ascii="Times New Roman" w:hAnsi="Times New Roman" w:cs="Times New Roman"/>
-          <w:sz w:val="24"/>
-          <w:szCs w:val="24"/>
-        </w:rPr>
-        <w:t xml:space="preserve">Kelas </w:t>
-      </w:r>
-      <w:r>
-        <w:rPr>
-          <w:rFonts w:ascii="Times New Roman" w:hAnsi="Times New Roman" w:cs="Times New Roman"/>
-          <w:sz w:val="24"/>
-          <w:szCs w:val="24"/>
-        </w:rPr>
-        <w:t>Matrix</w:t>
-      </w:r>
-    </w:p>
-    <w:p>
-      <w:pPr>
-        <w:spacing w:after="0" w:line="240" w:lineRule="auto"/>
-        <w:ind w:left="360"/>
-        <w:jc w:val="both"/>
-        <w:rPr>
-          <w:rFonts w:ascii="Times New Roman" w:hAnsi="Times New Roman" w:cs="Times New Roman"/>
-          <w:sz w:val="24"/>
-          <w:szCs w:val="24"/>
-          <w:lang w:val="id-ID"/>
-        </w:rPr>
-      </w:pPr>
-      <w:r>
-        <w:rPr>
-          <w:rFonts w:ascii="Times New Roman" w:hAnsi="Times New Roman" w:cs="Times New Roman"/>
-          <w:sz w:val="24"/>
-          <w:szCs w:val="24"/>
-        </w:rPr>
-        <w:tab/>
-      </w:r>
-      <w:r>
-        <w:rPr>
-          <w:rFonts w:ascii="Times New Roman" w:hAnsi="Times New Roman" w:cs="Times New Roman"/>
-          <w:sz w:val="24"/>
-          <w:szCs w:val="24"/>
-        </w:rPr>
-        <w:t xml:space="preserve">Kelas ini adalah sebuah kelas tambahan untuk </w:t>
-      </w:r>
-      <w:r>
-        <w:rPr>
-          <w:rFonts w:ascii="Times New Roman" w:hAnsi="Times New Roman" w:cs="Times New Roman"/>
-          <w:sz w:val="24"/>
-          <w:szCs w:val="24"/>
-        </w:rPr>
-        <w:t>merupakan perantara untuk kelas bidang dan</w:t>
-      </w:r>
-      <w:r>
-        <w:rPr>
-          <w:rFonts w:ascii="Times New Roman" w:hAnsi="Times New Roman" w:cs="Times New Roman"/>
-          <w:sz w:val="24"/>
-          <w:szCs w:val="24"/>
-        </w:rPr>
-        <w:t xml:space="preserve"> kelas latar. Kelas ini memiliki atribut</w:t>
-      </w:r>
-      <w:r>
-        <w:rPr>
-          <w:rFonts w:ascii="Times New Roman" w:hAnsi="Times New Roman" w:cs="Times New Roman"/>
-          <w:sz w:val="24"/>
-          <w:szCs w:val="24"/>
-        </w:rPr>
-        <w:t xml:space="preserve"> array</w:t>
-      </w:r>
-      <w:r>
-        <w:rPr>
-          <w:rFonts w:ascii="Times New Roman" w:hAnsi="Times New Roman" w:cs="Times New Roman"/>
-          <w:sz w:val="24"/>
-          <w:szCs w:val="24"/>
-        </w:rPr>
-        <w:t xml:space="preserve"> </w:t>
-      </w:r>
-      <w:r>
-        <w:rPr>
-          <w:rFonts w:ascii="Times New Roman" w:hAnsi="Times New Roman" w:cs="Times New Roman"/>
-          <w:b/>
-          <w:sz w:val="24"/>
-          <w:szCs w:val="24"/>
-        </w:rPr>
-        <w:t>isi</w:t>
-      </w:r>
-      <w:r>
-        <w:rPr>
-          <w:rFonts w:ascii="Times New Roman" w:hAnsi="Times New Roman" w:cs="Times New Roman"/>
-          <w:sz w:val="24"/>
-          <w:szCs w:val="24"/>
-        </w:rPr>
-        <w:t xml:space="preserve"> yang merupakan isi dari tipe generik </w:t>
-      </w:r>
-      <w:r>
-        <w:rPr>
-          <w:rFonts w:ascii="Times New Roman" w:hAnsi="Times New Roman" w:cs="Times New Roman"/>
-          <w:b/>
-          <w:sz w:val="24"/>
-          <w:szCs w:val="24"/>
-        </w:rPr>
-        <w:t>atype</w:t>
-      </w:r>
-      <w:r>
-        <w:rPr>
-          <w:rFonts w:ascii="Times New Roman" w:hAnsi="Times New Roman" w:cs="Times New Roman"/>
-          <w:sz w:val="24"/>
-          <w:szCs w:val="24"/>
-        </w:rPr>
-        <w:t xml:space="preserve">, dan juga atribut </w:t>
-      </w:r>
-      <w:r>
-        <w:rPr>
-          <w:rFonts w:ascii="Times New Roman" w:hAnsi="Times New Roman" w:cs="Times New Roman"/>
-          <w:b/>
-          <w:sz w:val="24"/>
-          <w:szCs w:val="24"/>
-        </w:rPr>
-        <w:t>M</w:t>
-      </w:r>
-      <w:r>
-        <w:rPr>
-          <w:rFonts w:ascii="Times New Roman" w:hAnsi="Times New Roman" w:cs="Times New Roman"/>
-          <w:sz w:val="24"/>
-          <w:szCs w:val="24"/>
-        </w:rPr>
-        <w:t xml:space="preserve"> dan </w:t>
-      </w:r>
-      <w:r>
-        <w:rPr>
-          <w:rFonts w:ascii="Times New Roman" w:hAnsi="Times New Roman" w:cs="Times New Roman"/>
-          <w:b/>
-          <w:sz w:val="24"/>
-          <w:szCs w:val="24"/>
-        </w:rPr>
-        <w:t>N</w:t>
-      </w:r>
-      <w:r>
-        <w:rPr>
-          <w:rFonts w:ascii="Times New Roman" w:hAnsi="Times New Roman" w:cs="Times New Roman"/>
-          <w:sz w:val="24"/>
-          <w:szCs w:val="24"/>
-        </w:rPr>
-        <w:t xml:space="preserve"> berupa konstanta bertipe integer yang merupakan </w:t>
-      </w:r>
-      <w:r>
-        <w:rPr>
-          <w:rFonts w:ascii="Times New Roman" w:hAnsi="Times New Roman" w:cs="Times New Roman"/>
-          <w:sz w:val="24"/>
-          <w:szCs w:val="24"/>
-        </w:rPr>
-        <w:t>ukuran M</w:t>
-      </w:r>
-      <w:r>
-        <w:rPr>
-          <w:rFonts w:ascii="Times New Roman" w:hAnsi="Times New Roman" w:cs="Times New Roman"/>
-          <w:sz w:val="24"/>
-          <w:szCs w:val="24"/>
-        </w:rPr>
-        <w:t>atrix.</w:t>
-      </w:r>
-    </w:p>
-    <w:p>
-      <w:pPr>
-        <w:spacing w:after="0" w:line="240" w:lineRule="auto"/>
-        <w:ind w:left="360"/>
-        <w:jc w:val="both"/>
-        <w:rPr>
-          <w:rFonts w:ascii="Times New Roman" w:hAnsi="Times New Roman" w:cs="Times New Roman"/>
-          <w:sz w:val="24"/>
-          <w:szCs w:val="24"/>
-        </w:rPr>
-      </w:pPr>
-    </w:p>
-    <w:p>
-      <w:pPr>
-        <w:spacing w:after="0" w:line="240" w:lineRule="auto"/>
-        <w:ind w:left="360"/>
-        <w:jc w:val="both"/>
-        <w:rPr>
-          <w:rFonts w:ascii="Times New Roman" w:hAnsi="Times New Roman" w:cs="Times New Roman"/>
-          <w:sz w:val="24"/>
-          <w:szCs w:val="24"/>
-        </w:rPr>
-      </w:pPr>
-      <w:r>
-        <w:rPr>
-          <w:rFonts w:ascii="Times New Roman" w:hAnsi="Times New Roman" w:cs="Times New Roman"/>
-          <w:sz w:val="24"/>
-          <w:szCs w:val="24"/>
-        </w:rPr>
-        <w:t xml:space="preserve">4. </w:t>
-      </w:r>
-      <w:r>
-        <w:rPr>
-          <w:rFonts w:ascii="Times New Roman" w:hAnsi="Times New Roman" w:cs="Times New Roman"/>
-          <w:sz w:val="24"/>
-          <w:szCs w:val="24"/>
-        </w:rPr>
-        <w:t>Kelas Latar</w:t>
-      </w:r>
-    </w:p>
-    <w:p>
-      <w:pPr>
-        <w:spacing w:after="0" w:line="240" w:lineRule="auto"/>
-        <w:ind w:left="360"/>
-        <w:jc w:val="both"/>
-        <w:rPr>
-          <w:rFonts w:ascii="Times New Roman" w:hAnsi="Times New Roman" w:cs="Times New Roman"/>
-          <w:sz w:val="24"/>
-          <w:szCs w:val="24"/>
-        </w:rPr>
-      </w:pPr>
-      <w:r>
-        <w:rPr>
-          <w:rFonts w:ascii="Times New Roman" w:hAnsi="Times New Roman" w:cs="Times New Roman"/>
-          <w:sz w:val="24"/>
-          <w:szCs w:val="24"/>
-        </w:rPr>
-        <w:tab/>
-      </w:r>
-      <w:r>
-        <w:rPr>
-          <w:rFonts w:ascii="Times New Roman" w:hAnsi="Times New Roman" w:cs="Times New Roman"/>
-          <w:sz w:val="24"/>
-          <w:szCs w:val="24"/>
-        </w:rPr>
-        <w:t xml:space="preserve">Kelas ini </w:t>
-      </w:r>
-      <w:r>
-        <w:rPr>
-          <w:rFonts w:ascii="Times New Roman" w:hAnsi="Times New Roman" w:cs="Times New Roman"/>
-          <w:sz w:val="24"/>
-          <w:szCs w:val="24"/>
-        </w:rPr>
-        <w:t xml:space="preserve">menggunakan kelas Sel dan Matrix. </w:t>
-      </w:r>
-      <w:r>
-        <w:rPr>
-          <w:rFonts w:ascii="Times New Roman" w:hAnsi="Times New Roman" w:cs="Times New Roman"/>
-          <w:sz w:val="24"/>
-          <w:szCs w:val="24"/>
-        </w:rPr>
-        <w:t xml:space="preserve">Pada kelas ini terdapat atribut </w:t>
-      </w:r>
-      <w:r>
-        <w:rPr>
-          <w:rFonts w:ascii="Times New Roman" w:hAnsi="Times New Roman" w:cs="Times New Roman"/>
-          <w:b/>
-          <w:sz w:val="24"/>
-          <w:szCs w:val="24"/>
-        </w:rPr>
-        <w:t>M</w:t>
-      </w:r>
-      <w:r>
-        <w:rPr>
-          <w:rFonts w:ascii="Times New Roman" w:hAnsi="Times New Roman" w:cs="Times New Roman"/>
-          <w:sz w:val="24"/>
-          <w:szCs w:val="24"/>
-        </w:rPr>
-        <w:t xml:space="preserve"> dan </w:t>
-      </w:r>
-      <w:r>
-        <w:rPr>
-          <w:rFonts w:ascii="Times New Roman" w:hAnsi="Times New Roman" w:cs="Times New Roman"/>
-          <w:b/>
-          <w:sz w:val="24"/>
-          <w:szCs w:val="24"/>
-        </w:rPr>
-        <w:t>N</w:t>
-      </w:r>
-      <w:r>
-        <w:rPr>
-          <w:rFonts w:ascii="Times New Roman" w:hAnsi="Times New Roman" w:cs="Times New Roman"/>
-          <w:sz w:val="24"/>
-          <w:szCs w:val="24"/>
-        </w:rPr>
-        <w:t xml:space="preserve"> bertipe integer yang merupakan ukuran Latar, dan atribut </w:t>
-      </w:r>
-      <w:r>
-        <w:rPr>
-          <w:rFonts w:ascii="Times New Roman" w:hAnsi="Times New Roman" w:cs="Times New Roman"/>
-          <w:b/>
-          <w:sz w:val="24"/>
-          <w:szCs w:val="24"/>
-        </w:rPr>
-        <w:t>isi</w:t>
-      </w:r>
-      <w:r>
-        <w:rPr>
-          <w:rFonts w:ascii="Times New Roman" w:hAnsi="Times New Roman" w:cs="Times New Roman"/>
-          <w:sz w:val="24"/>
-          <w:szCs w:val="24"/>
-        </w:rPr>
-        <w:t xml:space="preserve"> bertipe pointer array dari Sel.</w:t>
-      </w:r>
-      <w:r>
-        <w:rPr>
-          <w:rFonts w:ascii="Times New Roman" w:hAnsi="Times New Roman" w:cs="Times New Roman"/>
-          <w:sz w:val="24"/>
-          <w:szCs w:val="24"/>
-        </w:rPr>
-        <w:t xml:space="preserve"> Pada kelas latar terdapat </w:t>
-      </w:r>
-      <w:r>
-        <w:rPr>
-          <w:rFonts w:ascii="Times New Roman" w:hAnsi="Times New Roman" w:cs="Times New Roman"/>
-          <w:i/>
-          <w:sz w:val="24"/>
-          <w:szCs w:val="24"/>
-        </w:rPr>
-        <w:t>method</w:t>
-      </w:r>
-      <w:r>
-        <w:rPr>
-          <w:rFonts w:ascii="Times New Roman" w:hAnsi="Times New Roman" w:cs="Times New Roman"/>
-          <w:sz w:val="24"/>
-          <w:szCs w:val="24"/>
-        </w:rPr>
-        <w:t xml:space="preserve"> </w:t>
-      </w:r>
-      <w:r>
-        <w:rPr>
-          <w:rFonts w:ascii="Times New Roman" w:hAnsi="Times New Roman" w:cs="Times New Roman"/>
-          <w:b/>
-          <w:sz w:val="24"/>
-          <w:szCs w:val="24"/>
-        </w:rPr>
-        <w:t>filllatar</w:t>
-      </w:r>
-      <w:r>
-        <w:rPr>
-          <w:rFonts w:ascii="Times New Roman" w:hAnsi="Times New Roman" w:cs="Times New Roman"/>
-          <w:sz w:val="24"/>
-          <w:szCs w:val="24"/>
-        </w:rPr>
-        <w:t xml:space="preserve"> untuk mengisi latar dengan isi bertipe </w:t>
-      </w:r>
-      <w:r>
-        <w:rPr>
-          <w:rFonts w:ascii="Times New Roman" w:hAnsi="Times New Roman" w:cs="Times New Roman"/>
-          <w:b/>
-          <w:sz w:val="24"/>
-          <w:szCs w:val="24"/>
-        </w:rPr>
-        <w:t>atype</w:t>
-      </w:r>
-      <w:r>
-        <w:rPr>
-          <w:rFonts w:ascii="Times New Roman" w:hAnsi="Times New Roman" w:cs="Times New Roman"/>
-          <w:sz w:val="24"/>
-          <w:szCs w:val="24"/>
-        </w:rPr>
-        <w:t xml:space="preserve"> yang merupakan tipe generik yang digunakan.</w:t>
-      </w:r>
-    </w:p>
-    <w:p>
-      <w:pPr>
-        <w:spacing w:after="0" w:line="240" w:lineRule="auto"/>
-        <w:ind w:left="360"/>
-        <w:jc w:val="both"/>
-        <w:rPr>
-          <w:rFonts w:ascii="Times New Roman" w:hAnsi="Times New Roman" w:cs="Times New Roman"/>
-          <w:sz w:val="24"/>
-          <w:szCs w:val="24"/>
-          <w:lang w:val="id-ID"/>
-        </w:rPr>
-      </w:pPr>
-    </w:p>
-    <w:p>
-      <w:pPr>
-        <w:spacing w:after="0" w:line="240" w:lineRule="auto"/>
-        <w:ind w:left="360"/>
-        <w:jc w:val="both"/>
-        <w:rPr>
-          <w:rFonts w:ascii="Times New Roman" w:hAnsi="Times New Roman" w:cs="Times New Roman"/>
-          <w:sz w:val="24"/>
-          <w:szCs w:val="24"/>
-        </w:rPr>
-      </w:pPr>
-      <w:r>
-        <w:rPr>
-          <w:rFonts w:ascii="Times New Roman" w:hAnsi="Times New Roman" w:cs="Times New Roman"/>
-          <w:sz w:val="24"/>
-          <w:szCs w:val="24"/>
-        </w:rPr>
-        <w:t>5. Kelas Bidang</w:t>
-      </w:r>
-    </w:p>
-    <w:p>
-      <w:pPr>
-        <w:spacing w:after="0" w:line="240" w:lineRule="auto"/>
-        <w:ind w:left="360"/>
-        <w:jc w:val="both"/>
-        <w:rPr>
-          <w:rFonts w:ascii="Times New Roman" w:hAnsi="Times New Roman" w:cs="Times New Roman"/>
-          <w:sz w:val="24"/>
-          <w:szCs w:val="24"/>
-        </w:rPr>
-      </w:pPr>
-      <w:r>
-        <w:rPr>
-          <w:rFonts w:ascii="Times New Roman" w:hAnsi="Times New Roman" w:cs="Times New Roman"/>
-          <w:sz w:val="24"/>
-          <w:szCs w:val="24"/>
-        </w:rPr>
-        <w:tab/>
-        <w:t xml:space="preserve">Kelas ini menggunakan kelas Sel, Point, dan Matrix. Terdapat beberapa atribut pada kelas ini yaitu </w:t>
-      </w:r>
-      <w:r>
-        <w:rPr>
-          <w:rFonts w:ascii="Times New Roman" w:hAnsi="Times New Roman" w:cs="Times New Roman"/>
-          <w:b/>
-          <w:sz w:val="24"/>
-          <w:szCs w:val="24"/>
-        </w:rPr>
-        <w:t>segi</w:t>
-      </w:r>
-      <w:r>
-        <w:rPr>
-          <w:rFonts w:ascii="Times New Roman" w:hAnsi="Times New Roman" w:cs="Times New Roman"/>
-          <w:sz w:val="24"/>
-          <w:szCs w:val="24"/>
-        </w:rPr>
-        <w:t xml:space="preserve"> bertipe integer yang merupakan informasi jumlah segi bidang tersebut, </w:t>
-      </w:r>
-      <w:r>
-        <w:rPr>
-          <w:rFonts w:ascii="Times New Roman" w:hAnsi="Times New Roman" w:cs="Times New Roman"/>
-          <w:b/>
-          <w:sz w:val="24"/>
-          <w:szCs w:val="24"/>
-        </w:rPr>
-        <w:t>jumlah</w:t>
-      </w:r>
-      <w:r>
-        <w:rPr>
-          <w:rFonts w:ascii="Times New Roman" w:hAnsi="Times New Roman" w:cs="Times New Roman"/>
-          <w:sz w:val="24"/>
-          <w:szCs w:val="24"/>
-        </w:rPr>
-        <w:t xml:space="preserve"> bertipe integer yang merupakan jumlah point pada bidang tersebut, konstanta </w:t>
-      </w:r>
-      <w:r>
-        <w:rPr>
-          <w:rFonts w:ascii="Times New Roman" w:hAnsi="Times New Roman" w:cs="Times New Roman"/>
-          <w:b/>
-          <w:sz w:val="24"/>
-          <w:szCs w:val="24"/>
-        </w:rPr>
-        <w:t>M</w:t>
-      </w:r>
-      <w:r>
-        <w:rPr>
-          <w:rFonts w:ascii="Times New Roman" w:hAnsi="Times New Roman" w:cs="Times New Roman"/>
-          <w:sz w:val="24"/>
-          <w:szCs w:val="24"/>
-        </w:rPr>
-        <w:t xml:space="preserve"> dan </w:t>
-      </w:r>
-      <w:r>
-        <w:rPr>
-          <w:rFonts w:ascii="Times New Roman" w:hAnsi="Times New Roman" w:cs="Times New Roman"/>
-          <w:b/>
-          <w:sz w:val="24"/>
-          <w:szCs w:val="24"/>
-        </w:rPr>
-        <w:t>N</w:t>
-      </w:r>
-      <w:r>
-        <w:rPr>
-          <w:rFonts w:ascii="Times New Roman" w:hAnsi="Times New Roman" w:cs="Times New Roman"/>
-          <w:sz w:val="24"/>
-          <w:szCs w:val="24"/>
-        </w:rPr>
-        <w:t xml:space="preserve"> bertipe integer yang merupakan ukuran bidang tersebut, </w:t>
-      </w:r>
-      <w:r>
-        <w:rPr>
-          <w:rFonts w:ascii="Times New Roman" w:hAnsi="Times New Roman" w:cs="Times New Roman"/>
-          <w:b/>
-          <w:sz w:val="24"/>
-          <w:szCs w:val="24"/>
-        </w:rPr>
-        <w:t>batas</w:t>
-      </w:r>
-      <w:r>
-        <w:rPr>
-          <w:rFonts w:ascii="Times New Roman" w:hAnsi="Times New Roman" w:cs="Times New Roman"/>
-          <w:sz w:val="24"/>
-          <w:szCs w:val="24"/>
-        </w:rPr>
-        <w:t xml:space="preserve"> bertipe array of sel</w:t>
-      </w:r>
-      <w:r>
-        <w:rPr>
-          <w:rFonts w:ascii="Times New Roman" w:hAnsi="Times New Roman" w:cs="Times New Roman"/>
-          <w:sz w:val="24"/>
-          <w:szCs w:val="24"/>
-          <w:lang w:val="id-ID"/>
-        </w:rPr>
-        <w:t xml:space="preserve"> yang ber</w:t>
-      </w:r>
-      <w:r>
-        <w:rPr>
-          <w:rFonts w:ascii="Times New Roman" w:hAnsi="Times New Roman" w:cs="Times New Roman"/>
-          <w:sz w:val="24"/>
-          <w:szCs w:val="24"/>
-          <w:lang w:val="id-ID"/>
-        </w:rPr>
-        <w:t>isi sel-sel titik sudut dari bidang</w:t>
-      </w:r>
-      <w:r>
-        <w:rPr>
-          <w:rFonts w:ascii="Times New Roman" w:hAnsi="Times New Roman" w:cs="Times New Roman"/>
-          <w:sz w:val="24"/>
-          <w:szCs w:val="24"/>
-        </w:rPr>
-        <w:t xml:space="preserve">, dan </w:t>
-      </w:r>
-      <w:r>
-        <w:rPr>
-          <w:rFonts w:ascii="Times New Roman" w:hAnsi="Times New Roman" w:cs="Times New Roman"/>
-          <w:b/>
-          <w:sz w:val="24"/>
-          <w:szCs w:val="24"/>
-        </w:rPr>
-        <w:t>isi</w:t>
-      </w:r>
-      <w:r>
-        <w:rPr>
-          <w:rFonts w:ascii="Times New Roman" w:hAnsi="Times New Roman" w:cs="Times New Roman"/>
-          <w:sz w:val="24"/>
-          <w:szCs w:val="24"/>
-        </w:rPr>
-        <w:t xml:space="preserve"> bertipe </w:t>
-      </w:r>
-      <w:r>
-        <w:rPr>
-          <w:rFonts w:ascii="Times New Roman" w:hAnsi="Times New Roman" w:cs="Times New Roman"/>
-          <w:sz w:val="24"/>
-          <w:szCs w:val="24"/>
-          <w:lang w:val="id-ID"/>
-        </w:rPr>
-        <w:t>array</w:t>
-      </w:r>
-      <w:r>
-        <w:rPr>
-          <w:rFonts w:ascii="Times New Roman" w:hAnsi="Times New Roman" w:cs="Times New Roman"/>
-          <w:sz w:val="24"/>
-          <w:szCs w:val="24"/>
-        </w:rPr>
-        <w:t xml:space="preserve"> </w:t>
-      </w:r>
-      <w:r>
-        <w:rPr>
-          <w:rFonts w:ascii="Times New Roman" w:hAnsi="Times New Roman" w:cs="Times New Roman"/>
-          <w:sz w:val="24"/>
-          <w:szCs w:val="24"/>
-          <w:lang w:val="id-ID"/>
-        </w:rPr>
-        <w:t>of</w:t>
-      </w:r>
-      <w:r>
-        <w:rPr>
-          <w:rFonts w:ascii="Times New Roman" w:hAnsi="Times New Roman" w:cs="Times New Roman"/>
-          <w:sz w:val="24"/>
-          <w:szCs w:val="24"/>
-        </w:rPr>
-        <w:t xml:space="preserve"> sel</w:t>
-      </w:r>
-      <w:r>
-        <w:rPr>
-          <w:rFonts w:ascii="Times New Roman" w:hAnsi="Times New Roman" w:cs="Times New Roman"/>
-          <w:sz w:val="24"/>
-          <w:szCs w:val="24"/>
-          <w:lang w:val="id-ID"/>
-        </w:rPr>
-        <w:t xml:space="preserve"> </w:t>
-      </w:r>
-      <w:r>
-        <w:rPr>
-          <w:rFonts w:ascii="Times New Roman" w:hAnsi="Times New Roman" w:cs="Times New Roman"/>
-          <w:sz w:val="24"/>
-          <w:szCs w:val="24"/>
-          <w:lang w:val="id-ID"/>
-        </w:rPr>
-        <w:t>yang berisi sel-sel isi bidang dan garis sisi bidang</w:t>
-      </w:r>
-      <w:r>
-        <w:rPr>
-          <w:rFonts w:ascii="Times New Roman" w:hAnsi="Times New Roman" w:cs="Times New Roman"/>
-          <w:sz w:val="24"/>
-          <w:szCs w:val="24"/>
-        </w:rPr>
-        <w:t>.</w:t>
-      </w:r>
-      <w:r>
-        <w:rPr>
-          <w:rFonts w:ascii="Times New Roman" w:hAnsi="Times New Roman" w:cs="Times New Roman"/>
-          <w:sz w:val="24"/>
-          <w:szCs w:val="24"/>
-        </w:rPr>
-        <w:t xml:space="preserve"> Beberapa </w:t>
-      </w:r>
-      <w:r>
-        <w:rPr>
-          <w:rFonts w:ascii="Times New Roman" w:hAnsi="Times New Roman" w:cs="Times New Roman"/>
-          <w:i/>
-          <w:sz w:val="24"/>
-          <w:szCs w:val="24"/>
-        </w:rPr>
-        <w:t>method</w:t>
-      </w:r>
-      <w:r>
-        <w:rPr>
-          <w:rFonts w:ascii="Times New Roman" w:hAnsi="Times New Roman" w:cs="Times New Roman"/>
-          <w:sz w:val="24"/>
-          <w:szCs w:val="24"/>
-        </w:rPr>
-        <w:t xml:space="preserve"> pada kelas Bidang mirip sepe</w:t>
-      </w:r>
-      <w:r>
-        <w:rPr>
-          <w:rFonts w:ascii="Times New Roman" w:hAnsi="Times New Roman" w:cs="Times New Roman"/>
-          <w:sz w:val="24"/>
-          <w:szCs w:val="24"/>
-        </w:rPr>
-        <w:t xml:space="preserve">rti pada Kelas Point, </w:t>
-      </w:r>
-      <w:r>
-        <w:rPr>
-          <w:rFonts w:ascii="Times New Roman" w:hAnsi="Times New Roman" w:cs="Times New Roman"/>
-          <w:sz w:val="24"/>
-          <w:szCs w:val="24"/>
-        </w:rPr>
-        <w:lastRenderedPageBreak/>
-        <w:t xml:space="preserve">yaitu </w:t>
-      </w:r>
-      <w:r>
-        <w:rPr>
-          <w:rFonts w:ascii="Times New Roman" w:hAnsi="Times New Roman" w:cs="Times New Roman"/>
-          <w:b/>
-          <w:sz w:val="24"/>
-          <w:szCs w:val="24"/>
-        </w:rPr>
-        <w:t>move</w:t>
-      </w:r>
-      <w:r>
-        <w:rPr>
-          <w:rFonts w:ascii="Times New Roman" w:hAnsi="Times New Roman" w:cs="Times New Roman"/>
-          <w:sz w:val="24"/>
-          <w:szCs w:val="24"/>
-        </w:rPr>
-        <w:t xml:space="preserve">, dan </w:t>
-      </w:r>
-      <w:r>
-        <w:rPr>
-          <w:rFonts w:ascii="Times New Roman" w:hAnsi="Times New Roman" w:cs="Times New Roman"/>
-          <w:b/>
-          <w:sz w:val="24"/>
-          <w:szCs w:val="24"/>
-        </w:rPr>
-        <w:t>rotate</w:t>
-      </w:r>
-      <w:r>
-        <w:rPr>
-          <w:rFonts w:ascii="Times New Roman" w:hAnsi="Times New Roman" w:cs="Times New Roman"/>
-          <w:sz w:val="24"/>
-          <w:szCs w:val="24"/>
-        </w:rPr>
-        <w:t xml:space="preserve">, lalu ditambah </w:t>
-      </w:r>
-      <w:r>
-        <w:rPr>
-          <w:rFonts w:ascii="Times New Roman" w:hAnsi="Times New Roman" w:cs="Times New Roman"/>
-          <w:b/>
-          <w:sz w:val="24"/>
-          <w:szCs w:val="24"/>
-        </w:rPr>
-        <w:t>fillbidang</w:t>
-      </w:r>
-      <w:r>
-        <w:rPr>
-          <w:rFonts w:ascii="Times New Roman" w:hAnsi="Times New Roman" w:cs="Times New Roman"/>
-          <w:sz w:val="24"/>
-          <w:szCs w:val="24"/>
-        </w:rPr>
-        <w:t xml:space="preserve"> untuk mengisi bidang dengan suatu karakter, </w:t>
-      </w:r>
-      <w:r>
-        <w:rPr>
-          <w:rFonts w:ascii="Times New Roman" w:hAnsi="Times New Roman" w:cs="Times New Roman"/>
-          <w:b/>
-          <w:sz w:val="24"/>
-          <w:szCs w:val="24"/>
-        </w:rPr>
-        <w:t>resize</w:t>
-      </w:r>
-      <w:r>
-        <w:rPr>
-          <w:rFonts w:ascii="Times New Roman" w:hAnsi="Times New Roman" w:cs="Times New Roman"/>
-          <w:sz w:val="24"/>
-          <w:szCs w:val="24"/>
-        </w:rPr>
-        <w:t xml:space="preserve"> untuk mengecilkan dan membesarkan bidang, </w:t>
-      </w:r>
-      <w:r>
-        <w:rPr>
-          <w:rFonts w:ascii="Times New Roman" w:hAnsi="Times New Roman" w:cs="Times New Roman"/>
-          <w:b/>
-          <w:sz w:val="24"/>
-          <w:szCs w:val="24"/>
-        </w:rPr>
-        <w:t>addpoint</w:t>
-      </w:r>
-      <w:r>
-        <w:rPr>
-          <w:rFonts w:ascii="Times New Roman" w:hAnsi="Times New Roman" w:cs="Times New Roman"/>
-          <w:sz w:val="24"/>
-          <w:szCs w:val="24"/>
-        </w:rPr>
-        <w:t xml:space="preserve"> untuk menambah Point pada bidang, </w:t>
-      </w:r>
-      <w:r>
-        <w:rPr>
-          <w:rFonts w:ascii="Times New Roman" w:hAnsi="Times New Roman" w:cs="Times New Roman"/>
-          <w:b/>
-          <w:sz w:val="24"/>
-          <w:szCs w:val="24"/>
-        </w:rPr>
-        <w:t>deletepoint</w:t>
-      </w:r>
-      <w:r>
-        <w:rPr>
-          <w:rFonts w:ascii="Times New Roman" w:hAnsi="Times New Roman" w:cs="Times New Roman"/>
-          <w:sz w:val="24"/>
-          <w:szCs w:val="24"/>
-        </w:rPr>
-        <w:t xml:space="preserve"> untuk menghapus sebuah Point yang ada pada bidang</w:t>
-      </w:r>
-      <w:r>
-        <w:rPr>
-          <w:rFonts w:ascii="Times New Roman" w:hAnsi="Times New Roman" w:cs="Times New Roman"/>
-          <w:sz w:val="24"/>
-          <w:szCs w:val="24"/>
-          <w:lang w:val="id-ID"/>
-        </w:rPr>
-        <w:t>, countluas untuk menghitung luas dari bidang. Dan countchar untuk menghitung jumlah suatu char yang ada pada bidang tersebut</w:t>
-      </w:r>
-      <w:r>
-        <w:rPr>
-          <w:rFonts w:ascii="Times New Roman" w:hAnsi="Times New Roman" w:cs="Times New Roman"/>
-          <w:sz w:val="24"/>
-          <w:szCs w:val="24"/>
-        </w:rPr>
-        <w:t>.</w:t>
-      </w:r>
-    </w:p>
-    <w:p>
-      <w:pPr>
-        <w:spacing w:after="0" w:line="240" w:lineRule="auto"/>
-        <w:ind w:left="360"/>
-        <w:jc w:val="both"/>
-        <w:rPr>
-          <w:rFonts w:ascii="Times New Roman" w:hAnsi="Times New Roman" w:cs="Times New Roman"/>
-          <w:sz w:val="24"/>
-          <w:szCs w:val="24"/>
-        </w:rPr>
-      </w:pPr>
-    </w:p>
-    <w:p>
-      <w:pPr>
-        <w:spacing w:after="0" w:line="240" w:lineRule="auto"/>
-        <w:jc w:val="both"/>
+      </w:pPr>
+      <w:r>
         <w:rPr>
           <w:rFonts w:ascii="Times New Roman" w:hAnsi="Times New Roman" w:cs="Times New Roman"/>
           <w:b/>
           <w:sz w:val="28"/>
           <w:szCs w:val="28"/>
         </w:rPr>
-      </w:pPr>
-      <w:r>
-        <w:rPr>
-          <w:rFonts w:ascii="Times New Roman" w:hAnsi="Times New Roman" w:cs="Times New Roman"/>
-          <w:b/>
-          <w:sz w:val="28"/>
-          <w:szCs w:val="28"/>
-        </w:rPr>
         <w:t>C. Diagram Kelas</w:t>
       </w:r>
     </w:p>
@@ -1889,13 +1521,12 @@
           <w:noProof/>
           <w:sz w:val="24"/>
           <w:szCs w:val="24"/>
-          <w:lang w:val="id-ID" w:eastAsia="id-ID"/>
         </w:rPr>
         <w:drawing>
           <wp:inline distT="0" distB="0" distL="0" distR="0">
-            <wp:extent cx="5648325" cy="6768336"/>
-            <wp:effectExtent l="0" t="0" r="0" b="0"/>
-            <wp:docPr id="2" name="Picture 1" descr="diagram tubes 1 oop 3.jpg"/>
+            <wp:extent cx="5648325" cy="6762750"/>
+            <wp:effectExtent l="19050" t="0" r="9525" b="0"/>
+            <wp:docPr id="1" name="Picture 1" descr="diagram tubes 1 oop 3.jpg"/>
             <wp:cNvGraphicFramePr>
               <a:graphicFrameLocks xmlns:a="http://schemas.openxmlformats.org/drawingml/2006/main" noChangeAspect="1"/>
             </wp:cNvGraphicFramePr>
@@ -1903,23 +1534,33 @@
               <a:graphicData uri="http://schemas.openxmlformats.org/drawingml/2006/picture">
                 <pic:pic xmlns:pic="http://schemas.openxmlformats.org/drawingml/2006/picture">
                   <pic:nvPicPr>
-                    <pic:cNvPr id="0" name="diagram tubes 1 oop 3.jpg"/>
-                    <pic:cNvPicPr/>
+                    <pic:cNvPr id="0" name="Picture 1" descr="diagram tubes 1 oop 3.jpg"/>
+                    <pic:cNvPicPr>
+                      <a:picLocks noChangeAspect="1" noChangeArrowheads="1"/>
+                    </pic:cNvPicPr>
                   </pic:nvPicPr>
                   <pic:blipFill>
-                    <a:blip r:embed="rId6"/>
+                    <a:blip r:embed="rId5"/>
+                    <a:srcRect/>
                     <a:stretch>
                       <a:fillRect/>
                     </a:stretch>
                   </pic:blipFill>
-                  <pic:spPr>
+                  <pic:spPr bwMode="auto">
                     <a:xfrm>
                       <a:off x="0" y="0"/>
-                      <a:ext cx="5654650" cy="6775915"/>
+                      <a:ext cx="5648325" cy="6762750"/>
                     </a:xfrm>
                     <a:prstGeom prst="rect">
                       <a:avLst/>
                     </a:prstGeom>
+                    <a:noFill/>
+                    <a:ln w="9525">
+                      <a:noFill/>
+                      <a:miter lim="800000"/>
+                      <a:headEnd/>
+                      <a:tailEnd/>
+                    </a:ln>
                   </pic:spPr>
                 </pic:pic>
               </a:graphicData>
@@ -1962,9 +1603,97 @@
           <w:lang w:val="id-ID"/>
         </w:rPr>
         <w:lastRenderedPageBreak/>
-        <w:t>D. Kelebihan</w:t>
-      </w:r>
-      <w:r>
+        <w:t>D. Kelebihan Program</w:t>
+      </w:r>
+    </w:p>
+    <w:p>
+      <w:pPr>
+        <w:spacing w:after="0" w:line="240" w:lineRule="auto"/>
+        <w:jc w:val="both"/>
+        <w:rPr>
+          <w:rFonts w:ascii="Times New Roman" w:hAnsi="Times New Roman" w:cs="Times New Roman"/>
+          <w:sz w:val="24"/>
+          <w:szCs w:val="24"/>
+          <w:lang w:val="id-ID"/>
+        </w:rPr>
+      </w:pPr>
+    </w:p>
+    <w:p>
+      <w:pPr>
+        <w:spacing w:after="0" w:line="240" w:lineRule="auto"/>
+        <w:jc w:val="both"/>
+        <w:rPr>
+          <w:rFonts w:ascii="Times New Roman" w:hAnsi="Times New Roman" w:cs="Times New Roman"/>
+          <w:sz w:val="24"/>
+          <w:szCs w:val="24"/>
+          <w:lang w:val="id-ID"/>
+        </w:rPr>
+      </w:pPr>
+      <w:r>
+        <w:rPr>
+          <w:rFonts w:ascii="Times New Roman" w:hAnsi="Times New Roman" w:cs="Times New Roman"/>
+          <w:sz w:val="24"/>
+          <w:szCs w:val="24"/>
+          <w:lang w:val="id-ID"/>
+        </w:rPr>
+        <w:tab/>
+        <w:t xml:space="preserve">Kelebihan dari program ini adalah kemampuan untuk menggambarkan 2 buah bidang pada sebuah latar yang sama. Ketentuannya, bidang yang digambarkan terakhir akan berada di atas bidang yang digambarkan pertama. Kelebihan lain adalah dapat dilakukannya </w:t>
+      </w:r>
+      <w:r>
+        <w:rPr>
+          <w:rFonts w:ascii="Times New Roman" w:hAnsi="Times New Roman" w:cs="Times New Roman"/>
+          <w:i/>
+          <w:sz w:val="24"/>
+          <w:szCs w:val="24"/>
+          <w:lang w:val="id-ID"/>
+        </w:rPr>
+        <w:t>undo</w:t>
+      </w:r>
+      <w:r>
+        <w:rPr>
+          <w:rFonts w:ascii="Times New Roman" w:hAnsi="Times New Roman" w:cs="Times New Roman"/>
+          <w:sz w:val="24"/>
+          <w:szCs w:val="24"/>
+          <w:lang w:val="id-ID"/>
+        </w:rPr>
+        <w:t xml:space="preserve"> dan </w:t>
+      </w:r>
+      <w:r>
+        <w:rPr>
+          <w:rFonts w:ascii="Times New Roman" w:hAnsi="Times New Roman" w:cs="Times New Roman"/>
+          <w:i/>
+          <w:sz w:val="24"/>
+          <w:szCs w:val="24"/>
+          <w:lang w:val="id-ID"/>
+        </w:rPr>
+        <w:t>redo action</w:t>
+      </w:r>
+      <w:r>
+        <w:rPr>
+          <w:rFonts w:ascii="Times New Roman" w:hAnsi="Times New Roman" w:cs="Times New Roman"/>
+          <w:sz w:val="24"/>
+          <w:szCs w:val="24"/>
+          <w:lang w:val="id-ID"/>
+        </w:rPr>
+        <w:t>. Jadi, jika suatu bidang di geser ke kiri, lalu dilakukan undo, maka dia akan bergeser ke kanan ke tempatnya semula.</w:t>
+      </w:r>
+    </w:p>
+    <w:p>
+      <w:pPr>
+        <w:spacing w:after="0" w:line="240" w:lineRule="auto"/>
+        <w:jc w:val="both"/>
+        <w:rPr>
+          <w:rFonts w:ascii="Times New Roman" w:hAnsi="Times New Roman" w:cs="Times New Roman"/>
+          <w:sz w:val="24"/>
+          <w:szCs w:val="24"/>
+          <w:lang w:val="id-ID"/>
+        </w:rPr>
+      </w:pPr>
+    </w:p>
+    <w:p>
+      <w:pPr>
+        <w:spacing w:after="0" w:line="240" w:lineRule="auto"/>
+        <w:jc w:val="both"/>
         <w:rPr>
           <w:rFonts w:ascii="Times New Roman" w:hAnsi="Times New Roman" w:cs="Times New Roman"/>
           <w:b/>
@@ -1972,123 +1701,8 @@
           <w:szCs w:val="28"/>
           <w:lang w:val="id-ID"/>
         </w:rPr>
-        <w:t xml:space="preserve"> Program</w:t>
-      </w:r>
-    </w:p>
-    <w:p>
-      <w:pPr>
-        <w:spacing w:after="0" w:line="240" w:lineRule="auto"/>
-        <w:jc w:val="both"/>
-        <w:rPr>
-          <w:rFonts w:ascii="Times New Roman" w:hAnsi="Times New Roman" w:cs="Times New Roman"/>
-          <w:sz w:val="24"/>
-          <w:szCs w:val="24"/>
-          <w:lang w:val="id-ID"/>
-        </w:rPr>
-      </w:pPr>
-    </w:p>
-    <w:p>
-      <w:pPr>
-        <w:spacing w:after="0" w:line="240" w:lineRule="auto"/>
-        <w:jc w:val="both"/>
-        <w:rPr>
-          <w:rFonts w:ascii="Times New Roman" w:hAnsi="Times New Roman" w:cs="Times New Roman"/>
-          <w:sz w:val="24"/>
-          <w:szCs w:val="24"/>
-          <w:lang w:val="id-ID"/>
-        </w:rPr>
-      </w:pPr>
-      <w:r>
-        <w:rPr>
-          <w:rFonts w:ascii="Times New Roman" w:hAnsi="Times New Roman" w:cs="Times New Roman"/>
-          <w:sz w:val="24"/>
-          <w:szCs w:val="24"/>
-          <w:lang w:val="id-ID"/>
-        </w:rPr>
-        <w:tab/>
-      </w:r>
-      <w:r>
-        <w:rPr>
-          <w:rFonts w:ascii="Times New Roman" w:hAnsi="Times New Roman" w:cs="Times New Roman"/>
-          <w:sz w:val="24"/>
-          <w:szCs w:val="24"/>
-          <w:lang w:val="id-ID"/>
-        </w:rPr>
-        <w:t xml:space="preserve">Kelebihan dari program ini adalah kemampuan untuk menggambarkan 2 buah bidang pada sebuah latar yang sama. </w:t>
-      </w:r>
-      <w:r>
-        <w:rPr>
-          <w:rFonts w:ascii="Times New Roman" w:hAnsi="Times New Roman" w:cs="Times New Roman"/>
-          <w:sz w:val="24"/>
-          <w:szCs w:val="24"/>
-          <w:lang w:val="id-ID"/>
-        </w:rPr>
-        <w:t xml:space="preserve">Ketentuannya, bidang yang digambarkan terakhir akan berada di atas bidang yang digambarkan pertama. Kelebihan lain adalah dapat dilakukannya </w:t>
-      </w:r>
-      <w:r>
-        <w:rPr>
-          <w:rFonts w:ascii="Times New Roman" w:hAnsi="Times New Roman" w:cs="Times New Roman"/>
-          <w:i/>
-          <w:sz w:val="24"/>
-          <w:szCs w:val="24"/>
-          <w:lang w:val="id-ID"/>
-        </w:rPr>
-        <w:t>undo</w:t>
-      </w:r>
-      <w:r>
-        <w:rPr>
-          <w:rFonts w:ascii="Times New Roman" w:hAnsi="Times New Roman" w:cs="Times New Roman"/>
-          <w:sz w:val="24"/>
-          <w:szCs w:val="24"/>
-          <w:lang w:val="id-ID"/>
-        </w:rPr>
-        <w:t xml:space="preserve"> dan </w:t>
-      </w:r>
-      <w:r>
-        <w:rPr>
-          <w:rFonts w:ascii="Times New Roman" w:hAnsi="Times New Roman" w:cs="Times New Roman"/>
-          <w:i/>
-          <w:sz w:val="24"/>
-          <w:szCs w:val="24"/>
-          <w:lang w:val="id-ID"/>
-        </w:rPr>
-        <w:t>redo action</w:t>
-      </w:r>
-      <w:r>
-        <w:rPr>
-          <w:rFonts w:ascii="Times New Roman" w:hAnsi="Times New Roman" w:cs="Times New Roman"/>
-          <w:sz w:val="24"/>
-          <w:szCs w:val="24"/>
-          <w:lang w:val="id-ID"/>
-        </w:rPr>
-        <w:t xml:space="preserve">. </w:t>
-      </w:r>
-      <w:r>
-        <w:rPr>
-          <w:rFonts w:ascii="Times New Roman" w:hAnsi="Times New Roman" w:cs="Times New Roman"/>
-          <w:sz w:val="24"/>
-          <w:szCs w:val="24"/>
-          <w:lang w:val="id-ID"/>
-        </w:rPr>
-        <w:t>Jadi, jika suatu bidang di geser ke kiri, lalu dilakukan undo, maka dia akan bergeser ke kanan ke tempatnya semula.</w:t>
-      </w:r>
-    </w:p>
-    <w:p>
-      <w:pPr>
-        <w:spacing w:after="0" w:line="240" w:lineRule="auto"/>
-        <w:jc w:val="both"/>
-        <w:rPr>
-          <w:rFonts w:ascii="Times New Roman" w:hAnsi="Times New Roman" w:cs="Times New Roman"/>
-          <w:sz w:val="24"/>
-          <w:szCs w:val="24"/>
-          <w:lang w:val="id-ID"/>
-        </w:rPr>
-      </w:pPr>
-    </w:p>
-    <w:p>
-      <w:pPr>
-        <w:spacing w:after="0" w:line="240" w:lineRule="auto"/>
-        <w:jc w:val="both"/>
+      </w:pPr>
+      <w:r>
         <w:rPr>
           <w:rFonts w:ascii="Times New Roman" w:hAnsi="Times New Roman" w:cs="Times New Roman"/>
           <w:b/>
@@ -2096,189 +1710,115 @@
           <w:szCs w:val="28"/>
           <w:lang w:val="id-ID"/>
         </w:rPr>
-      </w:pPr>
-      <w:r>
+        <w:t>E. Kekurangan Program</w:t>
+      </w:r>
+    </w:p>
+    <w:p>
+      <w:pPr>
+        <w:spacing w:after="0" w:line="240" w:lineRule="auto"/>
+        <w:jc w:val="both"/>
+        <w:rPr>
+          <w:rFonts w:ascii="Times New Roman" w:hAnsi="Times New Roman" w:cs="Times New Roman"/>
+          <w:sz w:val="24"/>
+          <w:szCs w:val="24"/>
+          <w:lang w:val="id-ID"/>
+        </w:rPr>
+      </w:pPr>
+    </w:p>
+    <w:p>
+      <w:pPr>
+        <w:spacing w:after="0" w:line="240" w:lineRule="auto"/>
+        <w:jc w:val="both"/>
+        <w:rPr>
+          <w:rFonts w:ascii="Times New Roman" w:hAnsi="Times New Roman" w:cs="Times New Roman"/>
+          <w:sz w:val="24"/>
+          <w:szCs w:val="24"/>
+          <w:lang w:val="id-ID"/>
+        </w:rPr>
+      </w:pPr>
+      <w:r>
+        <w:rPr>
+          <w:rFonts w:ascii="Times New Roman" w:hAnsi="Times New Roman" w:cs="Times New Roman"/>
+          <w:sz w:val="24"/>
+          <w:szCs w:val="24"/>
+          <w:lang w:val="id-ID"/>
+        </w:rPr>
+        <w:tab/>
+        <w:t>Kekurangan program ini adalah dalam method fillbidang pada kelas bidang. Pada method ini, fillbidang hanya akan berhasil dilakukan dengan benar jika dilakukan pada bidang tertentu. Bidang tertentu di sini adalah bidang yang perpanjangan tiap-tiap sisi dari bidang tersebut tidak ada yang memotong isi bidang. Sebagai contoh, segilima adalah bidang yang perpanjangan setiap sisinya tidak akanmemotong bidang. Sedangkan bentuk bintang adalah bidang yang perpanjangan sisi-sisinya akan memotong bidang, sehingga fillbidang tidak dapat mengisi seluruh isi bidang, hanya bagian yang tidak terpotong saja yang akan diisi.</w:t>
+      </w:r>
+    </w:p>
+    <w:p>
+      <w:pPr>
+        <w:spacing w:after="0" w:line="240" w:lineRule="auto"/>
+        <w:jc w:val="both"/>
+        <w:rPr>
+          <w:rFonts w:ascii="Times New Roman" w:hAnsi="Times New Roman" w:cs="Times New Roman"/>
+          <w:sz w:val="24"/>
+          <w:szCs w:val="24"/>
+          <w:lang w:val="id-ID"/>
+        </w:rPr>
+      </w:pPr>
+      <w:r>
+        <w:rPr>
+          <w:rFonts w:ascii="Times New Roman" w:hAnsi="Times New Roman" w:cs="Times New Roman"/>
+          <w:sz w:val="24"/>
+          <w:szCs w:val="24"/>
+          <w:lang w:val="id-ID"/>
+        </w:rPr>
+        <w:tab/>
+      </w:r>
+    </w:p>
+    <w:p>
+      <w:pPr>
+        <w:spacing w:after="0" w:line="240" w:lineRule="auto"/>
+        <w:ind w:firstLine="720"/>
+        <w:jc w:val="both"/>
+        <w:rPr>
+          <w:rFonts w:ascii="Times New Roman" w:hAnsi="Times New Roman" w:cs="Times New Roman"/>
+          <w:sz w:val="24"/>
+          <w:szCs w:val="24"/>
+          <w:lang w:val="id-ID"/>
+        </w:rPr>
+      </w:pPr>
+      <w:r>
+        <w:rPr>
+          <w:rFonts w:ascii="Times New Roman" w:hAnsi="Times New Roman" w:cs="Times New Roman"/>
+          <w:sz w:val="24"/>
+          <w:szCs w:val="24"/>
+          <w:lang w:val="id-ID"/>
+        </w:rPr>
+        <w:t>Solusi untuk kekurangan program ini adalah dengan membentuk suatu method fillbidang dengan cara yang berbeda, yaitu dengan cara fill suatu kotak yang mengelilingi bidang yang akan difill sehingga semua daerah bidangnya pasti terisi.</w:t>
+      </w:r>
+    </w:p>
+    <w:p>
+      <w:pPr>
+        <w:spacing w:after="0" w:line="240" w:lineRule="auto"/>
+        <w:jc w:val="both"/>
+        <w:rPr>
+          <w:rFonts w:ascii="Times New Roman" w:hAnsi="Times New Roman" w:cs="Times New Roman"/>
+          <w:sz w:val="24"/>
+          <w:szCs w:val="24"/>
+          <w:lang w:val="id-ID"/>
+        </w:rPr>
+      </w:pPr>
+    </w:p>
+    <w:p>
+      <w:pPr>
+        <w:spacing w:after="0" w:line="240" w:lineRule="auto"/>
+        <w:jc w:val="both"/>
         <w:rPr>
           <w:rFonts w:ascii="Times New Roman" w:hAnsi="Times New Roman" w:cs="Times New Roman"/>
           <w:b/>
           <w:sz w:val="28"/>
-          <w:szCs w:val="28"/>
-          <w:lang w:val="id-ID"/>
-        </w:rPr>
-        <w:t>E</w:t>
-      </w:r>
+          <w:szCs w:val="24"/>
+          <w:lang w:val="id-ID"/>
+        </w:rPr>
+      </w:pPr>
       <w:r>
         <w:rPr>
           <w:rFonts w:ascii="Times New Roman" w:hAnsi="Times New Roman" w:cs="Times New Roman"/>
           <w:b/>
           <w:sz w:val="28"/>
-          <w:szCs w:val="28"/>
-          <w:lang w:val="id-ID"/>
-        </w:rPr>
-        <w:t>. Ke</w:t>
-      </w:r>
-      <w:r>
-        <w:rPr>
-          <w:rFonts w:ascii="Times New Roman" w:hAnsi="Times New Roman" w:cs="Times New Roman"/>
-          <w:b/>
-          <w:sz w:val="28"/>
-          <w:szCs w:val="28"/>
-          <w:lang w:val="id-ID"/>
-        </w:rPr>
-        <w:t>kurangan</w:t>
-      </w:r>
-      <w:r>
-        <w:rPr>
-          <w:rFonts w:ascii="Times New Roman" w:hAnsi="Times New Roman" w:cs="Times New Roman"/>
-          <w:b/>
-          <w:sz w:val="28"/>
-          <w:szCs w:val="28"/>
-          <w:lang w:val="id-ID"/>
-        </w:rPr>
-        <w:t xml:space="preserve"> Program</w:t>
-      </w:r>
-    </w:p>
-    <w:p>
-      <w:pPr>
-        <w:spacing w:after="0" w:line="240" w:lineRule="auto"/>
-        <w:jc w:val="both"/>
-        <w:rPr>
-          <w:rFonts w:ascii="Times New Roman" w:hAnsi="Times New Roman" w:cs="Times New Roman"/>
-          <w:sz w:val="24"/>
-          <w:szCs w:val="24"/>
-          <w:lang w:val="id-ID"/>
-        </w:rPr>
-      </w:pPr>
-    </w:p>
-    <w:p>
-      <w:pPr>
-        <w:spacing w:after="0" w:line="240" w:lineRule="auto"/>
-        <w:jc w:val="both"/>
-        <w:rPr>
-          <w:rFonts w:ascii="Times New Roman" w:hAnsi="Times New Roman" w:cs="Times New Roman"/>
-          <w:sz w:val="24"/>
-          <w:szCs w:val="24"/>
-          <w:lang w:val="id-ID"/>
-        </w:rPr>
-      </w:pPr>
-      <w:r>
-        <w:rPr>
-          <w:rFonts w:ascii="Times New Roman" w:hAnsi="Times New Roman" w:cs="Times New Roman"/>
-          <w:sz w:val="24"/>
-          <w:szCs w:val="24"/>
-          <w:lang w:val="id-ID"/>
-        </w:rPr>
-        <w:tab/>
-      </w:r>
-      <w:r>
-        <w:rPr>
-          <w:rFonts w:ascii="Times New Roman" w:hAnsi="Times New Roman" w:cs="Times New Roman"/>
-          <w:sz w:val="24"/>
-          <w:szCs w:val="24"/>
-          <w:lang w:val="id-ID"/>
-        </w:rPr>
-        <w:t>Kekurangan program ini adalah dalam method fillbidang pada kelas bidang. Pada method ini, fillbidang hanya akan berhasil dilakukan dengan benar jika dilakukan pada bidang tertentu. Bidang tertentu di sini adalah bidang yang perpanjangan tiap-tiap sisi dari bidang tersebut tidak ada yang memotong isi bidang. Sebagai contoh, segilima adalah bidang yang perpanjangan setiap sisinya tidak akan</w:t>
-      </w:r>
-      <w:r>
-        <w:rPr>
-          <w:rFonts w:ascii="Times New Roman" w:hAnsi="Times New Roman" w:cs="Times New Roman"/>
-          <w:sz w:val="24"/>
-          <w:szCs w:val="24"/>
-          <w:lang w:val="id-ID"/>
-        </w:rPr>
-        <w:t xml:space="preserve"> </w:t>
-      </w:r>
-      <w:r>
-        <w:rPr>
-          <w:rFonts w:ascii="Times New Roman" w:hAnsi="Times New Roman" w:cs="Times New Roman"/>
-          <w:sz w:val="24"/>
-          <w:szCs w:val="24"/>
-          <w:lang w:val="id-ID"/>
-        </w:rPr>
-        <w:t>memotong bidang. Sedangkan bentuk bintang adalah bidang yang perpanjangan sisi-sisinya akan memotong bidang, sehingga fillbidang tidak dapat mengisi seluruh isi bidang, hanya bagian yang tidak terpotong saja yang akan diisi.</w:t>
-      </w:r>
-    </w:p>
-    <w:p>
-      <w:pPr>
-        <w:spacing w:after="0" w:line="240" w:lineRule="auto"/>
-        <w:jc w:val="both"/>
-        <w:rPr>
-          <w:rFonts w:ascii="Times New Roman" w:hAnsi="Times New Roman" w:cs="Times New Roman"/>
-          <w:sz w:val="24"/>
-          <w:szCs w:val="24"/>
-          <w:lang w:val="id-ID"/>
-        </w:rPr>
-      </w:pPr>
-      <w:r>
-        <w:rPr>
-          <w:rFonts w:ascii="Times New Roman" w:hAnsi="Times New Roman" w:cs="Times New Roman"/>
-          <w:sz w:val="24"/>
-          <w:szCs w:val="24"/>
-          <w:lang w:val="id-ID"/>
-        </w:rPr>
-        <w:tab/>
-      </w:r>
-    </w:p>
-    <w:p>
-      <w:pPr>
-        <w:spacing w:after="0" w:line="240" w:lineRule="auto"/>
-        <w:ind w:firstLine="720"/>
-        <w:jc w:val="both"/>
-        <w:rPr>
-          <w:rFonts w:ascii="Times New Roman" w:hAnsi="Times New Roman" w:cs="Times New Roman"/>
-          <w:sz w:val="24"/>
-          <w:szCs w:val="24"/>
-          <w:lang w:val="id-ID"/>
-        </w:rPr>
-      </w:pPr>
-      <w:r>
-        <w:rPr>
-          <w:rFonts w:ascii="Times New Roman" w:hAnsi="Times New Roman" w:cs="Times New Roman"/>
-          <w:sz w:val="24"/>
-          <w:szCs w:val="24"/>
-          <w:lang w:val="id-ID"/>
-        </w:rPr>
-        <w:t>Solusi untuk kekurangan program ini adalah</w:t>
-      </w:r>
-      <w:r>
-        <w:rPr>
-          <w:rFonts w:ascii="Times New Roman" w:hAnsi="Times New Roman" w:cs="Times New Roman"/>
-          <w:sz w:val="24"/>
-          <w:szCs w:val="24"/>
-          <w:lang w:val="id-ID"/>
-        </w:rPr>
-        <w:t xml:space="preserve"> dengan membentuk suatu method fillbidang dengan cara yang berbeda, yaitu dengan cara fill suatu kotak yang mengelilingi bidang yang akan difill sehingga semua daerah bidangnya pasti terisi.</w:t>
-      </w:r>
-    </w:p>
-    <w:p>
-      <w:pPr>
-        <w:spacing w:after="0" w:line="240" w:lineRule="auto"/>
-        <w:jc w:val="both"/>
-        <w:rPr>
-          <w:rFonts w:ascii="Times New Roman" w:hAnsi="Times New Roman" w:cs="Times New Roman"/>
-          <w:sz w:val="24"/>
-          <w:szCs w:val="24"/>
-          <w:lang w:val="id-ID"/>
-        </w:rPr>
-      </w:pPr>
-    </w:p>
-    <w:p>
-      <w:pPr>
-        <w:spacing w:after="0" w:line="240" w:lineRule="auto"/>
-        <w:jc w:val="both"/>
-        <w:rPr>
-          <w:rFonts w:ascii="Times New Roman" w:hAnsi="Times New Roman" w:cs="Times New Roman"/>
-          <w:b/>
-          <w:sz w:val="28"/>
-          <w:szCs w:val="24"/>
-          <w:lang w:val="id-ID"/>
-        </w:rPr>
-      </w:pPr>
-      <w:r>
-        <w:rPr>
-          <w:rFonts w:ascii="Times New Roman" w:hAnsi="Times New Roman" w:cs="Times New Roman"/>
-          <w:b/>
-          <w:sz w:val="28"/>
           <w:szCs w:val="24"/>
           <w:lang w:val="id-ID"/>
         </w:rPr>
@@ -2538,51 +2078,72 @@
       <w:r>
         <w:rPr>
           <w:rFonts w:ascii="Times New Roman" w:hAnsi="Times New Roman" w:cs="Times New Roman"/>
+          <w:sz w:val="24"/>
+          <w:szCs w:val="24"/>
+          <w:lang w:val="id-ID"/>
+        </w:rPr>
+        <w:t>aksi yang sudah pernah dilakukan sebelumnya</w:t>
+      </w:r>
+    </w:p>
+    <w:p>
+      <w:pPr>
+        <w:spacing w:after="0" w:line="240" w:lineRule="auto"/>
+        <w:jc w:val="both"/>
+        <w:rPr>
+          <w:rFonts w:ascii="Times New Roman" w:hAnsi="Times New Roman" w:cs="Times New Roman"/>
+          <w:sz w:val="24"/>
+          <w:szCs w:val="24"/>
+          <w:lang w:val="id-ID"/>
+        </w:rPr>
+      </w:pPr>
+      <w:r>
+        <w:rPr>
+          <w:rFonts w:ascii="Times New Roman" w:hAnsi="Times New Roman" w:cs="Times New Roman"/>
+          <w:sz w:val="24"/>
+          <w:szCs w:val="24"/>
+          <w:lang w:val="id-ID"/>
+        </w:rPr>
+        <w:t>- Tombol , : Me-</w:t>
+      </w:r>
+      <w:r>
+        <w:rPr>
+          <w:rFonts w:ascii="Times New Roman" w:hAnsi="Times New Roman" w:cs="Times New Roman"/>
           <w:i/>
           <w:sz w:val="24"/>
           <w:szCs w:val="24"/>
           <w:lang w:val="id-ID"/>
         </w:rPr>
-        <w:t xml:space="preserve"> </w:t>
-      </w:r>
-      <w:r>
-        <w:rPr>
-          <w:rFonts w:ascii="Times New Roman" w:hAnsi="Times New Roman" w:cs="Times New Roman"/>
-          <w:sz w:val="24"/>
-          <w:szCs w:val="24"/>
-          <w:lang w:val="id-ID"/>
-        </w:rPr>
-        <w:t>aksi yang sudah pernah dilakukan sebelumnya</w:t>
-      </w:r>
-    </w:p>
-    <w:p>
-      <w:pPr>
-        <w:spacing w:after="0" w:line="240" w:lineRule="auto"/>
-        <w:jc w:val="both"/>
-        <w:rPr>
-          <w:rFonts w:ascii="Times New Roman" w:hAnsi="Times New Roman" w:cs="Times New Roman"/>
-          <w:sz w:val="24"/>
-          <w:szCs w:val="24"/>
-          <w:lang w:val="id-ID"/>
-        </w:rPr>
-      </w:pPr>
-      <w:r>
-        <w:rPr>
-          <w:rFonts w:ascii="Times New Roman" w:hAnsi="Times New Roman" w:cs="Times New Roman"/>
-          <w:sz w:val="24"/>
-          <w:szCs w:val="24"/>
-          <w:lang w:val="id-ID"/>
-        </w:rPr>
-        <w:t xml:space="preserve">- </w:t>
-      </w:r>
-      <w:r>
-        <w:rPr>
-          <w:rFonts w:ascii="Times New Roman" w:hAnsi="Times New Roman" w:cs="Times New Roman"/>
-          <w:sz w:val="24"/>
-          <w:szCs w:val="24"/>
-          <w:lang w:val="id-ID"/>
-        </w:rPr>
-        <w:t>Tombol , : Me-</w:t>
+        <w:t>rotate</w:t>
+      </w:r>
+      <w:r>
+        <w:rPr>
+          <w:rFonts w:ascii="Times New Roman" w:hAnsi="Times New Roman" w:cs="Times New Roman"/>
+          <w:sz w:val="24"/>
+          <w:szCs w:val="24"/>
+          <w:lang w:val="id-ID"/>
+        </w:rPr>
+        <w:t xml:space="preserve"> bidang 90 derajat berlawanan arah jarum jam</w:t>
+      </w:r>
+    </w:p>
+    <w:p>
+      <w:pPr>
+        <w:spacing w:after="0" w:line="240" w:lineRule="auto"/>
+        <w:jc w:val="both"/>
+        <w:rPr>
+          <w:rFonts w:ascii="Times New Roman" w:hAnsi="Times New Roman" w:cs="Times New Roman"/>
+          <w:sz w:val="24"/>
+          <w:szCs w:val="24"/>
+          <w:lang w:val="id-ID"/>
+        </w:rPr>
+      </w:pPr>
+      <w:r>
+        <w:rPr>
+          <w:rFonts w:ascii="Times New Roman" w:hAnsi="Times New Roman" w:cs="Times New Roman"/>
+          <w:sz w:val="24"/>
+          <w:szCs w:val="24"/>
+          <w:lang w:val="id-ID"/>
+        </w:rPr>
+        <w:t>- Tombol . : Me-</w:t>
       </w:r>
       <w:r>
         <w:rPr>
@@ -2601,46 +2162,6 @@
           <w:szCs w:val="24"/>
           <w:lang w:val="id-ID"/>
         </w:rPr>
-        <w:t xml:space="preserve"> bidang 90 derajat berlawanan arah jarum jam</w:t>
-      </w:r>
-    </w:p>
-    <w:p>
-      <w:pPr>
-        <w:spacing w:after="0" w:line="240" w:lineRule="auto"/>
-        <w:jc w:val="both"/>
-        <w:rPr>
-          <w:rFonts w:ascii="Times New Roman" w:hAnsi="Times New Roman" w:cs="Times New Roman"/>
-          <w:sz w:val="24"/>
-          <w:szCs w:val="24"/>
-          <w:lang w:val="id-ID"/>
-        </w:rPr>
-      </w:pPr>
-      <w:r>
-        <w:rPr>
-          <w:rFonts w:ascii="Times New Roman" w:hAnsi="Times New Roman" w:cs="Times New Roman"/>
-          <w:sz w:val="24"/>
-          <w:szCs w:val="24"/>
-          <w:lang w:val="id-ID"/>
-        </w:rPr>
-        <w:t>- Tombol . : Me-</w:t>
-      </w:r>
-      <w:r>
-        <w:rPr>
-          <w:rFonts w:ascii="Times New Roman" w:hAnsi="Times New Roman" w:cs="Times New Roman"/>
-          <w:i/>
-          <w:sz w:val="24"/>
-          <w:szCs w:val="24"/>
-          <w:lang w:val="id-ID"/>
-        </w:rPr>
-        <w:t>rotate</w:t>
-      </w:r>
-      <w:r>
-        <w:rPr>
-          <w:rFonts w:ascii="Times New Roman" w:hAnsi="Times New Roman" w:cs="Times New Roman"/>
-          <w:sz w:val="24"/>
-          <w:szCs w:val="24"/>
-          <w:lang w:val="id-ID"/>
-        </w:rPr>
         <w:t xml:space="preserve"> bidang 90 derajat searah jarum jam</w:t>
       </w:r>
     </w:p>
@@ -2662,55 +2183,28 @@
           <w:szCs w:val="24"/>
           <w:lang w:val="id-ID"/>
         </w:rPr>
-        <w:t xml:space="preserve">- </w:t>
-      </w:r>
-      <w:r>
-        <w:rPr>
-          <w:rFonts w:ascii="Times New Roman" w:hAnsi="Times New Roman" w:cs="Times New Roman"/>
-          <w:sz w:val="24"/>
-          <w:szCs w:val="24"/>
-          <w:lang w:val="id-ID"/>
-        </w:rPr>
-        <w:t xml:space="preserve">Tombol D : Menghapus </w:t>
-      </w:r>
-      <w:r>
-        <w:rPr>
-          <w:rFonts w:ascii="Times New Roman" w:hAnsi="Times New Roman" w:cs="Times New Roman"/>
-          <w:sz w:val="24"/>
-          <w:szCs w:val="24"/>
-          <w:lang w:val="id-ID"/>
-        </w:rPr>
-        <w:t>bidang terakhir yang sudah dibentuk</w:t>
-      </w:r>
-    </w:p>
-    <w:p>
-      <w:pPr>
-        <w:spacing w:after="0" w:line="240" w:lineRule="auto"/>
-        <w:jc w:val="both"/>
-        <w:rPr>
-          <w:rFonts w:ascii="Times New Roman" w:hAnsi="Times New Roman" w:cs="Times New Roman"/>
-          <w:sz w:val="24"/>
-          <w:szCs w:val="24"/>
-          <w:lang w:val="id-ID"/>
-        </w:rPr>
-      </w:pPr>
-      <w:r>
-        <w:rPr>
-          <w:rFonts w:ascii="Times New Roman" w:hAnsi="Times New Roman" w:cs="Times New Roman"/>
-          <w:sz w:val="24"/>
-          <w:szCs w:val="24"/>
-          <w:lang w:val="id-ID"/>
-        </w:rPr>
-        <w:t>- Tombol H</w:t>
-      </w:r>
-      <w:r>
-        <w:rPr>
-          <w:rFonts w:ascii="Times New Roman" w:hAnsi="Times New Roman" w:cs="Times New Roman"/>
-          <w:sz w:val="24"/>
-          <w:szCs w:val="24"/>
-          <w:lang w:val="id-ID"/>
-        </w:rPr>
-        <w:t xml:space="preserve"> : Memunculkan perintah bantuan</w:t>
+        <w:t>- Tombol D : Menghapus bidang terakhir yang sudah dibentuk</w:t>
+      </w:r>
+    </w:p>
+    <w:p>
+      <w:pPr>
+        <w:spacing w:after="0" w:line="240" w:lineRule="auto"/>
+        <w:jc w:val="both"/>
+        <w:rPr>
+          <w:rFonts w:ascii="Times New Roman" w:hAnsi="Times New Roman" w:cs="Times New Roman"/>
+          <w:sz w:val="24"/>
+          <w:szCs w:val="24"/>
+          <w:lang w:val="id-ID"/>
+        </w:rPr>
+      </w:pPr>
+      <w:r>
+        <w:rPr>
+          <w:rFonts w:ascii="Times New Roman" w:hAnsi="Times New Roman" w:cs="Times New Roman"/>
+          <w:sz w:val="24"/>
+          <w:szCs w:val="24"/>
+          <w:lang w:val="id-ID"/>
+        </w:rPr>
+        <w:t>- Tombol H : Memunculkan perintah bantuan</w:t>
       </w:r>
     </w:p>
     <w:p>
@@ -2820,17 +2314,7 @@
           <w:lang w:val="id-ID"/>
         </w:rPr>
         <w:lastRenderedPageBreak/>
-        <w:t>G</w:t>
-      </w:r>
-      <w:r>
-        <w:rPr>
-          <w:rFonts w:ascii="Times New Roman" w:hAnsi="Times New Roman" w:cs="Times New Roman"/>
-          <w:b/>
-          <w:sz w:val="28"/>
-          <w:szCs w:val="24"/>
-          <w:lang w:val="id-ID"/>
-        </w:rPr>
-        <w:t>. Pembagian Kerja</w:t>
+        <w:t>G. Pembagian Kerja</w:t>
       </w:r>
     </w:p>
     <w:p>
@@ -2849,7 +2333,7 @@
       <w:tblPr>
         <w:tblStyle w:val="TableGrid"/>
         <w:tblW w:w="0" w:type="auto"/>
-        <w:tblLook w:val="04A0" w:firstRow="1" w:lastRow="0" w:firstColumn="1" w:lastColumn="0" w:noHBand="0" w:noVBand="1"/>
+        <w:tblLook w:val="04A0"/>
       </w:tblPr>
       <w:tblGrid>
         <w:gridCol w:w="1101"/>
@@ -2860,6 +2344,13 @@
         <w:tc>
           <w:tcPr>
             <w:tcW w:w="1101" w:type="dxa"/>
+            <w:tcBorders>
+              <w:top w:val="single" w:sz="4" w:space="0" w:color="auto"/>
+              <w:left w:val="single" w:sz="4" w:space="0" w:color="auto"/>
+              <w:bottom w:val="single" w:sz="4" w:space="0" w:color="auto"/>
+              <w:right w:val="single" w:sz="4" w:space="0" w:color="auto"/>
+            </w:tcBorders>
+            <w:hideMark/>
           </w:tcPr>
           <w:p>
             <w:pPr>
@@ -2885,6 +2376,13 @@
         <w:tc>
           <w:tcPr>
             <w:tcW w:w="4394" w:type="dxa"/>
+            <w:tcBorders>
+              <w:top w:val="single" w:sz="4" w:space="0" w:color="auto"/>
+              <w:left w:val="single" w:sz="4" w:space="0" w:color="auto"/>
+              <w:bottom w:val="single" w:sz="4" w:space="0" w:color="auto"/>
+              <w:right w:val="single" w:sz="4" w:space="0" w:color="auto"/>
+            </w:tcBorders>
+            <w:hideMark/>
           </w:tcPr>
           <w:p>
             <w:pPr>
@@ -2910,6 +2408,13 @@
         <w:tc>
           <w:tcPr>
             <w:tcW w:w="3118" w:type="dxa"/>
+            <w:tcBorders>
+              <w:top w:val="single" w:sz="4" w:space="0" w:color="auto"/>
+              <w:left w:val="single" w:sz="4" w:space="0" w:color="auto"/>
+              <w:bottom w:val="single" w:sz="4" w:space="0" w:color="auto"/>
+              <w:right w:val="single" w:sz="4" w:space="0" w:color="auto"/>
+            </w:tcBorders>
+            <w:hideMark/>
           </w:tcPr>
           <w:p>
             <w:pPr>
@@ -2937,6 +2442,13 @@
         <w:tc>
           <w:tcPr>
             <w:tcW w:w="1101" w:type="dxa"/>
+            <w:tcBorders>
+              <w:top w:val="single" w:sz="4" w:space="0" w:color="auto"/>
+              <w:left w:val="single" w:sz="4" w:space="0" w:color="auto"/>
+              <w:bottom w:val="single" w:sz="4" w:space="0" w:color="auto"/>
+              <w:right w:val="single" w:sz="4" w:space="0" w:color="auto"/>
+            </w:tcBorders>
+            <w:hideMark/>
           </w:tcPr>
           <w:p>
             <w:pPr>
@@ -2962,6 +2474,13 @@
         <w:tc>
           <w:tcPr>
             <w:tcW w:w="4394" w:type="dxa"/>
+            <w:tcBorders>
+              <w:top w:val="single" w:sz="4" w:space="0" w:color="auto"/>
+              <w:left w:val="single" w:sz="4" w:space="0" w:color="auto"/>
+              <w:bottom w:val="single" w:sz="4" w:space="0" w:color="auto"/>
+              <w:right w:val="single" w:sz="4" w:space="0" w:color="auto"/>
+            </w:tcBorders>
+            <w:hideMark/>
           </w:tcPr>
           <w:p>
             <w:pPr>
@@ -2987,6 +2506,13 @@
         <w:tc>
           <w:tcPr>
             <w:tcW w:w="3118" w:type="dxa"/>
+            <w:tcBorders>
+              <w:top w:val="single" w:sz="4" w:space="0" w:color="auto"/>
+              <w:left w:val="single" w:sz="4" w:space="0" w:color="auto"/>
+              <w:bottom w:val="single" w:sz="4" w:space="0" w:color="auto"/>
+              <w:right w:val="single" w:sz="4" w:space="0" w:color="auto"/>
+            </w:tcBorders>
+            <w:hideMark/>
           </w:tcPr>
           <w:p>
             <w:pPr>
@@ -3014,6 +2540,13 @@
         <w:tc>
           <w:tcPr>
             <w:tcW w:w="1101" w:type="dxa"/>
+            <w:tcBorders>
+              <w:top w:val="single" w:sz="4" w:space="0" w:color="auto"/>
+              <w:left w:val="single" w:sz="4" w:space="0" w:color="auto"/>
+              <w:bottom w:val="single" w:sz="4" w:space="0" w:color="auto"/>
+              <w:right w:val="single" w:sz="4" w:space="0" w:color="auto"/>
+            </w:tcBorders>
+            <w:hideMark/>
           </w:tcPr>
           <w:p>
             <w:pPr>
@@ -3039,6 +2572,13 @@
         <w:tc>
           <w:tcPr>
             <w:tcW w:w="4394" w:type="dxa"/>
+            <w:tcBorders>
+              <w:top w:val="single" w:sz="4" w:space="0" w:color="auto"/>
+              <w:left w:val="single" w:sz="4" w:space="0" w:color="auto"/>
+              <w:bottom w:val="single" w:sz="4" w:space="0" w:color="auto"/>
+              <w:right w:val="single" w:sz="4" w:space="0" w:color="auto"/>
+            </w:tcBorders>
+            <w:hideMark/>
           </w:tcPr>
           <w:p>
             <w:pPr>
@@ -3064,6 +2604,13 @@
         <w:tc>
           <w:tcPr>
             <w:tcW w:w="3118" w:type="dxa"/>
+            <w:tcBorders>
+              <w:top w:val="single" w:sz="4" w:space="0" w:color="auto"/>
+              <w:left w:val="single" w:sz="4" w:space="0" w:color="auto"/>
+              <w:bottom w:val="single" w:sz="4" w:space="0" w:color="auto"/>
+              <w:right w:val="single" w:sz="4" w:space="0" w:color="auto"/>
+            </w:tcBorders>
+            <w:hideMark/>
           </w:tcPr>
           <w:p>
             <w:pPr>
@@ -3091,6 +2638,13 @@
         <w:tc>
           <w:tcPr>
             <w:tcW w:w="1101" w:type="dxa"/>
+            <w:tcBorders>
+              <w:top w:val="single" w:sz="4" w:space="0" w:color="auto"/>
+              <w:left w:val="single" w:sz="4" w:space="0" w:color="auto"/>
+              <w:bottom w:val="single" w:sz="4" w:space="0" w:color="auto"/>
+              <w:right w:val="single" w:sz="4" w:space="0" w:color="auto"/>
+            </w:tcBorders>
+            <w:hideMark/>
           </w:tcPr>
           <w:p>
             <w:pPr>
@@ -3116,6 +2670,13 @@
         <w:tc>
           <w:tcPr>
             <w:tcW w:w="4394" w:type="dxa"/>
+            <w:tcBorders>
+              <w:top w:val="single" w:sz="4" w:space="0" w:color="auto"/>
+              <w:left w:val="single" w:sz="4" w:space="0" w:color="auto"/>
+              <w:bottom w:val="single" w:sz="4" w:space="0" w:color="auto"/>
+              <w:right w:val="single" w:sz="4" w:space="0" w:color="auto"/>
+            </w:tcBorders>
+            <w:hideMark/>
           </w:tcPr>
           <w:p>
             <w:pPr>
@@ -3141,6 +2702,13 @@
         <w:tc>
           <w:tcPr>
             <w:tcW w:w="3118" w:type="dxa"/>
+            <w:tcBorders>
+              <w:top w:val="single" w:sz="4" w:space="0" w:color="auto"/>
+              <w:left w:val="single" w:sz="4" w:space="0" w:color="auto"/>
+              <w:bottom w:val="single" w:sz="4" w:space="0" w:color="auto"/>
+              <w:right w:val="single" w:sz="4" w:space="0" w:color="auto"/>
+            </w:tcBorders>
+            <w:hideMark/>
           </w:tcPr>
           <w:p>
             <w:pPr>
@@ -3168,6 +2736,13 @@
         <w:tc>
           <w:tcPr>
             <w:tcW w:w="1101" w:type="dxa"/>
+            <w:tcBorders>
+              <w:top w:val="single" w:sz="4" w:space="0" w:color="auto"/>
+              <w:left w:val="single" w:sz="4" w:space="0" w:color="auto"/>
+              <w:bottom w:val="single" w:sz="4" w:space="0" w:color="auto"/>
+              <w:right w:val="single" w:sz="4" w:space="0" w:color="auto"/>
+            </w:tcBorders>
+            <w:hideMark/>
           </w:tcPr>
           <w:p>
             <w:pPr>
@@ -3193,6 +2768,13 @@
         <w:tc>
           <w:tcPr>
             <w:tcW w:w="4394" w:type="dxa"/>
+            <w:tcBorders>
+              <w:top w:val="single" w:sz="4" w:space="0" w:color="auto"/>
+              <w:left w:val="single" w:sz="4" w:space="0" w:color="auto"/>
+              <w:bottom w:val="single" w:sz="4" w:space="0" w:color="auto"/>
+              <w:right w:val="single" w:sz="4" w:space="0" w:color="auto"/>
+            </w:tcBorders>
+            <w:hideMark/>
           </w:tcPr>
           <w:p>
             <w:pPr>
@@ -3218,6 +2800,13 @@
         <w:tc>
           <w:tcPr>
             <w:tcW w:w="3118" w:type="dxa"/>
+            <w:tcBorders>
+              <w:top w:val="single" w:sz="4" w:space="0" w:color="auto"/>
+              <w:left w:val="single" w:sz="4" w:space="0" w:color="auto"/>
+              <w:bottom w:val="single" w:sz="4" w:space="0" w:color="auto"/>
+              <w:right w:val="single" w:sz="4" w:space="0" w:color="auto"/>
+            </w:tcBorders>
+            <w:hideMark/>
           </w:tcPr>
           <w:p>
             <w:pPr>
@@ -3245,6 +2834,13 @@
         <w:tc>
           <w:tcPr>
             <w:tcW w:w="1101" w:type="dxa"/>
+            <w:tcBorders>
+              <w:top w:val="single" w:sz="4" w:space="0" w:color="auto"/>
+              <w:left w:val="single" w:sz="4" w:space="0" w:color="auto"/>
+              <w:bottom w:val="single" w:sz="4" w:space="0" w:color="auto"/>
+              <w:right w:val="single" w:sz="4" w:space="0" w:color="auto"/>
+            </w:tcBorders>
+            <w:hideMark/>
           </w:tcPr>
           <w:p>
             <w:pPr>
@@ -3270,6 +2866,13 @@
         <w:tc>
           <w:tcPr>
             <w:tcW w:w="4394" w:type="dxa"/>
+            <w:tcBorders>
+              <w:top w:val="single" w:sz="4" w:space="0" w:color="auto"/>
+              <w:left w:val="single" w:sz="4" w:space="0" w:color="auto"/>
+              <w:bottom w:val="single" w:sz="4" w:space="0" w:color="auto"/>
+              <w:right w:val="single" w:sz="4" w:space="0" w:color="auto"/>
+            </w:tcBorders>
+            <w:hideMark/>
           </w:tcPr>
           <w:p>
             <w:pPr>
@@ -3295,6 +2898,13 @@
         <w:tc>
           <w:tcPr>
             <w:tcW w:w="3118" w:type="dxa"/>
+            <w:tcBorders>
+              <w:top w:val="single" w:sz="4" w:space="0" w:color="auto"/>
+              <w:left w:val="single" w:sz="4" w:space="0" w:color="auto"/>
+              <w:bottom w:val="single" w:sz="4" w:space="0" w:color="auto"/>
+              <w:right w:val="single" w:sz="4" w:space="0" w:color="auto"/>
+            </w:tcBorders>
+            <w:hideMark/>
           </w:tcPr>
           <w:p>
             <w:pPr>
@@ -3322,6 +2932,13 @@
         <w:tc>
           <w:tcPr>
             <w:tcW w:w="1101" w:type="dxa"/>
+            <w:tcBorders>
+              <w:top w:val="single" w:sz="4" w:space="0" w:color="auto"/>
+              <w:left w:val="single" w:sz="4" w:space="0" w:color="auto"/>
+              <w:bottom w:val="single" w:sz="4" w:space="0" w:color="auto"/>
+              <w:right w:val="single" w:sz="4" w:space="0" w:color="auto"/>
+            </w:tcBorders>
+            <w:hideMark/>
           </w:tcPr>
           <w:p>
             <w:pPr>
@@ -3347,6 +2964,13 @@
         <w:tc>
           <w:tcPr>
             <w:tcW w:w="4394" w:type="dxa"/>
+            <w:tcBorders>
+              <w:top w:val="single" w:sz="4" w:space="0" w:color="auto"/>
+              <w:left w:val="single" w:sz="4" w:space="0" w:color="auto"/>
+              <w:bottom w:val="single" w:sz="4" w:space="0" w:color="auto"/>
+              <w:right w:val="single" w:sz="4" w:space="0" w:color="auto"/>
+            </w:tcBorders>
+            <w:hideMark/>
           </w:tcPr>
           <w:p>
             <w:pPr>
@@ -3372,6 +2996,13 @@
         <w:tc>
           <w:tcPr>
             <w:tcW w:w="3118" w:type="dxa"/>
+            <w:tcBorders>
+              <w:top w:val="single" w:sz="4" w:space="0" w:color="auto"/>
+              <w:left w:val="single" w:sz="4" w:space="0" w:color="auto"/>
+              <w:bottom w:val="single" w:sz="4" w:space="0" w:color="auto"/>
+              <w:right w:val="single" w:sz="4" w:space="0" w:color="auto"/>
+            </w:tcBorders>
+            <w:hideMark/>
           </w:tcPr>
           <w:p>
             <w:pPr>
@@ -3399,6 +3030,13 @@
         <w:tc>
           <w:tcPr>
             <w:tcW w:w="1101" w:type="dxa"/>
+            <w:tcBorders>
+              <w:top w:val="single" w:sz="4" w:space="0" w:color="auto"/>
+              <w:left w:val="single" w:sz="4" w:space="0" w:color="auto"/>
+              <w:bottom w:val="single" w:sz="4" w:space="0" w:color="auto"/>
+              <w:right w:val="single" w:sz="4" w:space="0" w:color="auto"/>
+            </w:tcBorders>
+            <w:hideMark/>
           </w:tcPr>
           <w:p>
             <w:pPr>
@@ -3424,6 +3062,13 @@
         <w:tc>
           <w:tcPr>
             <w:tcW w:w="4394" w:type="dxa"/>
+            <w:tcBorders>
+              <w:top w:val="single" w:sz="4" w:space="0" w:color="auto"/>
+              <w:left w:val="single" w:sz="4" w:space="0" w:color="auto"/>
+              <w:bottom w:val="single" w:sz="4" w:space="0" w:color="auto"/>
+              <w:right w:val="single" w:sz="4" w:space="0" w:color="auto"/>
+            </w:tcBorders>
+            <w:hideMark/>
           </w:tcPr>
           <w:p>
             <w:pPr>
@@ -3449,6 +3094,13 @@
         <w:tc>
           <w:tcPr>
             <w:tcW w:w="3118" w:type="dxa"/>
+            <w:tcBorders>
+              <w:top w:val="single" w:sz="4" w:space="0" w:color="auto"/>
+              <w:left w:val="single" w:sz="4" w:space="0" w:color="auto"/>
+              <w:bottom w:val="single" w:sz="4" w:space="0" w:color="auto"/>
+              <w:right w:val="single" w:sz="4" w:space="0" w:color="auto"/>
+            </w:tcBorders>
+            <w:hideMark/>
           </w:tcPr>
           <w:p>
             <w:pPr>
@@ -3476,6 +3128,13 @@
         <w:tc>
           <w:tcPr>
             <w:tcW w:w="1101" w:type="dxa"/>
+            <w:tcBorders>
+              <w:top w:val="single" w:sz="4" w:space="0" w:color="auto"/>
+              <w:left w:val="single" w:sz="4" w:space="0" w:color="auto"/>
+              <w:bottom w:val="single" w:sz="4" w:space="0" w:color="auto"/>
+              <w:right w:val="single" w:sz="4" w:space="0" w:color="auto"/>
+            </w:tcBorders>
+            <w:hideMark/>
           </w:tcPr>
           <w:p>
             <w:pPr>
@@ -3501,6 +3160,13 @@
         <w:tc>
           <w:tcPr>
             <w:tcW w:w="4394" w:type="dxa"/>
+            <w:tcBorders>
+              <w:top w:val="single" w:sz="4" w:space="0" w:color="auto"/>
+              <w:left w:val="single" w:sz="4" w:space="0" w:color="auto"/>
+              <w:bottom w:val="single" w:sz="4" w:space="0" w:color="auto"/>
+              <w:right w:val="single" w:sz="4" w:space="0" w:color="auto"/>
+            </w:tcBorders>
+            <w:hideMark/>
           </w:tcPr>
           <w:p>
             <w:pPr>
@@ -3526,6 +3192,13 @@
         <w:tc>
           <w:tcPr>
             <w:tcW w:w="3118" w:type="dxa"/>
+            <w:tcBorders>
+              <w:top w:val="single" w:sz="4" w:space="0" w:color="auto"/>
+              <w:left w:val="single" w:sz="4" w:space="0" w:color="auto"/>
+              <w:bottom w:val="single" w:sz="4" w:space="0" w:color="auto"/>
+              <w:right w:val="single" w:sz="4" w:space="0" w:color="auto"/>
+            </w:tcBorders>
+            <w:hideMark/>
           </w:tcPr>
           <w:p>
             <w:pPr>
@@ -3553,6 +3226,13 @@
         <w:tc>
           <w:tcPr>
             <w:tcW w:w="1101" w:type="dxa"/>
+            <w:tcBorders>
+              <w:top w:val="single" w:sz="4" w:space="0" w:color="auto"/>
+              <w:left w:val="single" w:sz="4" w:space="0" w:color="auto"/>
+              <w:bottom w:val="single" w:sz="4" w:space="0" w:color="auto"/>
+              <w:right w:val="single" w:sz="4" w:space="0" w:color="auto"/>
+            </w:tcBorders>
+            <w:hideMark/>
           </w:tcPr>
           <w:p>
             <w:pPr>
@@ -3578,6 +3258,13 @@
         <w:tc>
           <w:tcPr>
             <w:tcW w:w="4394" w:type="dxa"/>
+            <w:tcBorders>
+              <w:top w:val="single" w:sz="4" w:space="0" w:color="auto"/>
+              <w:left w:val="single" w:sz="4" w:space="0" w:color="auto"/>
+              <w:bottom w:val="single" w:sz="4" w:space="0" w:color="auto"/>
+              <w:right w:val="single" w:sz="4" w:space="0" w:color="auto"/>
+            </w:tcBorders>
+            <w:hideMark/>
           </w:tcPr>
           <w:p>
             <w:pPr>
@@ -3603,6 +3290,13 @@
         <w:tc>
           <w:tcPr>
             <w:tcW w:w="3118" w:type="dxa"/>
+            <w:tcBorders>
+              <w:top w:val="single" w:sz="4" w:space="0" w:color="auto"/>
+              <w:left w:val="single" w:sz="4" w:space="0" w:color="auto"/>
+              <w:bottom w:val="single" w:sz="4" w:space="0" w:color="auto"/>
+              <w:right w:val="single" w:sz="4" w:space="0" w:color="auto"/>
+            </w:tcBorders>
+            <w:hideMark/>
           </w:tcPr>
           <w:p>
             <w:pPr>
@@ -3630,6 +3324,13 @@
         <w:tc>
           <w:tcPr>
             <w:tcW w:w="1101" w:type="dxa"/>
+            <w:tcBorders>
+              <w:top w:val="single" w:sz="4" w:space="0" w:color="auto"/>
+              <w:left w:val="single" w:sz="4" w:space="0" w:color="auto"/>
+              <w:bottom w:val="single" w:sz="4" w:space="0" w:color="auto"/>
+              <w:right w:val="single" w:sz="4" w:space="0" w:color="auto"/>
+            </w:tcBorders>
+            <w:hideMark/>
           </w:tcPr>
           <w:p>
             <w:pPr>
@@ -3655,6 +3356,13 @@
         <w:tc>
           <w:tcPr>
             <w:tcW w:w="4394" w:type="dxa"/>
+            <w:tcBorders>
+              <w:top w:val="single" w:sz="4" w:space="0" w:color="auto"/>
+              <w:left w:val="single" w:sz="4" w:space="0" w:color="auto"/>
+              <w:bottom w:val="single" w:sz="4" w:space="0" w:color="auto"/>
+              <w:right w:val="single" w:sz="4" w:space="0" w:color="auto"/>
+            </w:tcBorders>
+            <w:hideMark/>
           </w:tcPr>
           <w:p>
             <w:pPr>
@@ -3680,6 +3388,13 @@
         <w:tc>
           <w:tcPr>
             <w:tcW w:w="3118" w:type="dxa"/>
+            <w:tcBorders>
+              <w:top w:val="single" w:sz="4" w:space="0" w:color="auto"/>
+              <w:left w:val="single" w:sz="4" w:space="0" w:color="auto"/>
+              <w:bottom w:val="single" w:sz="4" w:space="0" w:color="auto"/>
+              <w:right w:val="single" w:sz="4" w:space="0" w:color="auto"/>
+            </w:tcBorders>
+            <w:hideMark/>
           </w:tcPr>
           <w:p>
             <w:pPr>
@@ -3707,6 +3422,13 @@
         <w:tc>
           <w:tcPr>
             <w:tcW w:w="1101" w:type="dxa"/>
+            <w:tcBorders>
+              <w:top w:val="single" w:sz="4" w:space="0" w:color="auto"/>
+              <w:left w:val="single" w:sz="4" w:space="0" w:color="auto"/>
+              <w:bottom w:val="single" w:sz="4" w:space="0" w:color="auto"/>
+              <w:right w:val="single" w:sz="4" w:space="0" w:color="auto"/>
+            </w:tcBorders>
+            <w:hideMark/>
           </w:tcPr>
           <w:p>
             <w:pPr>
@@ -3732,6 +3454,13 @@
         <w:tc>
           <w:tcPr>
             <w:tcW w:w="4394" w:type="dxa"/>
+            <w:tcBorders>
+              <w:top w:val="single" w:sz="4" w:space="0" w:color="auto"/>
+              <w:left w:val="single" w:sz="4" w:space="0" w:color="auto"/>
+              <w:bottom w:val="single" w:sz="4" w:space="0" w:color="auto"/>
+              <w:right w:val="single" w:sz="4" w:space="0" w:color="auto"/>
+            </w:tcBorders>
+            <w:hideMark/>
           </w:tcPr>
           <w:p>
             <w:pPr>
@@ -3757,6 +3486,13 @@
         <w:tc>
           <w:tcPr>
             <w:tcW w:w="3118" w:type="dxa"/>
+            <w:tcBorders>
+              <w:top w:val="single" w:sz="4" w:space="0" w:color="auto"/>
+              <w:left w:val="single" w:sz="4" w:space="0" w:color="auto"/>
+              <w:bottom w:val="single" w:sz="4" w:space="0" w:color="auto"/>
+              <w:right w:val="single" w:sz="4" w:space="0" w:color="auto"/>
+            </w:tcBorders>
+            <w:hideMark/>
           </w:tcPr>
           <w:p>
             <w:pPr>
@@ -3784,6 +3520,13 @@
         <w:tc>
           <w:tcPr>
             <w:tcW w:w="1101" w:type="dxa"/>
+            <w:tcBorders>
+              <w:top w:val="single" w:sz="4" w:space="0" w:color="auto"/>
+              <w:left w:val="single" w:sz="4" w:space="0" w:color="auto"/>
+              <w:bottom w:val="single" w:sz="4" w:space="0" w:color="auto"/>
+              <w:right w:val="single" w:sz="4" w:space="0" w:color="auto"/>
+            </w:tcBorders>
+            <w:hideMark/>
           </w:tcPr>
           <w:p>
             <w:pPr>
@@ -3809,6 +3552,13 @@
         <w:tc>
           <w:tcPr>
             <w:tcW w:w="4394" w:type="dxa"/>
+            <w:tcBorders>
+              <w:top w:val="single" w:sz="4" w:space="0" w:color="auto"/>
+              <w:left w:val="single" w:sz="4" w:space="0" w:color="auto"/>
+              <w:bottom w:val="single" w:sz="4" w:space="0" w:color="auto"/>
+              <w:right w:val="single" w:sz="4" w:space="0" w:color="auto"/>
+            </w:tcBorders>
+            <w:hideMark/>
           </w:tcPr>
           <w:p>
             <w:pPr>
@@ -3834,6 +3584,13 @@
         <w:tc>
           <w:tcPr>
             <w:tcW w:w="3118" w:type="dxa"/>
+            <w:tcBorders>
+              <w:top w:val="single" w:sz="4" w:space="0" w:color="auto"/>
+              <w:left w:val="single" w:sz="4" w:space="0" w:color="auto"/>
+              <w:bottom w:val="single" w:sz="4" w:space="0" w:color="auto"/>
+              <w:right w:val="single" w:sz="4" w:space="0" w:color="auto"/>
+            </w:tcBorders>
+            <w:hideMark/>
           </w:tcPr>
           <w:p>
             <w:pPr>
@@ -3861,6 +3618,13 @@
         <w:tc>
           <w:tcPr>
             <w:tcW w:w="1101" w:type="dxa"/>
+            <w:tcBorders>
+              <w:top w:val="single" w:sz="4" w:space="0" w:color="auto"/>
+              <w:left w:val="single" w:sz="4" w:space="0" w:color="auto"/>
+              <w:bottom w:val="single" w:sz="4" w:space="0" w:color="auto"/>
+              <w:right w:val="single" w:sz="4" w:space="0" w:color="auto"/>
+            </w:tcBorders>
+            <w:hideMark/>
           </w:tcPr>
           <w:p>
             <w:pPr>
@@ -3886,6 +3650,13 @@
         <w:tc>
           <w:tcPr>
             <w:tcW w:w="4394" w:type="dxa"/>
+            <w:tcBorders>
+              <w:top w:val="single" w:sz="4" w:space="0" w:color="auto"/>
+              <w:left w:val="single" w:sz="4" w:space="0" w:color="auto"/>
+              <w:bottom w:val="single" w:sz="4" w:space="0" w:color="auto"/>
+              <w:right w:val="single" w:sz="4" w:space="0" w:color="auto"/>
+            </w:tcBorders>
+            <w:hideMark/>
           </w:tcPr>
           <w:p>
             <w:pPr>
@@ -3911,6 +3682,13 @@
         <w:tc>
           <w:tcPr>
             <w:tcW w:w="3118" w:type="dxa"/>
+            <w:tcBorders>
+              <w:top w:val="single" w:sz="4" w:space="0" w:color="auto"/>
+              <w:left w:val="single" w:sz="4" w:space="0" w:color="auto"/>
+              <w:bottom w:val="single" w:sz="4" w:space="0" w:color="auto"/>
+              <w:right w:val="single" w:sz="4" w:space="0" w:color="auto"/>
+            </w:tcBorders>
+            <w:hideMark/>
           </w:tcPr>
           <w:p>
             <w:pPr>
@@ -4012,17 +3790,7 @@
           <w:szCs w:val="24"/>
           <w:lang w:val="id-ID"/>
         </w:rPr>
-        <w:t>H</w:t>
-      </w:r>
-      <w:r>
-        <w:rPr>
-          <w:rFonts w:ascii="Times New Roman" w:hAnsi="Times New Roman" w:cs="Times New Roman"/>
-          <w:b/>
-          <w:sz w:val="28"/>
-          <w:szCs w:val="24"/>
-          <w:lang w:val="id-ID"/>
-        </w:rPr>
-        <w:t>. Dokumentasi Pembuatan Program</w:t>
+        <w:t>H. Dokumentasi Pembuatan Program</w:t>
       </w:r>
     </w:p>
     <w:p>
@@ -4057,7 +3825,7 @@
         </w:rPr>
         <w:tab/>
       </w:r>
-      <w:hyperlink r:id="rId7" w:history="1">
+      <w:hyperlink r:id="rId6" w:history="1">
         <w:r>
           <w:rPr>
             <w:rStyle w:val="Hyperlink"/>
@@ -4070,6 +3838,13 @@
         </w:r>
       </w:hyperlink>
     </w:p>
+    <w:p>
+      <w:pPr>
+        <w:rPr>
+          <w:szCs w:val="24"/>
+        </w:rPr>
+      </w:pPr>
+    </w:p>
     <w:sectPr>
       <w:pgSz w:w="12240" w:h="15840"/>
       <w:pgMar w:top="1440" w:right="1440" w:bottom="1440" w:left="1440" w:header="720" w:footer="720" w:gutter="0"/>
@@ -4081,7 +3856,7 @@
 </file>
 
 <file path=word/numbering.xml><?xml version="1.0" encoding="utf-8"?>
-<w:numbering xmlns:wpc="http://schemas.microsoft.com/office/word/2010/wordprocessingCanvas" xmlns:mc="http://schemas.openxmlformats.org/markup-compatibility/2006" xmlns:o="urn:schemas-microsoft-com:office:office" xmlns:r="http://schemas.openxmlformats.org/officeDocument/2006/relationships" xmlns:m="http://schemas.openxmlformats.org/officeDocument/2006/math" xmlns:v="urn:schemas-microsoft-com:vml" xmlns:wp14="http://schemas.microsoft.com/office/word/2010/wordprocessingDrawing" xmlns:wp="http://schemas.openxmlformats.org/drawingml/2006/wordprocessingDrawing" xmlns:w10="urn:schemas-microsoft-com:office:word" xmlns:w="http://schemas.openxmlformats.org/wordprocessingml/2006/main" xmlns:w14="http://schemas.microsoft.com/office/word/2010/wordml" xmlns:wpg="http://schemas.microsoft.com/office/word/2010/wordprocessingGroup" xmlns:wpi="http://schemas.microsoft.com/office/word/2010/wordprocessingInk" xmlns:wne="http://schemas.microsoft.com/office/word/2006/wordml" xmlns:wps="http://schemas.microsoft.com/office/word/2010/wordprocessingShape" mc:Ignorable="w14 wp14">
+<w:numbering xmlns:ve="http://schemas.openxmlformats.org/markup-compatibility/2006" xmlns:o="urn:schemas-microsoft-com:office:office" xmlns:r="http://schemas.openxmlformats.org/officeDocument/2006/relationships" xmlns:m="http://schemas.openxmlformats.org/officeDocument/2006/math" xmlns:v="urn:schemas-microsoft-com:vml" xmlns:wp="http://schemas.openxmlformats.org/drawingml/2006/wordprocessingDrawing" xmlns:w10="urn:schemas-microsoft-com:office:word" xmlns:w="http://schemas.openxmlformats.org/wordprocessingml/2006/main" xmlns:wne="http://schemas.microsoft.com/office/word/2006/wordml">
   <w:abstractNum w:abstractNumId="0">
     <w:nsid w:val="6FC7681A"/>
     <w:multiLevelType w:val="hybridMultilevel"/>
@@ -4201,7 +3976,7 @@
 </file>
 
 <file path=word/styles.xml><?xml version="1.0" encoding="utf-8"?>
-<w:styles xmlns:mc="http://schemas.openxmlformats.org/markup-compatibility/2006" xmlns:r="http://schemas.openxmlformats.org/officeDocument/2006/relationships" xmlns:w="http://schemas.openxmlformats.org/wordprocessingml/2006/main" xmlns:w14="http://schemas.microsoft.com/office/word/2010/wordml" mc:Ignorable="w14">
+<w:styles xmlns:r="http://schemas.openxmlformats.org/officeDocument/2006/relationships" xmlns:w="http://schemas.openxmlformats.org/wordprocessingml/2006/main">
   <w:docDefaults>
     <w:rPrDefault>
       <w:rPr>
@@ -4359,7 +4134,7 @@
   <w:style w:type="paragraph" w:default="1" w:styleId="Normal">
     <w:name w:val="Normal"/>
     <w:qFormat/>
-    <w:rsid w:val="00EE742A"/>
+    <w:rsid w:val="00E82848"/>
   </w:style>
   <w:style w:type="character" w:default="1" w:styleId="DefaultParagraphFont">
     <w:name w:val="Default Paragraph Font"/>
@@ -4372,6 +4147,7 @@
     <w:uiPriority w:val="99"/>
     <w:semiHidden/>
     <w:unhideWhenUsed/>
+    <w:qFormat/>
     <w:tblPr>
       <w:tblInd w:w="0" w:type="dxa"/>
       <w:tblCellMar>

</xml_diff>

<commit_message>
Perbaikan laporan (lagi, dan lagi...)
</commit_message>
<xml_diff>
--- a/doc/Dokumentasi Tugas Besar.docx
+++ b/doc/Dokumentasi Tugas Besar.docx
@@ -587,10 +587,35 @@
       <w:r>
         <w:rPr>
           <w:rFonts w:ascii="Times New Roman" w:hAnsi="Times New Roman" w:cs="Times New Roman"/>
-          <w:sz w:val="24"/>
-          <w:szCs w:val="24"/>
-        </w:rPr>
-        <w:t xml:space="preserve">bertipe integerdimana </w:t>
+          <w:b/>
+          <w:sz w:val="24"/>
+          <w:szCs w:val="24"/>
+        </w:rPr>
+        <w:t xml:space="preserve"> </w:t>
+      </w:r>
+      <w:r>
+        <w:rPr>
+          <w:rFonts w:ascii="Times New Roman" w:hAnsi="Times New Roman" w:cs="Times New Roman"/>
+          <w:sz w:val="24"/>
+          <w:szCs w:val="24"/>
+        </w:rPr>
+        <w:t>bertipe integer</w:t>
+      </w:r>
+      <w:r>
+        <w:rPr>
+          <w:rFonts w:ascii="Times New Roman" w:hAnsi="Times New Roman" w:cs="Times New Roman"/>
+          <w:sz w:val="24"/>
+          <w:szCs w:val="24"/>
+        </w:rPr>
+        <w:t xml:space="preserve"> </w:t>
+      </w:r>
+      <w:r>
+        <w:rPr>
+          <w:rFonts w:ascii="Times New Roman" w:hAnsi="Times New Roman" w:cs="Times New Roman"/>
+          <w:sz w:val="24"/>
+          <w:szCs w:val="24"/>
+        </w:rPr>
+        <w:t xml:space="preserve">dimana </w:t>
       </w:r>
       <w:r>
         <w:rPr>
@@ -676,6 +701,14 @@
           <w:szCs w:val="24"/>
         </w:rPr>
         <w:t xml:space="preserve"> untuk menggeser point,</w:t>
+      </w:r>
+      <w:r>
+        <w:rPr>
+          <w:rFonts w:ascii="Times New Roman" w:hAnsi="Times New Roman" w:cs="Times New Roman"/>
+          <w:sz w:val="24"/>
+          <w:szCs w:val="24"/>
+        </w:rPr>
+        <w:t xml:space="preserve"> </w:t>
       </w:r>
       <w:r>
         <w:rPr>
@@ -1577,6 +1610,232 @@
           <w:szCs w:val="28"/>
         </w:rPr>
         <w:t>C. Diagram Kelas</w:t>
+      </w:r>
+    </w:p>
+    <w:p>
+      <w:pPr>
+        <w:spacing w:after="0" w:line="240" w:lineRule="auto"/>
+        <w:jc w:val="both"/>
+        <w:rPr>
+          <w:rFonts w:ascii="Times New Roman" w:hAnsi="Times New Roman" w:cs="Times New Roman"/>
+          <w:b/>
+          <w:sz w:val="28"/>
+          <w:szCs w:val="28"/>
+        </w:rPr>
+      </w:pPr>
+    </w:p>
+    <w:p>
+      <w:pPr>
+        <w:spacing w:after="0" w:line="240" w:lineRule="auto"/>
+        <w:jc w:val="both"/>
+        <w:rPr>
+          <w:rFonts w:ascii="Times New Roman" w:hAnsi="Times New Roman" w:cs="Times New Roman"/>
+          <w:sz w:val="24"/>
+          <w:szCs w:val="28"/>
+        </w:rPr>
+      </w:pPr>
+      <w:r>
+        <w:rPr>
+          <w:rFonts w:ascii="Times New Roman" w:hAnsi="Times New Roman" w:cs="Times New Roman"/>
+          <w:sz w:val="24"/>
+          <w:szCs w:val="28"/>
+        </w:rPr>
+        <w:t>Diagram kelas pada saat perancangan pertama kali:</w:t>
+      </w:r>
+    </w:p>
+    <w:p>
+      <w:pPr>
+        <w:spacing w:after="0" w:line="240" w:lineRule="auto"/>
+        <w:jc w:val="both"/>
+        <w:rPr>
+          <w:rFonts w:ascii="Times New Roman" w:hAnsi="Times New Roman" w:cs="Times New Roman"/>
+          <w:sz w:val="24"/>
+          <w:szCs w:val="28"/>
+        </w:rPr>
+      </w:pPr>
+    </w:p>
+    <w:p>
+      <w:pPr>
+        <w:spacing w:after="0" w:line="240" w:lineRule="auto"/>
+        <w:jc w:val="both"/>
+        <w:rPr>
+          <w:rFonts w:ascii="Times New Roman" w:hAnsi="Times New Roman" w:cs="Times New Roman"/>
+          <w:sz w:val="24"/>
+          <w:szCs w:val="28"/>
+        </w:rPr>
+      </w:pPr>
+      <w:r>
+        <w:rPr>
+          <w:rFonts w:ascii="Times New Roman" w:hAnsi="Times New Roman" w:cs="Times New Roman"/>
+          <w:noProof/>
+          <w:sz w:val="24"/>
+          <w:szCs w:val="28"/>
+        </w:rPr>
+        <w:drawing>
+          <wp:inline distT="0" distB="0" distL="0" distR="0">
+            <wp:extent cx="4231640" cy="4516120"/>
+            <wp:effectExtent l="152400" t="0" r="149860" b="0"/>
+            <wp:docPr id="1" name="Picture 0" descr="IMG_4689.jpg"/>
+            <wp:cNvGraphicFramePr>
+              <a:graphicFrameLocks xmlns:a="http://schemas.openxmlformats.org/drawingml/2006/main" noChangeAspect="1"/>
+            </wp:cNvGraphicFramePr>
+            <a:graphic xmlns:a="http://schemas.openxmlformats.org/drawingml/2006/main">
+              <a:graphicData uri="http://schemas.openxmlformats.org/drawingml/2006/picture">
+                <pic:pic xmlns:pic="http://schemas.openxmlformats.org/drawingml/2006/picture">
+                  <pic:nvPicPr>
+                    <pic:cNvPr id="0" name="IMG_4689.jpg"/>
+                    <pic:cNvPicPr/>
+                  </pic:nvPicPr>
+                  <pic:blipFill>
+                    <a:blip r:embed="rId5"/>
+                    <a:stretch>
+                      <a:fillRect/>
+                    </a:stretch>
+                  </pic:blipFill>
+                  <pic:spPr>
+                    <a:xfrm rot="5400000">
+                      <a:off x="0" y="0"/>
+                      <a:ext cx="4231640" cy="4516120"/>
+                    </a:xfrm>
+                    <a:prstGeom prst="rect">
+                      <a:avLst/>
+                    </a:prstGeom>
+                  </pic:spPr>
+                </pic:pic>
+              </a:graphicData>
+            </a:graphic>
+          </wp:inline>
+        </w:drawing>
+      </w:r>
+    </w:p>
+    <w:p>
+      <w:pPr>
+        <w:spacing w:after="0" w:line="240" w:lineRule="auto"/>
+        <w:jc w:val="both"/>
+        <w:rPr>
+          <w:rFonts w:ascii="Times New Roman" w:hAnsi="Times New Roman" w:cs="Times New Roman"/>
+          <w:sz w:val="24"/>
+          <w:szCs w:val="28"/>
+        </w:rPr>
+      </w:pPr>
+    </w:p>
+    <w:p>
+      <w:pPr>
+        <w:spacing w:after="0" w:line="240" w:lineRule="auto"/>
+        <w:jc w:val="both"/>
+        <w:rPr>
+          <w:rFonts w:ascii="Times New Roman" w:hAnsi="Times New Roman" w:cs="Times New Roman"/>
+          <w:sz w:val="24"/>
+          <w:szCs w:val="28"/>
+        </w:rPr>
+      </w:pPr>
+    </w:p>
+    <w:p>
+      <w:pPr>
+        <w:spacing w:after="0" w:line="240" w:lineRule="auto"/>
+        <w:jc w:val="both"/>
+        <w:rPr>
+          <w:rFonts w:ascii="Times New Roman" w:hAnsi="Times New Roman" w:cs="Times New Roman"/>
+          <w:sz w:val="24"/>
+          <w:szCs w:val="28"/>
+        </w:rPr>
+      </w:pPr>
+    </w:p>
+    <w:p>
+      <w:pPr>
+        <w:spacing w:after="0" w:line="240" w:lineRule="auto"/>
+        <w:jc w:val="both"/>
+        <w:rPr>
+          <w:rFonts w:ascii="Times New Roman" w:hAnsi="Times New Roman" w:cs="Times New Roman"/>
+          <w:sz w:val="24"/>
+          <w:szCs w:val="28"/>
+        </w:rPr>
+      </w:pPr>
+    </w:p>
+    <w:p>
+      <w:pPr>
+        <w:spacing w:after="0" w:line="240" w:lineRule="auto"/>
+        <w:jc w:val="both"/>
+        <w:rPr>
+          <w:rFonts w:ascii="Times New Roman" w:hAnsi="Times New Roman" w:cs="Times New Roman"/>
+          <w:sz w:val="24"/>
+          <w:szCs w:val="28"/>
+        </w:rPr>
+      </w:pPr>
+    </w:p>
+    <w:p>
+      <w:pPr>
+        <w:spacing w:after="0" w:line="240" w:lineRule="auto"/>
+        <w:jc w:val="both"/>
+        <w:rPr>
+          <w:rFonts w:ascii="Times New Roman" w:hAnsi="Times New Roman" w:cs="Times New Roman"/>
+          <w:sz w:val="24"/>
+          <w:szCs w:val="28"/>
+        </w:rPr>
+      </w:pPr>
+    </w:p>
+    <w:p>
+      <w:pPr>
+        <w:spacing w:after="0" w:line="240" w:lineRule="auto"/>
+        <w:jc w:val="both"/>
+        <w:rPr>
+          <w:rFonts w:ascii="Times New Roman" w:hAnsi="Times New Roman" w:cs="Times New Roman"/>
+          <w:sz w:val="24"/>
+          <w:szCs w:val="28"/>
+        </w:rPr>
+      </w:pPr>
+    </w:p>
+    <w:p>
+      <w:pPr>
+        <w:spacing w:after="0" w:line="240" w:lineRule="auto"/>
+        <w:jc w:val="both"/>
+        <w:rPr>
+          <w:rFonts w:ascii="Times New Roman" w:hAnsi="Times New Roman" w:cs="Times New Roman"/>
+          <w:sz w:val="24"/>
+          <w:szCs w:val="28"/>
+        </w:rPr>
+      </w:pPr>
+    </w:p>
+    <w:p>
+      <w:pPr>
+        <w:spacing w:after="0" w:line="240" w:lineRule="auto"/>
+        <w:jc w:val="both"/>
+        <w:rPr>
+          <w:rFonts w:ascii="Times New Roman" w:hAnsi="Times New Roman" w:cs="Times New Roman"/>
+          <w:sz w:val="24"/>
+          <w:szCs w:val="28"/>
+        </w:rPr>
+      </w:pPr>
+    </w:p>
+    <w:p>
+      <w:pPr>
+        <w:spacing w:after="0" w:line="240" w:lineRule="auto"/>
+        <w:jc w:val="both"/>
+        <w:rPr>
+          <w:rFonts w:ascii="Times New Roman" w:hAnsi="Times New Roman" w:cs="Times New Roman"/>
+          <w:sz w:val="24"/>
+          <w:szCs w:val="28"/>
+        </w:rPr>
+      </w:pPr>
+    </w:p>
+    <w:p>
+      <w:pPr>
+        <w:spacing w:after="0" w:line="240" w:lineRule="auto"/>
+        <w:jc w:val="both"/>
+        <w:rPr>
+          <w:rFonts w:ascii="Times New Roman" w:hAnsi="Times New Roman" w:cs="Times New Roman"/>
+          <w:sz w:val="24"/>
+          <w:szCs w:val="28"/>
+        </w:rPr>
+      </w:pPr>
+      <w:r>
+        <w:rPr>
+          <w:rFonts w:ascii="Times New Roman" w:hAnsi="Times New Roman" w:cs="Times New Roman"/>
+          <w:sz w:val="24"/>
+          <w:szCs w:val="28"/>
+        </w:rPr>
+        <w:lastRenderedPageBreak/>
+        <w:t>Diagram kelas final setelah program selesai:</w:t>
       </w:r>
     </w:p>
     <w:p>
@@ -1612,7 +1871,7 @@
                     <pic:cNvPicPr/>
                   </pic:nvPicPr>
                   <pic:blipFill>
-                    <a:blip r:embed="rId5"/>
+                    <a:blip r:embed="rId6"/>
                     <a:stretch>
                       <a:fillRect/>
                     </a:stretch>
@@ -1784,17 +2043,66 @@
           <w:b/>
           <w:sz w:val="28"/>
           <w:szCs w:val="28"/>
-          <w:lang w:val="id-ID"/>
-        </w:rPr>
-      </w:pPr>
-      <w:r>
+        </w:rPr>
+      </w:pPr>
+    </w:p>
+    <w:p>
+      <w:pPr>
+        <w:spacing w:after="0" w:line="240" w:lineRule="auto"/>
+        <w:jc w:val="both"/>
         <w:rPr>
           <w:rFonts w:ascii="Times New Roman" w:hAnsi="Times New Roman" w:cs="Times New Roman"/>
           <w:b/>
           <w:sz w:val="28"/>
           <w:szCs w:val="28"/>
-          <w:lang w:val="id-ID"/>
-        </w:rPr>
+        </w:rPr>
+      </w:pPr>
+    </w:p>
+    <w:p>
+      <w:pPr>
+        <w:spacing w:after="0" w:line="240" w:lineRule="auto"/>
+        <w:jc w:val="both"/>
+        <w:rPr>
+          <w:rFonts w:ascii="Times New Roman" w:hAnsi="Times New Roman" w:cs="Times New Roman"/>
+          <w:b/>
+          <w:sz w:val="28"/>
+          <w:szCs w:val="28"/>
+        </w:rPr>
+      </w:pPr>
+    </w:p>
+    <w:p>
+      <w:pPr>
+        <w:spacing w:after="0" w:line="240" w:lineRule="auto"/>
+        <w:jc w:val="both"/>
+        <w:rPr>
+          <w:rFonts w:ascii="Times New Roman" w:hAnsi="Times New Roman" w:cs="Times New Roman"/>
+          <w:b/>
+          <w:sz w:val="28"/>
+          <w:szCs w:val="28"/>
+        </w:rPr>
+      </w:pPr>
+    </w:p>
+    <w:p>
+      <w:pPr>
+        <w:spacing w:after="0" w:line="240" w:lineRule="auto"/>
+        <w:jc w:val="both"/>
+        <w:rPr>
+          <w:rFonts w:ascii="Times New Roman" w:hAnsi="Times New Roman" w:cs="Times New Roman"/>
+          <w:b/>
+          <w:sz w:val="28"/>
+          <w:szCs w:val="28"/>
+          <w:lang w:val="id-ID"/>
+        </w:rPr>
+      </w:pPr>
+      <w:r>
+        <w:rPr>
+          <w:rFonts w:ascii="Times New Roman" w:hAnsi="Times New Roman" w:cs="Times New Roman"/>
+          <w:b/>
+          <w:sz w:val="28"/>
+          <w:szCs w:val="28"/>
+          <w:lang w:val="id-ID"/>
+        </w:rPr>
+        <w:lastRenderedPageBreak/>
         <w:t>D. Kelebihan Program</w:t>
       </w:r>
     </w:p>
@@ -2064,9 +2372,252 @@
           <w:rFonts w:ascii="Times New Roman" w:hAnsi="Times New Roman" w:cs="Times New Roman"/>
           <w:sz w:val="24"/>
           <w:szCs w:val="24"/>
-          <w:lang w:val="id-ID"/>
-        </w:rPr>
-      </w:pPr>
+        </w:rPr>
+      </w:pPr>
+    </w:p>
+    <w:p>
+      <w:pPr>
+        <w:spacing w:after="0" w:line="240" w:lineRule="auto"/>
+        <w:jc w:val="both"/>
+        <w:rPr>
+          <w:rFonts w:ascii="Times New Roman" w:hAnsi="Times New Roman" w:cs="Times New Roman"/>
+          <w:sz w:val="24"/>
+          <w:szCs w:val="24"/>
+        </w:rPr>
+      </w:pPr>
+      <w:r>
+        <w:rPr>
+          <w:rFonts w:ascii="Times New Roman" w:hAnsi="Times New Roman" w:cs="Times New Roman"/>
+          <w:sz w:val="24"/>
+          <w:szCs w:val="24"/>
+        </w:rPr>
+        <w:t>Untuk menjalankan program dengan makefile, dapat dilakukan beberapa perintah berikut:</w:t>
+      </w:r>
+    </w:p>
+    <w:p>
+      <w:pPr>
+        <w:spacing w:after="0" w:line="240" w:lineRule="auto"/>
+        <w:jc w:val="both"/>
+        <w:rPr>
+          <w:rFonts w:ascii="Times New Roman" w:hAnsi="Times New Roman" w:cs="Times New Roman"/>
+          <w:sz w:val="24"/>
+          <w:szCs w:val="24"/>
+        </w:rPr>
+      </w:pPr>
+      <w:r>
+        <w:rPr>
+          <w:rFonts w:ascii="Times New Roman" w:hAnsi="Times New Roman" w:cs="Times New Roman"/>
+          <w:sz w:val="24"/>
+          <w:szCs w:val="24"/>
+        </w:rPr>
+        <w:t>1.</w:t>
+      </w:r>
+      <w:r>
+        <w:rPr>
+          <w:rFonts w:ascii="Times New Roman" w:hAnsi="Times New Roman" w:cs="Times New Roman"/>
+          <w:sz w:val="24"/>
+          <w:szCs w:val="24"/>
+        </w:rPr>
+        <w:t xml:space="preserve"> </w:t>
+      </w:r>
+      <w:r>
+        <w:rPr>
+          <w:rFonts w:ascii="Times New Roman" w:hAnsi="Times New Roman" w:cs="Times New Roman"/>
+          <w:sz w:val="24"/>
+          <w:szCs w:val="24"/>
+        </w:rPr>
+        <w:t xml:space="preserve">make all1 : melakukan </w:t>
+      </w:r>
+      <w:r>
+        <w:rPr>
+          <w:rFonts w:ascii="Times New Roman" w:hAnsi="Times New Roman" w:cs="Times New Roman"/>
+          <w:i/>
+          <w:sz w:val="24"/>
+          <w:szCs w:val="24"/>
+        </w:rPr>
+        <w:t>compile</w:t>
+      </w:r>
+      <w:r>
+        <w:rPr>
+          <w:rFonts w:ascii="Times New Roman" w:hAnsi="Times New Roman" w:cs="Times New Roman"/>
+          <w:sz w:val="24"/>
+          <w:szCs w:val="24"/>
+        </w:rPr>
+        <w:t xml:space="preserve"> dengan main program 2 (main2.cpp)</w:t>
+      </w:r>
+    </w:p>
+    <w:p>
+      <w:pPr>
+        <w:spacing w:after="0" w:line="240" w:lineRule="auto"/>
+        <w:jc w:val="both"/>
+        <w:rPr>
+          <w:rFonts w:ascii="Times New Roman" w:hAnsi="Times New Roman" w:cs="Times New Roman"/>
+          <w:sz w:val="24"/>
+          <w:szCs w:val="24"/>
+        </w:rPr>
+      </w:pPr>
+      <w:r>
+        <w:rPr>
+          <w:rFonts w:ascii="Times New Roman" w:hAnsi="Times New Roman" w:cs="Times New Roman"/>
+          <w:sz w:val="24"/>
+          <w:szCs w:val="24"/>
+        </w:rPr>
+        <w:t xml:space="preserve">2. make all2 : melakukan </w:t>
+      </w:r>
+      <w:r>
+        <w:rPr>
+          <w:rFonts w:ascii="Times New Roman" w:hAnsi="Times New Roman" w:cs="Times New Roman"/>
+          <w:i/>
+          <w:sz w:val="24"/>
+          <w:szCs w:val="24"/>
+        </w:rPr>
+        <w:t>compile</w:t>
+      </w:r>
+      <w:r>
+        <w:rPr>
+          <w:rFonts w:ascii="Times New Roman" w:hAnsi="Times New Roman" w:cs="Times New Roman"/>
+          <w:sz w:val="24"/>
+          <w:szCs w:val="24"/>
+        </w:rPr>
+        <w:t xml:space="preserve"> dengan main program 3 (main3.cpp)</w:t>
+      </w:r>
+    </w:p>
+    <w:p>
+      <w:pPr>
+        <w:spacing w:after="0" w:line="240" w:lineRule="auto"/>
+        <w:jc w:val="both"/>
+        <w:rPr>
+          <w:rFonts w:ascii="Times New Roman" w:hAnsi="Times New Roman" w:cs="Times New Roman"/>
+          <w:sz w:val="24"/>
+          <w:szCs w:val="24"/>
+        </w:rPr>
+      </w:pPr>
+      <w:r>
+        <w:rPr>
+          <w:rFonts w:ascii="Times New Roman" w:hAnsi="Times New Roman" w:cs="Times New Roman"/>
+          <w:sz w:val="24"/>
+          <w:szCs w:val="24"/>
+        </w:rPr>
+        <w:t>3. make run1 : menjalankan program yang sudah di-</w:t>
+      </w:r>
+      <w:r>
+        <w:rPr>
+          <w:rFonts w:ascii="Times New Roman" w:hAnsi="Times New Roman" w:cs="Times New Roman"/>
+          <w:i/>
+          <w:sz w:val="24"/>
+          <w:szCs w:val="24"/>
+        </w:rPr>
+        <w:t>compile</w:t>
+      </w:r>
+      <w:r>
+        <w:rPr>
+          <w:rFonts w:ascii="Times New Roman" w:hAnsi="Times New Roman" w:cs="Times New Roman"/>
+          <w:sz w:val="24"/>
+          <w:szCs w:val="24"/>
+        </w:rPr>
+        <w:t xml:space="preserve"> menggunakan</w:t>
+      </w:r>
+      <w:r>
+        <w:rPr>
+          <w:rFonts w:ascii="Times New Roman" w:hAnsi="Times New Roman" w:cs="Times New Roman"/>
+          <w:sz w:val="24"/>
+          <w:szCs w:val="24"/>
+        </w:rPr>
+        <w:t xml:space="preserve"> “make all1”</w:t>
+      </w:r>
+    </w:p>
+    <w:p>
+      <w:pPr>
+        <w:spacing w:after="0" w:line="240" w:lineRule="auto"/>
+        <w:jc w:val="both"/>
+        <w:rPr>
+          <w:rFonts w:ascii="Times New Roman" w:hAnsi="Times New Roman" w:cs="Times New Roman"/>
+          <w:sz w:val="24"/>
+          <w:szCs w:val="24"/>
+        </w:rPr>
+      </w:pPr>
+      <w:r>
+        <w:rPr>
+          <w:rFonts w:ascii="Times New Roman" w:hAnsi="Times New Roman" w:cs="Times New Roman"/>
+          <w:sz w:val="24"/>
+          <w:szCs w:val="24"/>
+        </w:rPr>
+        <w:t>4. make run2 : menjalankan program yang sudah di-</w:t>
+      </w:r>
+      <w:r>
+        <w:rPr>
+          <w:rFonts w:ascii="Times New Roman" w:hAnsi="Times New Roman" w:cs="Times New Roman"/>
+          <w:i/>
+          <w:sz w:val="24"/>
+          <w:szCs w:val="24"/>
+        </w:rPr>
+        <w:t>compile</w:t>
+      </w:r>
+      <w:r>
+        <w:rPr>
+          <w:rFonts w:ascii="Times New Roman" w:hAnsi="Times New Roman" w:cs="Times New Roman"/>
+          <w:sz w:val="24"/>
+          <w:szCs w:val="24"/>
+        </w:rPr>
+        <w:t xml:space="preserve"> menggunakan “make all2”</w:t>
+      </w:r>
+    </w:p>
+    <w:p>
+      <w:pPr>
+        <w:spacing w:after="0" w:line="240" w:lineRule="auto"/>
+        <w:jc w:val="both"/>
+        <w:rPr>
+          <w:rFonts w:ascii="Times New Roman" w:hAnsi="Times New Roman" w:cs="Times New Roman"/>
+          <w:sz w:val="24"/>
+          <w:szCs w:val="24"/>
+        </w:rPr>
+      </w:pPr>
+      <w:r>
+        <w:rPr>
+          <w:rFonts w:ascii="Times New Roman" w:hAnsi="Times New Roman" w:cs="Times New Roman"/>
+          <w:sz w:val="24"/>
+          <w:szCs w:val="24"/>
+        </w:rPr>
+        <w:t xml:space="preserve">5. make clean : </w:t>
+      </w:r>
+      <w:r>
+        <w:rPr>
+          <w:rFonts w:ascii="Times New Roman" w:hAnsi="Times New Roman" w:cs="Times New Roman"/>
+          <w:sz w:val="24"/>
+          <w:szCs w:val="24"/>
+        </w:rPr>
+        <w:t>membersihkan foder bin</w:t>
+      </w:r>
+    </w:p>
+    <w:p>
+      <w:pPr>
+        <w:spacing w:after="0" w:line="240" w:lineRule="auto"/>
+        <w:jc w:val="both"/>
+        <w:rPr>
+          <w:rFonts w:ascii="Times New Roman" w:hAnsi="Times New Roman" w:cs="Times New Roman"/>
+          <w:sz w:val="24"/>
+          <w:szCs w:val="24"/>
+        </w:rPr>
+      </w:pPr>
+    </w:p>
+    <w:p>
+      <w:pPr>
+        <w:spacing w:after="0" w:line="240" w:lineRule="auto"/>
+        <w:jc w:val="both"/>
+        <w:rPr>
+          <w:rFonts w:ascii="Times New Roman" w:hAnsi="Times New Roman" w:cs="Times New Roman"/>
+          <w:sz w:val="24"/>
+          <w:szCs w:val="24"/>
+        </w:rPr>
+      </w:pPr>
+      <w:r>
+        <w:rPr>
+          <w:rFonts w:ascii="Times New Roman" w:hAnsi="Times New Roman" w:cs="Times New Roman"/>
+          <w:sz w:val="24"/>
+          <w:szCs w:val="24"/>
+        </w:rPr>
+        <w:t>Untuk tombol perintah pada saat program dijalankan seperti berikut:</w:t>
+      </w:r>
     </w:p>
     <w:p>
       <w:pPr>
@@ -2374,6 +2925,7 @@
           <w:szCs w:val="24"/>
           <w:lang w:val="id-ID"/>
         </w:rPr>
+        <w:lastRenderedPageBreak/>
         <w:t>- Tombol . : Me-</w:t>
       </w:r>
       <w:r>
@@ -2468,61 +3020,14 @@
         <w:jc w:val="both"/>
         <w:rPr>
           <w:rFonts w:ascii="Times New Roman" w:hAnsi="Times New Roman" w:cs="Times New Roman"/>
-          <w:sz w:val="24"/>
-          <w:szCs w:val="24"/>
-          <w:lang w:val="id-ID"/>
-        </w:rPr>
-      </w:pPr>
-    </w:p>
-    <w:p>
-      <w:pPr>
-        <w:spacing w:after="0" w:line="240" w:lineRule="auto"/>
-        <w:jc w:val="both"/>
-        <w:rPr>
-          <w:rFonts w:ascii="Times New Roman" w:hAnsi="Times New Roman" w:cs="Times New Roman"/>
-          <w:sz w:val="24"/>
-          <w:szCs w:val="24"/>
-          <w:lang w:val="id-ID"/>
-        </w:rPr>
-      </w:pPr>
-    </w:p>
-    <w:p>
-      <w:pPr>
-        <w:spacing w:after="0" w:line="240" w:lineRule="auto"/>
-        <w:jc w:val="both"/>
-        <w:rPr>
-          <w:rFonts w:ascii="Times New Roman" w:hAnsi="Times New Roman" w:cs="Times New Roman"/>
-          <w:sz w:val="24"/>
-          <w:szCs w:val="24"/>
-        </w:rPr>
-      </w:pPr>
-    </w:p>
-    <w:p>
-      <w:pPr>
-        <w:spacing w:after="0" w:line="240" w:lineRule="auto"/>
-        <w:jc w:val="both"/>
-        <w:rPr>
-          <w:rFonts w:ascii="Times New Roman" w:hAnsi="Times New Roman" w:cs="Times New Roman"/>
-          <w:sz w:val="24"/>
+          <w:b/>
+          <w:sz w:val="28"/>
           <w:szCs w:val="24"/>
           <w:lang w:val="id-ID"/>
         </w:rPr>
       </w:pPr>
       <w:bookmarkStart w:id="0" w:name="_GoBack"/>
       <w:bookmarkEnd w:id="0"/>
-    </w:p>
-    <w:p>
-      <w:pPr>
-        <w:spacing w:after="0" w:line="240" w:lineRule="auto"/>
-        <w:jc w:val="both"/>
-        <w:rPr>
-          <w:rFonts w:ascii="Times New Roman" w:hAnsi="Times New Roman" w:cs="Times New Roman"/>
-          <w:b/>
-          <w:sz w:val="28"/>
-          <w:szCs w:val="24"/>
-          <w:lang w:val="id-ID"/>
-        </w:rPr>
-      </w:pPr>
       <w:r>
         <w:rPr>
           <w:rFonts w:ascii="Times New Roman" w:hAnsi="Times New Roman" w:cs="Times New Roman"/>
@@ -4042,7 +4547,7 @@
         </w:rPr>
         <w:tab/>
       </w:r>
-      <w:hyperlink r:id="rId6" w:history="1">
+      <w:hyperlink r:id="rId7" w:history="1">
         <w:r>
           <w:rPr>
             <w:rStyle w:val="Hyperlink"/>

</xml_diff>